<commit_message>
changes in the doc and pdf
</commit_message>
<xml_diff>
--- a/SCF_BLOCKCHAIN.docx
+++ b/SCF_BLOCKCHAIN.docx
@@ -10,6 +10,7 @@
           <w:docPartUnique/>
         </w:docPartObj>
       </w:sdtPr>
+      <w:sdtEndPr/>
       <w:sdtContent>
         <w:p>
           <w:r>
@@ -442,7 +443,16 @@
                                     <w:sz w:val="52"/>
                                     <w:szCs w:val="52"/>
                                   </w:rPr>
-                                  <w:t>BLOCCHAIN</w:t>
+                                  <w:t>BLOCK</w:t>
+                                </w:r>
+                                <w:r>
+                                  <w:rPr>
+                                    <w:rFonts w:ascii="Times New Roman" w:hAnsi="Times New Roman" w:cs="Times New Roman"/>
+                                    <w:color w:val="000000" w:themeColor="text1"/>
+                                    <w:sz w:val="52"/>
+                                    <w:szCs w:val="52"/>
+                                  </w:rPr>
+                                  <w:t>HAIN</w:t>
                                 </w:r>
                               </w:p>
                             </w:txbxContent>
@@ -520,7 +530,16 @@
                               <w:sz w:val="52"/>
                               <w:szCs w:val="52"/>
                             </w:rPr>
-                            <w:t>BLOCCHAIN</w:t>
+                            <w:t>BLOCK</w:t>
+                          </w:r>
+                          <w:r>
+                            <w:rPr>
+                              <w:rFonts w:ascii="Times New Roman" w:hAnsi="Times New Roman" w:cs="Times New Roman"/>
+                              <w:color w:val="000000" w:themeColor="text1"/>
+                              <w:sz w:val="52"/>
+                              <w:szCs w:val="52"/>
+                            </w:rPr>
+                            <w:t>HAIN</w:t>
                           </w:r>
                         </w:p>
                       </w:txbxContent>
@@ -535,10 +554,18 @@
             <w:br w:type="page"/>
           </w:r>
         </w:p>
+        <w:bookmarkStart w:id="0" w:name="_GoBack" w:displacedByCustomXml="next"/>
+        <w:bookmarkEnd w:id="0" w:displacedByCustomXml="next"/>
       </w:sdtContent>
     </w:sdt>
     <w:sdt>
       <w:sdtPr>
+        <w:rPr>
+          <w:rFonts w:asciiTheme="minorHAnsi" w:eastAsiaTheme="minorHAnsi" w:hAnsiTheme="minorHAnsi" w:cstheme="minorBidi"/>
+          <w:color w:val="auto"/>
+          <w:sz w:val="22"/>
+          <w:szCs w:val="22"/>
+        </w:rPr>
         <w:id w:val="-1485080866"/>
         <w:docPartObj>
           <w:docPartGallery w:val="Table of Contents"/>
@@ -547,13 +574,9 @@
       </w:sdtPr>
       <w:sdtEndPr>
         <w:rPr>
-          <w:rFonts w:asciiTheme="minorHAnsi" w:eastAsiaTheme="minorHAnsi" w:hAnsiTheme="minorHAnsi" w:cstheme="minorBidi"/>
           <w:b/>
           <w:bCs/>
           <w:noProof/>
-          <w:color w:val="auto"/>
-          <w:sz w:val="22"/>
-          <w:szCs w:val="22"/>
         </w:rPr>
       </w:sdtEndPr>
       <w:sdtContent>
@@ -887,14 +910,12 @@
       <w:pPr>
         <w:pStyle w:val="Heading1"/>
       </w:pPr>
-      <w:bookmarkStart w:id="0" w:name="_Toc503969981"/>
-      <w:bookmarkStart w:id="1" w:name="_GoBack"/>
-      <w:bookmarkEnd w:id="1"/>
+      <w:bookmarkStart w:id="1" w:name="_Toc503969981"/>
       <w:r>
         <w:lastRenderedPageBreak/>
         <w:t>Fundamentals of supply chain finance</w:t>
       </w:r>
-      <w:bookmarkEnd w:id="0"/>
+      <w:bookmarkEnd w:id="1"/>
     </w:p>
     <w:p>
       <w:pPr>
@@ -962,20 +983,19 @@
     <w:bookmarkStart w:id="3" w:name="_Toc503969983" w:displacedByCustomXml="next"/>
     <w:sdt>
       <w:sdtPr>
+        <w:rPr>
+          <w:rFonts w:asciiTheme="minorHAnsi" w:eastAsiaTheme="minorHAnsi" w:hAnsiTheme="minorHAnsi" w:cstheme="minorBidi"/>
+          <w:color w:val="auto"/>
+          <w:sz w:val="22"/>
+          <w:szCs w:val="22"/>
+        </w:rPr>
         <w:id w:val="604160483"/>
         <w:docPartObj>
           <w:docPartGallery w:val="Bibliographies"/>
           <w:docPartUnique/>
         </w:docPartObj>
       </w:sdtPr>
-      <w:sdtEndPr>
-        <w:rPr>
-          <w:rFonts w:asciiTheme="minorHAnsi" w:eastAsiaTheme="minorHAnsi" w:hAnsiTheme="minorHAnsi" w:cstheme="minorBidi"/>
-          <w:color w:val="auto"/>
-          <w:sz w:val="22"/>
-          <w:szCs w:val="22"/>
-        </w:rPr>
-      </w:sdtEndPr>
+      <w:sdtEndPr/>
       <w:sdtContent>
         <w:p>
           <w:pPr>
@@ -991,6 +1011,7 @@
             <w:id w:val="-573587230"/>
             <w:bibliography/>
           </w:sdtPr>
+          <w:sdtEndPr/>
           <w:sdtContent>
             <w:p>
               <w:r>
@@ -1236,7 +1257,23 @@
                 <w:rFonts w:ascii="Calibri" w:eastAsia="Times New Roman" w:hAnsi="Calibri" w:cs="Times New Roman"/>
                 <w:color w:val="000000"/>
               </w:rPr>
-              <w:t xml:space="preserve"> Cost Of Goods Sold COGS represent the direct costs attributable to the production of the goods sold by a company. This amount includes the cost of the materials used in creating the good along with the direct labour costs used to produce the good. It excludes indirect expenses such as distribution costs and sales force costs.</w:t>
+              <w:t xml:space="preserve"> Cost Of Goods Sold COGS represent the direct costs attributable to the production of the goods sold by a company. This amount includes the cost of the materials used in creating the good along with the direct </w:t>
+            </w:r>
+            <w:proofErr w:type="spellStart"/>
+            <w:r>
+              <w:rPr>
+                <w:rFonts w:ascii="Calibri" w:eastAsia="Times New Roman" w:hAnsi="Calibri" w:cs="Times New Roman"/>
+                <w:color w:val="000000"/>
+              </w:rPr>
+              <w:t>labour</w:t>
+            </w:r>
+            <w:proofErr w:type="spellEnd"/>
+            <w:r>
+              <w:rPr>
+                <w:rFonts w:ascii="Calibri" w:eastAsia="Times New Roman" w:hAnsi="Calibri" w:cs="Times New Roman"/>
+                <w:color w:val="000000"/>
+              </w:rPr>
+              <w:t xml:space="preserve"> costs used to produce the good. It excludes indirect expenses such as distribution costs and sales force costs.</w:t>
             </w:r>
           </w:p>
         </w:tc>
@@ -1395,7 +1432,23 @@
                 <w:rFonts w:ascii="Calibri" w:eastAsia="Times New Roman" w:hAnsi="Calibri" w:cs="Times New Roman"/>
                 <w:color w:val="000000"/>
               </w:rPr>
-              <w:t xml:space="preserve"> The number of employees equivalent to one full-time employee. 1FTE = one employee working full time</w:t>
+              <w:t xml:space="preserve"> The number of </w:t>
+            </w:r>
+            <w:proofErr w:type="gramStart"/>
+            <w:r>
+              <w:rPr>
+                <w:rFonts w:ascii="Calibri" w:eastAsia="Times New Roman" w:hAnsi="Calibri" w:cs="Times New Roman"/>
+                <w:color w:val="000000"/>
+              </w:rPr>
+              <w:t>employees</w:t>
+            </w:r>
+            <w:proofErr w:type="gramEnd"/>
+            <w:r>
+              <w:rPr>
+                <w:rFonts w:ascii="Calibri" w:eastAsia="Times New Roman" w:hAnsi="Calibri" w:cs="Times New Roman"/>
+                <w:color w:val="000000"/>
+              </w:rPr>
+              <w:t xml:space="preserve"> equivalent to one full-time employee. 1FTE = one employee working full time</w:t>
             </w:r>
           </w:p>
         </w:tc>
@@ -1660,7 +1713,23 @@
                 <w:rFonts w:ascii="Calibri" w:eastAsia="Times New Roman" w:hAnsi="Calibri" w:cs="Times New Roman"/>
                 <w:color w:val="000000"/>
               </w:rPr>
-              <w:t xml:space="preserve"> Supply Chain Finance The use of financial instruments, practices and technologies to optimise the management of the working capital and liquidity tied up in supply chain processes for collaborating business partners. SCF is largely ‘event-driven’. Each intervention (finance, risk mitigation or payment) in the financial supply chain is driven by an event in the physical supply chain. The development of advanced technologies to track and control events in the physical supply chain creates opportunities to automate the initiation of SCF interventions.</w:t>
+              <w:t xml:space="preserve"> Supply Chain Finance The use of financial instruments, practices and technologies to </w:t>
+            </w:r>
+            <w:proofErr w:type="spellStart"/>
+            <w:r>
+              <w:rPr>
+                <w:rFonts w:ascii="Calibri" w:eastAsia="Times New Roman" w:hAnsi="Calibri" w:cs="Times New Roman"/>
+                <w:color w:val="000000"/>
+              </w:rPr>
+              <w:t>optimise</w:t>
+            </w:r>
+            <w:proofErr w:type="spellEnd"/>
+            <w:r>
+              <w:rPr>
+                <w:rFonts w:ascii="Calibri" w:eastAsia="Times New Roman" w:hAnsi="Calibri" w:cs="Times New Roman"/>
+                <w:color w:val="000000"/>
+              </w:rPr>
+              <w:t xml:space="preserve"> the management of the working capital and liquidity tied up in supply chain processes for collaborating business partners. SCF is largely ‘event-driven’. Each intervention (finance, risk mitigation or payment) in the financial supply chain is driven by an event in the physical supply chain. The development of advanced technologies to track and control events in the physical supply chain creates opportunities to automate the initiation of SCF interventions.</w:t>
             </w:r>
           </w:p>
         </w:tc>
@@ -1886,7 +1955,7 @@
         <v:path o:extrusionok="f" gradientshapeok="t" o:connecttype="rect"/>
         <o:lock v:ext="edit" aspectratio="t"/>
       </v:shapetype>
-      <v:shape id="_x0000_i1111" type="#_x0000_t75" style="width:328.2pt;height:82.9pt;visibility:visible;mso-wrap-style:square" o:bullet="t">
+      <v:shape id="_x0000_i1027" type="#_x0000_t75" style="width:328.5pt;height:83.25pt;visibility:visible;mso-wrap-style:square" o:bullet="t">
         <v:imagedata r:id="rId1" o:title=""/>
       </v:shape>
     </w:pict>
@@ -2588,525 +2657,6 @@
 </w:styles>
 </file>
 
-<file path=word/glossary/document.xml><?xml version="1.0" encoding="utf-8"?>
-<w:glossaryDocument xmlns:wpc="http://schemas.microsoft.com/office/word/2010/wordprocessingCanvas" xmlns:mc="http://schemas.openxmlformats.org/markup-compatibility/2006" xmlns:o="urn:schemas-microsoft-com:office:office" xmlns:r="http://schemas.openxmlformats.org/officeDocument/2006/relationships" xmlns:m="http://schemas.openxmlformats.org/officeDocument/2006/math" xmlns:v="urn:schemas-microsoft-com:vml" xmlns:wp14="http://schemas.microsoft.com/office/word/2010/wordprocessingDrawing" xmlns:wp="http://schemas.openxmlformats.org/drawingml/2006/wordprocessingDrawing" xmlns:w10="urn:schemas-microsoft-com:office:word" xmlns:w="http://schemas.openxmlformats.org/wordprocessingml/2006/main" xmlns:w14="http://schemas.microsoft.com/office/word/2010/wordml" xmlns:w15="http://schemas.microsoft.com/office/word/2012/wordml" xmlns:wpg="http://schemas.microsoft.com/office/word/2010/wordprocessingGroup" xmlns:wpi="http://schemas.microsoft.com/office/word/2010/wordprocessingInk" xmlns:wne="http://schemas.microsoft.com/office/word/2006/wordml" xmlns:wps="http://schemas.microsoft.com/office/word/2010/wordprocessingShape" mc:Ignorable="w14 w15 wp14"/>
-</file>
-
-<file path=word/glossary/fontTable.xml><?xml version="1.0" encoding="utf-8"?>
-<w:fonts xmlns:mc="http://schemas.openxmlformats.org/markup-compatibility/2006" xmlns:r="http://schemas.openxmlformats.org/officeDocument/2006/relationships" xmlns:w="http://schemas.openxmlformats.org/wordprocessingml/2006/main" xmlns:w14="http://schemas.microsoft.com/office/word/2010/wordml" xmlns:w15="http://schemas.microsoft.com/office/word/2012/wordml" mc:Ignorable="w14 w15">
-  <w:font w:name="Symbol">
-    <w:panose1 w:val="05050102010706020507"/>
-    <w:charset w:val="02"/>
-    <w:family w:val="roman"/>
-    <w:pitch w:val="variable"/>
-    <w:sig w:usb0="00000000" w:usb1="10000000" w:usb2="00000000" w:usb3="00000000" w:csb0="80000000" w:csb1="00000000"/>
-  </w:font>
-  <w:font w:name="Times New Roman">
-    <w:panose1 w:val="02020603050405020304"/>
-    <w:charset w:val="00"/>
-    <w:family w:val="roman"/>
-    <w:pitch w:val="variable"/>
-    <w:sig w:usb0="E0002AFF" w:usb1="C0007841" w:usb2="00000009" w:usb3="00000000" w:csb0="000001FF" w:csb1="00000000"/>
-  </w:font>
-  <w:font w:name="Calibri">
-    <w:panose1 w:val="020F0502020204030204"/>
-    <w:charset w:val="00"/>
-    <w:family w:val="swiss"/>
-    <w:pitch w:val="variable"/>
-    <w:sig w:usb0="E00002FF" w:usb1="4000ACFF" w:usb2="00000001" w:usb3="00000000" w:csb0="0000019F" w:csb1="00000000"/>
-  </w:font>
-  <w:font w:name="Calibri Light">
-    <w:panose1 w:val="020F0302020204030204"/>
-    <w:charset w:val="00"/>
-    <w:family w:val="swiss"/>
-    <w:pitch w:val="variable"/>
-    <w:sig w:usb0="A00002EF" w:usb1="4000207B" w:usb2="00000000" w:usb3="00000000" w:csb0="0000019F" w:csb1="00000000"/>
-  </w:font>
-</w:fonts>
-</file>
-
-<file path=word/glossary/settings.xml><?xml version="1.0" encoding="utf-8"?>
-<w:settings xmlns:mc="http://schemas.openxmlformats.org/markup-compatibility/2006" xmlns:o="urn:schemas-microsoft-com:office:office" xmlns:r="http://schemas.openxmlformats.org/officeDocument/2006/relationships" xmlns:m="http://schemas.openxmlformats.org/officeDocument/2006/math" xmlns:v="urn:schemas-microsoft-com:vml" xmlns:w10="urn:schemas-microsoft-com:office:word" xmlns:w="http://schemas.openxmlformats.org/wordprocessingml/2006/main" xmlns:w14="http://schemas.microsoft.com/office/word/2010/wordml" xmlns:w15="http://schemas.microsoft.com/office/word/2012/wordml" xmlns:sl="http://schemas.openxmlformats.org/schemaLibrary/2006/main" mc:Ignorable="w14 w15">
-  <w:view w:val="normal"/>
-  <w:defaultTabStop w:val="720"/>
-  <w:characterSpacingControl w:val="doNotCompress"/>
-  <w:compat>
-    <w:useFELayout/>
-    <w:compatSetting w:name="compatibilityMode" w:uri="http://schemas.microsoft.com/office/word" w:val="15"/>
-    <w:compatSetting w:name="overrideTableStyleFontSizeAndJustification" w:uri="http://schemas.microsoft.com/office/word" w:val="1"/>
-    <w:compatSetting w:name="enableOpenTypeFeatures" w:uri="http://schemas.microsoft.com/office/word" w:val="1"/>
-    <w:compatSetting w:name="doNotFlipMirrorIndents" w:uri="http://schemas.microsoft.com/office/word" w:val="1"/>
-    <w:compatSetting w:name="differentiateMultirowTableHeaders" w:uri="http://schemas.microsoft.com/office/word" w:val="1"/>
-  </w:compat>
-  <w:rsids>
-    <w:rsidRoot w:val="00E42108"/>
-    <w:rsid w:val="0007619A"/>
-    <w:rsid w:val="00E42108"/>
-  </w:rsids>
-  <m:mathPr>
-    <m:mathFont m:val="Cambria Math"/>
-    <m:brkBin m:val="before"/>
-    <m:brkBinSub m:val="--"/>
-    <m:smallFrac m:val="0"/>
-    <m:dispDef/>
-    <m:lMargin m:val="0"/>
-    <m:rMargin m:val="0"/>
-    <m:defJc m:val="centerGroup"/>
-    <m:wrapIndent m:val="1440"/>
-    <m:intLim m:val="subSup"/>
-    <m:naryLim m:val="undOvr"/>
-  </m:mathPr>
-  <w:themeFontLang w:val="en-US"/>
-  <w:clrSchemeMapping w:bg1="light1" w:t1="dark1" w:bg2="light2" w:t2="dark2" w:accent1="accent1" w:accent2="accent2" w:accent3="accent3" w:accent4="accent4" w:accent5="accent5" w:accent6="accent6" w:hyperlink="hyperlink" w:followedHyperlink="followedHyperlink"/>
-  <w:decimalSymbol w:val="."/>
-  <w:listSeparator w:val=","/>
-  <w15:chartTrackingRefBased/>
-</w:settings>
-</file>
-
-<file path=word/glossary/styles.xml><?xml version="1.0" encoding="utf-8"?>
-<w:styles xmlns:mc="http://schemas.openxmlformats.org/markup-compatibility/2006" xmlns:r="http://schemas.openxmlformats.org/officeDocument/2006/relationships" xmlns:w="http://schemas.openxmlformats.org/wordprocessingml/2006/main" xmlns:w14="http://schemas.microsoft.com/office/word/2010/wordml" xmlns:w15="http://schemas.microsoft.com/office/word/2012/wordml" mc:Ignorable="w14 w15">
-  <w:docDefaults>
-    <w:rPrDefault>
-      <w:rPr>
-        <w:rFonts w:asciiTheme="minorHAnsi" w:eastAsiaTheme="minorEastAsia" w:hAnsiTheme="minorHAnsi" w:cstheme="minorBidi"/>
-        <w:sz w:val="22"/>
-        <w:szCs w:val="22"/>
-        <w:lang w:val="en-US" w:eastAsia="en-US" w:bidi="ar-SA"/>
-      </w:rPr>
-    </w:rPrDefault>
-    <w:pPrDefault>
-      <w:pPr>
-        <w:spacing w:after="160" w:line="259" w:lineRule="auto"/>
-      </w:pPr>
-    </w:pPrDefault>
-  </w:docDefaults>
-  <w:latentStyles w:defLockedState="0" w:defUIPriority="99" w:defSemiHidden="0" w:defUnhideWhenUsed="0" w:defQFormat="0" w:count="371">
-    <w:lsdException w:name="Normal" w:uiPriority="0" w:qFormat="1"/>
-    <w:lsdException w:name="heading 1" w:uiPriority="9" w:qFormat="1"/>
-    <w:lsdException w:name="heading 2" w:semiHidden="1" w:uiPriority="9" w:unhideWhenUsed="1" w:qFormat="1"/>
-    <w:lsdException w:name="heading 3" w:semiHidden="1" w:uiPriority="9" w:unhideWhenUsed="1" w:qFormat="1"/>
-    <w:lsdException w:name="heading 4" w:semiHidden="1" w:uiPriority="9" w:unhideWhenUsed="1" w:qFormat="1"/>
-    <w:lsdException w:name="heading 5" w:semiHidden="1" w:uiPriority="9" w:unhideWhenUsed="1" w:qFormat="1"/>
-    <w:lsdException w:name="heading 6" w:semiHidden="1" w:uiPriority="9" w:unhideWhenUsed="1" w:qFormat="1"/>
-    <w:lsdException w:name="heading 7" w:semiHidden="1" w:uiPriority="9" w:unhideWhenUsed="1" w:qFormat="1"/>
-    <w:lsdException w:name="heading 8" w:semiHidden="1" w:uiPriority="9" w:unhideWhenUsed="1" w:qFormat="1"/>
-    <w:lsdException w:name="heading 9" w:semiHidden="1" w:uiPriority="9" w:unhideWhenUsed="1" w:qFormat="1"/>
-    <w:lsdException w:name="index 1" w:semiHidden="1" w:unhideWhenUsed="1"/>
-    <w:lsdException w:name="index 2" w:semiHidden="1" w:unhideWhenUsed="1"/>
-    <w:lsdException w:name="index 3" w:semiHidden="1" w:unhideWhenUsed="1"/>
-    <w:lsdException w:name="index 4" w:semiHidden="1" w:unhideWhenUsed="1"/>
-    <w:lsdException w:name="index 5" w:semiHidden="1" w:unhideWhenUsed="1"/>
-    <w:lsdException w:name="index 6" w:semiHidden="1" w:unhideWhenUsed="1"/>
-    <w:lsdException w:name="index 7" w:semiHidden="1" w:unhideWhenUsed="1"/>
-    <w:lsdException w:name="index 8" w:semiHidden="1" w:unhideWhenUsed="1"/>
-    <w:lsdException w:name="index 9" w:semiHidden="1" w:unhideWhenUsed="1"/>
-    <w:lsdException w:name="toc 1" w:semiHidden="1" w:uiPriority="39" w:unhideWhenUsed="1"/>
-    <w:lsdException w:name="toc 2" w:semiHidden="1" w:uiPriority="39" w:unhideWhenUsed="1"/>
-    <w:lsdException w:name="toc 3" w:semiHidden="1" w:uiPriority="39" w:unhideWhenUsed="1"/>
-    <w:lsdException w:name="toc 4" w:semiHidden="1" w:uiPriority="39" w:unhideWhenUsed="1"/>
-    <w:lsdException w:name="toc 5" w:semiHidden="1" w:uiPriority="39" w:unhideWhenUsed="1"/>
-    <w:lsdException w:name="toc 6" w:semiHidden="1" w:uiPriority="39" w:unhideWhenUsed="1"/>
-    <w:lsdException w:name="toc 7" w:semiHidden="1" w:uiPriority="39" w:unhideWhenUsed="1"/>
-    <w:lsdException w:name="toc 8" w:semiHidden="1" w:uiPriority="39" w:unhideWhenUsed="1"/>
-    <w:lsdException w:name="toc 9" w:semiHidden="1" w:uiPriority="39" w:unhideWhenUsed="1"/>
-    <w:lsdException w:name="Normal Indent" w:semiHidden="1" w:unhideWhenUsed="1"/>
-    <w:lsdException w:name="footnote text" w:semiHidden="1" w:unhideWhenUsed="1"/>
-    <w:lsdException w:name="annotation text" w:semiHidden="1" w:unhideWhenUsed="1"/>
-    <w:lsdException w:name="header" w:semiHidden="1" w:unhideWhenUsed="1"/>
-    <w:lsdException w:name="footer" w:semiHidden="1" w:unhideWhenUsed="1"/>
-    <w:lsdException w:name="index heading" w:semiHidden="1" w:unhideWhenUsed="1"/>
-    <w:lsdException w:name="caption" w:semiHidden="1" w:uiPriority="35" w:unhideWhenUsed="1" w:qFormat="1"/>
-    <w:lsdException w:name="table of figures" w:semiHidden="1" w:unhideWhenUsed="1"/>
-    <w:lsdException w:name="envelope address" w:semiHidden="1" w:unhideWhenUsed="1"/>
-    <w:lsdException w:name="envelope return" w:semiHidden="1" w:unhideWhenUsed="1"/>
-    <w:lsdException w:name="footnote reference" w:semiHidden="1" w:unhideWhenUsed="1"/>
-    <w:lsdException w:name="annotation reference" w:semiHidden="1" w:unhideWhenUsed="1"/>
-    <w:lsdException w:name="line number" w:semiHidden="1" w:unhideWhenUsed="1"/>
-    <w:lsdException w:name="page number" w:semiHidden="1" w:unhideWhenUsed="1"/>
-    <w:lsdException w:name="endnote reference" w:semiHidden="1" w:unhideWhenUsed="1"/>
-    <w:lsdException w:name="endnote text" w:semiHidden="1" w:unhideWhenUsed="1"/>
-    <w:lsdException w:name="table of authorities" w:semiHidden="1" w:unhideWhenUsed="1"/>
-    <w:lsdException w:name="macro" w:semiHidden="1" w:unhideWhenUsed="1"/>
-    <w:lsdException w:name="toa heading" w:semiHidden="1" w:unhideWhenUsed="1"/>
-    <w:lsdException w:name="List" w:semiHidden="1" w:unhideWhenUsed="1"/>
-    <w:lsdException w:name="List Bullet" w:semiHidden="1" w:unhideWhenUsed="1"/>
-    <w:lsdException w:name="List Number" w:semiHidden="1" w:unhideWhenUsed="1"/>
-    <w:lsdException w:name="List 2" w:semiHidden="1" w:unhideWhenUsed="1"/>
-    <w:lsdException w:name="List 3" w:semiHidden="1" w:unhideWhenUsed="1"/>
-    <w:lsdException w:name="List 4" w:semiHidden="1" w:unhideWhenUsed="1"/>
-    <w:lsdException w:name="List 5" w:semiHidden="1" w:unhideWhenUsed="1"/>
-    <w:lsdException w:name="List Bullet 2" w:semiHidden="1" w:unhideWhenUsed="1"/>
-    <w:lsdException w:name="List Bullet 3" w:semiHidden="1" w:unhideWhenUsed="1"/>
-    <w:lsdException w:name="List Bullet 4" w:semiHidden="1" w:unhideWhenUsed="1"/>
-    <w:lsdException w:name="List Bullet 5" w:semiHidden="1" w:unhideWhenUsed="1"/>
-    <w:lsdException w:name="List Number 2" w:semiHidden="1" w:unhideWhenUsed="1"/>
-    <w:lsdException w:name="List Number 3" w:semiHidden="1" w:unhideWhenUsed="1"/>
-    <w:lsdException w:name="List Number 4" w:semiHidden="1" w:unhideWhenUsed="1"/>
-    <w:lsdException w:name="List Number 5" w:semiHidden="1" w:unhideWhenUsed="1"/>
-    <w:lsdException w:name="Title" w:uiPriority="10" w:qFormat="1"/>
-    <w:lsdException w:name="Closing" w:semiHidden="1" w:unhideWhenUsed="1"/>
-    <w:lsdException w:name="Signature" w:semiHidden="1" w:unhideWhenUsed="1"/>
-    <w:lsdException w:name="Default Paragraph Font" w:semiHidden="1" w:uiPriority="1" w:unhideWhenUsed="1"/>
-    <w:lsdException w:name="Body Text" w:semiHidden="1" w:unhideWhenUsed="1"/>
-    <w:lsdException w:name="Body Text Indent" w:semiHidden="1" w:unhideWhenUsed="1"/>
-    <w:lsdException w:name="List Continue" w:semiHidden="1" w:unhideWhenUsed="1"/>
-    <w:lsdException w:name="List Continue 2" w:semiHidden="1" w:unhideWhenUsed="1"/>
-    <w:lsdException w:name="List Continue 3" w:semiHidden="1" w:unhideWhenUsed="1"/>
-    <w:lsdException w:name="List Continue 4" w:semiHidden="1" w:unhideWhenUsed="1"/>
-    <w:lsdException w:name="List Continue 5" w:semiHidden="1" w:unhideWhenUsed="1"/>
-    <w:lsdException w:name="Message Header" w:semiHidden="1" w:unhideWhenUsed="1"/>
-    <w:lsdException w:name="Subtitle" w:uiPriority="11" w:qFormat="1"/>
-    <w:lsdException w:name="Salutation" w:semiHidden="1" w:unhideWhenUsed="1"/>
-    <w:lsdException w:name="Date" w:semiHidden="1" w:unhideWhenUsed="1"/>
-    <w:lsdException w:name="Body Text First Indent" w:semiHidden="1" w:unhideWhenUsed="1"/>
-    <w:lsdException w:name="Body Text First Indent 2" w:semiHidden="1" w:unhideWhenUsed="1"/>
-    <w:lsdException w:name="Note Heading" w:semiHidden="1" w:unhideWhenUsed="1"/>
-    <w:lsdException w:name="Body Text 2" w:semiHidden="1" w:unhideWhenUsed="1"/>
-    <w:lsdException w:name="Body Text 3" w:semiHidden="1" w:unhideWhenUsed="1"/>
-    <w:lsdException w:name="Body Text Indent 2" w:semiHidden="1" w:unhideWhenUsed="1"/>
-    <w:lsdException w:name="Body Text Indent 3" w:semiHidden="1" w:unhideWhenUsed="1"/>
-    <w:lsdException w:name="Block Text" w:semiHidden="1" w:unhideWhenUsed="1"/>
-    <w:lsdException w:name="Hyperlink" w:semiHidden="1" w:unhideWhenUsed="1"/>
-    <w:lsdException w:name="FollowedHyperlink" w:semiHidden="1" w:unhideWhenUsed="1"/>
-    <w:lsdException w:name="Strong" w:uiPriority="22" w:qFormat="1"/>
-    <w:lsdException w:name="Emphasis" w:uiPriority="20" w:qFormat="1"/>
-    <w:lsdException w:name="Document Map" w:semiHidden="1" w:unhideWhenUsed="1"/>
-    <w:lsdException w:name="Plain Text" w:semiHidden="1" w:unhideWhenUsed="1"/>
-    <w:lsdException w:name="E-mail Signature" w:semiHidden="1" w:unhideWhenUsed="1"/>
-    <w:lsdException w:name="HTML Top of Form" w:semiHidden="1" w:unhideWhenUsed="1"/>
-    <w:lsdException w:name="HTML Bottom of Form" w:semiHidden="1" w:unhideWhenUsed="1"/>
-    <w:lsdException w:name="Normal (Web)" w:semiHidden="1" w:unhideWhenUsed="1"/>
-    <w:lsdException w:name="HTML Acronym" w:semiHidden="1" w:unhideWhenUsed="1"/>
-    <w:lsdException w:name="HTML Address" w:semiHidden="1" w:unhideWhenUsed="1"/>
-    <w:lsdException w:name="HTML Cite" w:semiHidden="1" w:unhideWhenUsed="1"/>
-    <w:lsdException w:name="HTML Code" w:semiHidden="1" w:unhideWhenUsed="1"/>
-    <w:lsdException w:name="HTML Definition" w:semiHidden="1" w:unhideWhenUsed="1"/>
-    <w:lsdException w:name="HTML Keyboard" w:semiHidden="1" w:unhideWhenUsed="1"/>
-    <w:lsdException w:name="HTML Preformatted" w:semiHidden="1" w:unhideWhenUsed="1"/>
-    <w:lsdException w:name="HTML Sample" w:semiHidden="1" w:unhideWhenUsed="1"/>
-    <w:lsdException w:name="HTML Typewriter" w:semiHidden="1" w:unhideWhenUsed="1"/>
-    <w:lsdException w:name="HTML Variable" w:semiHidden="1" w:unhideWhenUsed="1"/>
-    <w:lsdException w:name="Normal Table" w:semiHidden="1" w:unhideWhenUsed="1"/>
-    <w:lsdException w:name="annotation subject" w:semiHidden="1" w:unhideWhenUsed="1"/>
-    <w:lsdException w:name="No List" w:semiHidden="1" w:unhideWhenUsed="1"/>
-    <w:lsdException w:name="Outline List 1" w:semiHidden="1" w:unhideWhenUsed="1"/>
-    <w:lsdException w:name="Outline List 2" w:semiHidden="1" w:unhideWhenUsed="1"/>
-    <w:lsdException w:name="Outline List 3" w:semiHidden="1" w:unhideWhenUsed="1"/>
-    <w:lsdException w:name="Table Simple 1" w:semiHidden="1" w:unhideWhenUsed="1"/>
-    <w:lsdException w:name="Table Simple 2" w:semiHidden="1" w:unhideWhenUsed="1"/>
-    <w:lsdException w:name="Table Simple 3" w:semiHidden="1" w:unhideWhenUsed="1"/>
-    <w:lsdException w:name="Table Classic 1" w:semiHidden="1" w:unhideWhenUsed="1"/>
-    <w:lsdException w:name="Table Classic 2" w:semiHidden="1" w:unhideWhenUsed="1"/>
-    <w:lsdException w:name="Table Classic 3" w:semiHidden="1" w:unhideWhenUsed="1"/>
-    <w:lsdException w:name="Table Classic 4" w:semiHidden="1" w:unhideWhenUsed="1"/>
-    <w:lsdException w:name="Table Colorful 1" w:semiHidden="1" w:unhideWhenUsed="1"/>
-    <w:lsdException w:name="Table Colorful 2" w:semiHidden="1" w:unhideWhenUsed="1"/>
-    <w:lsdException w:name="Table Colorful 3" w:semiHidden="1" w:unhideWhenUsed="1"/>
-    <w:lsdException w:name="Table Columns 1" w:semiHidden="1" w:unhideWhenUsed="1"/>
-    <w:lsdException w:name="Table Columns 2" w:semiHidden="1" w:unhideWhenUsed="1"/>
-    <w:lsdException w:name="Table Columns 3" w:semiHidden="1" w:unhideWhenUsed="1"/>
-    <w:lsdException w:name="Table Columns 4" w:semiHidden="1" w:unhideWhenUsed="1"/>
-    <w:lsdException w:name="Table Columns 5" w:semiHidden="1" w:unhideWhenUsed="1"/>
-    <w:lsdException w:name="Table Grid 1" w:semiHidden="1" w:unhideWhenUsed="1"/>
-    <w:lsdException w:name="Table Grid 2" w:semiHidden="1" w:unhideWhenUsed="1"/>
-    <w:lsdException w:name="Table Grid 3" w:semiHidden="1" w:unhideWhenUsed="1"/>
-    <w:lsdException w:name="Table Grid 4" w:semiHidden="1" w:unhideWhenUsed="1"/>
-    <w:lsdException w:name="Table Grid 5" w:semiHidden="1" w:unhideWhenUsed="1"/>
-    <w:lsdException w:name="Table Grid 6" w:semiHidden="1" w:unhideWhenUsed="1"/>
-    <w:lsdException w:name="Table Grid 7" w:semiHidden="1" w:unhideWhenUsed="1"/>
-    <w:lsdException w:name="Table Grid 8" w:semiHidden="1" w:unhideWhenUsed="1"/>
-    <w:lsdException w:name="Table List 1" w:semiHidden="1" w:unhideWhenUsed="1"/>
-    <w:lsdException w:name="Table List 2" w:semiHidden="1" w:unhideWhenUsed="1"/>
-    <w:lsdException w:name="Table List 3" w:semiHidden="1" w:unhideWhenUsed="1"/>
-    <w:lsdException w:name="Table List 4" w:semiHidden="1" w:unhideWhenUsed="1"/>
-    <w:lsdException w:name="Table List 5" w:semiHidden="1" w:unhideWhenUsed="1"/>
-    <w:lsdException w:name="Table List 6" w:semiHidden="1" w:unhideWhenUsed="1"/>
-    <w:lsdException w:name="Table List 7" w:semiHidden="1" w:unhideWhenUsed="1"/>
-    <w:lsdException w:name="Table List 8" w:semiHidden="1" w:unhideWhenUsed="1"/>
-    <w:lsdException w:name="Table 3D effects 1" w:semiHidden="1" w:unhideWhenUsed="1"/>
-    <w:lsdException w:name="Table 3D effects 2" w:semiHidden="1" w:unhideWhenUsed="1"/>
-    <w:lsdException w:name="Table 3D effects 3" w:semiHidden="1" w:unhideWhenUsed="1"/>
-    <w:lsdException w:name="Table Contemporary" w:semiHidden="1" w:unhideWhenUsed="1"/>
-    <w:lsdException w:name="Table Elegant" w:semiHidden="1" w:unhideWhenUsed="1"/>
-    <w:lsdException w:name="Table Professional" w:semiHidden="1" w:unhideWhenUsed="1"/>
-    <w:lsdException w:name="Table Subtle 1" w:semiHidden="1" w:unhideWhenUsed="1"/>
-    <w:lsdException w:name="Table Subtle 2" w:semiHidden="1" w:unhideWhenUsed="1"/>
-    <w:lsdException w:name="Table Web 1" w:semiHidden="1" w:unhideWhenUsed="1"/>
-    <w:lsdException w:name="Table Web 2" w:semiHidden="1" w:unhideWhenUsed="1"/>
-    <w:lsdException w:name="Table Web 3" w:semiHidden="1" w:unhideWhenUsed="1"/>
-    <w:lsdException w:name="Balloon Text" w:semiHidden="1" w:unhideWhenUsed="1"/>
-    <w:lsdException w:name="Table Grid" w:uiPriority="39"/>
-    <w:lsdException w:name="Table Theme" w:semiHidden="1" w:unhideWhenUsed="1"/>
-    <w:lsdException w:name="Placeholder Text" w:semiHidden="1"/>
-    <w:lsdException w:name="No Spacing" w:uiPriority="1" w:qFormat="1"/>
-    <w:lsdException w:name="Light Shading" w:uiPriority="60"/>
-    <w:lsdException w:name="Light List" w:uiPriority="61"/>
-    <w:lsdException w:name="Light Grid" w:uiPriority="62"/>
-    <w:lsdException w:name="Medium Shading 1" w:uiPriority="63"/>
-    <w:lsdException w:name="Medium Shading 2" w:uiPriority="64"/>
-    <w:lsdException w:name="Medium List 1" w:uiPriority="65"/>
-    <w:lsdException w:name="Medium List 2" w:uiPriority="66"/>
-    <w:lsdException w:name="Medium Grid 1" w:uiPriority="67"/>
-    <w:lsdException w:name="Medium Grid 2" w:uiPriority="68"/>
-    <w:lsdException w:name="Medium Grid 3" w:uiPriority="69"/>
-    <w:lsdException w:name="Dark List" w:uiPriority="70"/>
-    <w:lsdException w:name="Colorful Shading" w:uiPriority="71"/>
-    <w:lsdException w:name="Colorful List" w:uiPriority="72"/>
-    <w:lsdException w:name="Colorful Grid" w:uiPriority="73"/>
-    <w:lsdException w:name="Light Shading Accent 1" w:uiPriority="60"/>
-    <w:lsdException w:name="Light List Accent 1" w:uiPriority="61"/>
-    <w:lsdException w:name="Light Grid Accent 1" w:uiPriority="62"/>
-    <w:lsdException w:name="Medium Shading 1 Accent 1" w:uiPriority="63"/>
-    <w:lsdException w:name="Medium Shading 2 Accent 1" w:uiPriority="64"/>
-    <w:lsdException w:name="Medium List 1 Accent 1" w:uiPriority="65"/>
-    <w:lsdException w:name="Revision" w:semiHidden="1"/>
-    <w:lsdException w:name="List Paragraph" w:uiPriority="34" w:qFormat="1"/>
-    <w:lsdException w:name="Quote" w:uiPriority="29" w:qFormat="1"/>
-    <w:lsdException w:name="Intense Quote" w:uiPriority="30" w:qFormat="1"/>
-    <w:lsdException w:name="Medium List 2 Accent 1" w:uiPriority="66"/>
-    <w:lsdException w:name="Medium Grid 1 Accent 1" w:uiPriority="67"/>
-    <w:lsdException w:name="Medium Grid 2 Accent 1" w:uiPriority="68"/>
-    <w:lsdException w:name="Medium Grid 3 Accent 1" w:uiPriority="69"/>
-    <w:lsdException w:name="Dark List Accent 1" w:uiPriority="70"/>
-    <w:lsdException w:name="Colorful Shading Accent 1" w:uiPriority="71"/>
-    <w:lsdException w:name="Colorful List Accent 1" w:uiPriority="72"/>
-    <w:lsdException w:name="Colorful Grid Accent 1" w:uiPriority="73"/>
-    <w:lsdException w:name="Light Shading Accent 2" w:uiPriority="60"/>
-    <w:lsdException w:name="Light List Accent 2" w:uiPriority="61"/>
-    <w:lsdException w:name="Light Grid Accent 2" w:uiPriority="62"/>
-    <w:lsdException w:name="Medium Shading 1 Accent 2" w:uiPriority="63"/>
-    <w:lsdException w:name="Medium Shading 2 Accent 2" w:uiPriority="64"/>
-    <w:lsdException w:name="Medium List 1 Accent 2" w:uiPriority="65"/>
-    <w:lsdException w:name="Medium List 2 Accent 2" w:uiPriority="66"/>
-    <w:lsdException w:name="Medium Grid 1 Accent 2" w:uiPriority="67"/>
-    <w:lsdException w:name="Medium Grid 2 Accent 2" w:uiPriority="68"/>
-    <w:lsdException w:name="Medium Grid 3 Accent 2" w:uiPriority="69"/>
-    <w:lsdException w:name="Dark List Accent 2" w:uiPriority="70"/>
-    <w:lsdException w:name="Colorful Shading Accent 2" w:uiPriority="71"/>
-    <w:lsdException w:name="Colorful List Accent 2" w:uiPriority="72"/>
-    <w:lsdException w:name="Colorful Grid Accent 2" w:uiPriority="73"/>
-    <w:lsdException w:name="Light Shading Accent 3" w:uiPriority="60"/>
-    <w:lsdException w:name="Light List Accent 3" w:uiPriority="61"/>
-    <w:lsdException w:name="Light Grid Accent 3" w:uiPriority="62"/>
-    <w:lsdException w:name="Medium Shading 1 Accent 3" w:uiPriority="63"/>
-    <w:lsdException w:name="Medium Shading 2 Accent 3" w:uiPriority="64"/>
-    <w:lsdException w:name="Medium List 1 Accent 3" w:uiPriority="65"/>
-    <w:lsdException w:name="Medium List 2 Accent 3" w:uiPriority="66"/>
-    <w:lsdException w:name="Medium Grid 1 Accent 3" w:uiPriority="67"/>
-    <w:lsdException w:name="Medium Grid 2 Accent 3" w:uiPriority="68"/>
-    <w:lsdException w:name="Medium Grid 3 Accent 3" w:uiPriority="69"/>
-    <w:lsdException w:name="Dark List Accent 3" w:uiPriority="70"/>
-    <w:lsdException w:name="Colorful Shading Accent 3" w:uiPriority="71"/>
-    <w:lsdException w:name="Colorful List Accent 3" w:uiPriority="72"/>
-    <w:lsdException w:name="Colorful Grid Accent 3" w:uiPriority="73"/>
-    <w:lsdException w:name="Light Shading Accent 4" w:uiPriority="60"/>
-    <w:lsdException w:name="Light List Accent 4" w:uiPriority="61"/>
-    <w:lsdException w:name="Light Grid Accent 4" w:uiPriority="62"/>
-    <w:lsdException w:name="Medium Shading 1 Accent 4" w:uiPriority="63"/>
-    <w:lsdException w:name="Medium Shading 2 Accent 4" w:uiPriority="64"/>
-    <w:lsdException w:name="Medium List 1 Accent 4" w:uiPriority="65"/>
-    <w:lsdException w:name="Medium List 2 Accent 4" w:uiPriority="66"/>
-    <w:lsdException w:name="Medium Grid 1 Accent 4" w:uiPriority="67"/>
-    <w:lsdException w:name="Medium Grid 2 Accent 4" w:uiPriority="68"/>
-    <w:lsdException w:name="Medium Grid 3 Accent 4" w:uiPriority="69"/>
-    <w:lsdException w:name="Dark List Accent 4" w:uiPriority="70"/>
-    <w:lsdException w:name="Colorful Shading Accent 4" w:uiPriority="71"/>
-    <w:lsdException w:name="Colorful List Accent 4" w:uiPriority="72"/>
-    <w:lsdException w:name="Colorful Grid Accent 4" w:uiPriority="73"/>
-    <w:lsdException w:name="Light Shading Accent 5" w:uiPriority="60"/>
-    <w:lsdException w:name="Light List Accent 5" w:uiPriority="61"/>
-    <w:lsdException w:name="Light Grid Accent 5" w:uiPriority="62"/>
-    <w:lsdException w:name="Medium Shading 1 Accent 5" w:uiPriority="63"/>
-    <w:lsdException w:name="Medium Shading 2 Accent 5" w:uiPriority="64"/>
-    <w:lsdException w:name="Medium List 1 Accent 5" w:uiPriority="65"/>
-    <w:lsdException w:name="Medium List 2 Accent 5" w:uiPriority="66"/>
-    <w:lsdException w:name="Medium Grid 1 Accent 5" w:uiPriority="67"/>
-    <w:lsdException w:name="Medium Grid 2 Accent 5" w:uiPriority="68"/>
-    <w:lsdException w:name="Medium Grid 3 Accent 5" w:uiPriority="69"/>
-    <w:lsdException w:name="Dark List Accent 5" w:uiPriority="70"/>
-    <w:lsdException w:name="Colorful Shading Accent 5" w:uiPriority="71"/>
-    <w:lsdException w:name="Colorful List Accent 5" w:uiPriority="72"/>
-    <w:lsdException w:name="Colorful Grid Accent 5" w:uiPriority="73"/>
-    <w:lsdException w:name="Light Shading Accent 6" w:uiPriority="60"/>
-    <w:lsdException w:name="Light List Accent 6" w:uiPriority="61"/>
-    <w:lsdException w:name="Light Grid Accent 6" w:uiPriority="62"/>
-    <w:lsdException w:name="Medium Shading 1 Accent 6" w:uiPriority="63"/>
-    <w:lsdException w:name="Medium Shading 2 Accent 6" w:uiPriority="64"/>
-    <w:lsdException w:name="Medium List 1 Accent 6" w:uiPriority="65"/>
-    <w:lsdException w:name="Medium List 2 Accent 6" w:uiPriority="66"/>
-    <w:lsdException w:name="Medium Grid 1 Accent 6" w:uiPriority="67"/>
-    <w:lsdException w:name="Medium Grid 2 Accent 6" w:uiPriority="68"/>
-    <w:lsdException w:name="Medium Grid 3 Accent 6" w:uiPriority="69"/>
-    <w:lsdException w:name="Dark List Accent 6" w:uiPriority="70"/>
-    <w:lsdException w:name="Colorful Shading Accent 6" w:uiPriority="71"/>
-    <w:lsdException w:name="Colorful List Accent 6" w:uiPriority="72"/>
-    <w:lsdException w:name="Colorful Grid Accent 6" w:uiPriority="73"/>
-    <w:lsdException w:name="Subtle Emphasis" w:uiPriority="19" w:qFormat="1"/>
-    <w:lsdException w:name="Intense Emphasis" w:uiPriority="21" w:qFormat="1"/>
-    <w:lsdException w:name="Subtle Reference" w:uiPriority="31" w:qFormat="1"/>
-    <w:lsdException w:name="Intense Reference" w:uiPriority="32" w:qFormat="1"/>
-    <w:lsdException w:name="Book Title" w:uiPriority="33" w:qFormat="1"/>
-    <w:lsdException w:name="Bibliography" w:semiHidden="1" w:uiPriority="37" w:unhideWhenUsed="1"/>
-    <w:lsdException w:name="TOC Heading" w:semiHidden="1" w:uiPriority="39" w:unhideWhenUsed="1" w:qFormat="1"/>
-    <w:lsdException w:name="Plain Table 1" w:uiPriority="41"/>
-    <w:lsdException w:name="Plain Table 2" w:uiPriority="42"/>
-    <w:lsdException w:name="Plain Table 3" w:uiPriority="43"/>
-    <w:lsdException w:name="Plain Table 4" w:uiPriority="44"/>
-    <w:lsdException w:name="Plain Table 5" w:uiPriority="45"/>
-    <w:lsdException w:name="Grid Table Light" w:uiPriority="40"/>
-    <w:lsdException w:name="Grid Table 1 Light" w:uiPriority="46"/>
-    <w:lsdException w:name="Grid Table 2" w:uiPriority="47"/>
-    <w:lsdException w:name="Grid Table 3" w:uiPriority="48"/>
-    <w:lsdException w:name="Grid Table 4" w:uiPriority="49"/>
-    <w:lsdException w:name="Grid Table 5 Dark" w:uiPriority="50"/>
-    <w:lsdException w:name="Grid Table 6 Colorful" w:uiPriority="51"/>
-    <w:lsdException w:name="Grid Table 7 Colorful" w:uiPriority="52"/>
-    <w:lsdException w:name="Grid Table 1 Light Accent 1" w:uiPriority="46"/>
-    <w:lsdException w:name="Grid Table 2 Accent 1" w:uiPriority="47"/>
-    <w:lsdException w:name="Grid Table 3 Accent 1" w:uiPriority="48"/>
-    <w:lsdException w:name="Grid Table 4 Accent 1" w:uiPriority="49"/>
-    <w:lsdException w:name="Grid Table 5 Dark Accent 1" w:uiPriority="50"/>
-    <w:lsdException w:name="Grid Table 6 Colorful Accent 1" w:uiPriority="51"/>
-    <w:lsdException w:name="Grid Table 7 Colorful Accent 1" w:uiPriority="52"/>
-    <w:lsdException w:name="Grid Table 1 Light Accent 2" w:uiPriority="46"/>
-    <w:lsdException w:name="Grid Table 2 Accent 2" w:uiPriority="47"/>
-    <w:lsdException w:name="Grid Table 3 Accent 2" w:uiPriority="48"/>
-    <w:lsdException w:name="Grid Table 4 Accent 2" w:uiPriority="49"/>
-    <w:lsdException w:name="Grid Table 5 Dark Accent 2" w:uiPriority="50"/>
-    <w:lsdException w:name="Grid Table 6 Colorful Accent 2" w:uiPriority="51"/>
-    <w:lsdException w:name="Grid Table 7 Colorful Accent 2" w:uiPriority="52"/>
-    <w:lsdException w:name="Grid Table 1 Light Accent 3" w:uiPriority="46"/>
-    <w:lsdException w:name="Grid Table 2 Accent 3" w:uiPriority="47"/>
-    <w:lsdException w:name="Grid Table 3 Accent 3" w:uiPriority="48"/>
-    <w:lsdException w:name="Grid Table 4 Accent 3" w:uiPriority="49"/>
-    <w:lsdException w:name="Grid Table 5 Dark Accent 3" w:uiPriority="50"/>
-    <w:lsdException w:name="Grid Table 6 Colorful Accent 3" w:uiPriority="51"/>
-    <w:lsdException w:name="Grid Table 7 Colorful Accent 3" w:uiPriority="52"/>
-    <w:lsdException w:name="Grid Table 1 Light Accent 4" w:uiPriority="46"/>
-    <w:lsdException w:name="Grid Table 2 Accent 4" w:uiPriority="47"/>
-    <w:lsdException w:name="Grid Table 3 Accent 4" w:uiPriority="48"/>
-    <w:lsdException w:name="Grid Table 4 Accent 4" w:uiPriority="49"/>
-    <w:lsdException w:name="Grid Table 5 Dark Accent 4" w:uiPriority="50"/>
-    <w:lsdException w:name="Grid Table 6 Colorful Accent 4" w:uiPriority="51"/>
-    <w:lsdException w:name="Grid Table 7 Colorful Accent 4" w:uiPriority="52"/>
-    <w:lsdException w:name="Grid Table 1 Light Accent 5" w:uiPriority="46"/>
-    <w:lsdException w:name="Grid Table 2 Accent 5" w:uiPriority="47"/>
-    <w:lsdException w:name="Grid Table 3 Accent 5" w:uiPriority="48"/>
-    <w:lsdException w:name="Grid Table 4 Accent 5" w:uiPriority="49"/>
-    <w:lsdException w:name="Grid Table 5 Dark Accent 5" w:uiPriority="50"/>
-    <w:lsdException w:name="Grid Table 6 Colorful Accent 5" w:uiPriority="51"/>
-    <w:lsdException w:name="Grid Table 7 Colorful Accent 5" w:uiPriority="52"/>
-    <w:lsdException w:name="Grid Table 1 Light Accent 6" w:uiPriority="46"/>
-    <w:lsdException w:name="Grid Table 2 Accent 6" w:uiPriority="47"/>
-    <w:lsdException w:name="Grid Table 3 Accent 6" w:uiPriority="48"/>
-    <w:lsdException w:name="Grid Table 4 Accent 6" w:uiPriority="49"/>
-    <w:lsdException w:name="Grid Table 5 Dark Accent 6" w:uiPriority="50"/>
-    <w:lsdException w:name="Grid Table 6 Colorful Accent 6" w:uiPriority="51"/>
-    <w:lsdException w:name="Grid Table 7 Colorful Accent 6" w:uiPriority="52"/>
-    <w:lsdException w:name="List Table 1 Light" w:uiPriority="46"/>
-    <w:lsdException w:name="List Table 2" w:uiPriority="47"/>
-    <w:lsdException w:name="List Table 3" w:uiPriority="48"/>
-    <w:lsdException w:name="List Table 4" w:uiPriority="49"/>
-    <w:lsdException w:name="List Table 5 Dark" w:uiPriority="50"/>
-    <w:lsdException w:name="List Table 6 Colorful" w:uiPriority="51"/>
-    <w:lsdException w:name="List Table 7 Colorful" w:uiPriority="52"/>
-    <w:lsdException w:name="List Table 1 Light Accent 1" w:uiPriority="46"/>
-    <w:lsdException w:name="List Table 2 Accent 1" w:uiPriority="47"/>
-    <w:lsdException w:name="List Table 3 Accent 1" w:uiPriority="48"/>
-    <w:lsdException w:name="List Table 4 Accent 1" w:uiPriority="49"/>
-    <w:lsdException w:name="List Table 5 Dark Accent 1" w:uiPriority="50"/>
-    <w:lsdException w:name="List Table 6 Colorful Accent 1" w:uiPriority="51"/>
-    <w:lsdException w:name="List Table 7 Colorful Accent 1" w:uiPriority="52"/>
-    <w:lsdException w:name="List Table 1 Light Accent 2" w:uiPriority="46"/>
-    <w:lsdException w:name="List Table 2 Accent 2" w:uiPriority="47"/>
-    <w:lsdException w:name="List Table 3 Accent 2" w:uiPriority="48"/>
-    <w:lsdException w:name="List Table 4 Accent 2" w:uiPriority="49"/>
-    <w:lsdException w:name="List Table 5 Dark Accent 2" w:uiPriority="50"/>
-    <w:lsdException w:name="List Table 6 Colorful Accent 2" w:uiPriority="51"/>
-    <w:lsdException w:name="List Table 7 Colorful Accent 2" w:uiPriority="52"/>
-    <w:lsdException w:name="List Table 1 Light Accent 3" w:uiPriority="46"/>
-    <w:lsdException w:name="List Table 2 Accent 3" w:uiPriority="47"/>
-    <w:lsdException w:name="List Table 3 Accent 3" w:uiPriority="48"/>
-    <w:lsdException w:name="List Table 4 Accent 3" w:uiPriority="49"/>
-    <w:lsdException w:name="List Table 5 Dark Accent 3" w:uiPriority="50"/>
-    <w:lsdException w:name="List Table 6 Colorful Accent 3" w:uiPriority="51"/>
-    <w:lsdException w:name="List Table 7 Colorful Accent 3" w:uiPriority="52"/>
-    <w:lsdException w:name="List Table 1 Light Accent 4" w:uiPriority="46"/>
-    <w:lsdException w:name="List Table 2 Accent 4" w:uiPriority="47"/>
-    <w:lsdException w:name="List Table 3 Accent 4" w:uiPriority="48"/>
-    <w:lsdException w:name="List Table 4 Accent 4" w:uiPriority="49"/>
-    <w:lsdException w:name="List Table 5 Dark Accent 4" w:uiPriority="50"/>
-    <w:lsdException w:name="List Table 6 Colorful Accent 4" w:uiPriority="51"/>
-    <w:lsdException w:name="List Table 7 Colorful Accent 4" w:uiPriority="52"/>
-    <w:lsdException w:name="List Table 1 Light Accent 5" w:uiPriority="46"/>
-    <w:lsdException w:name="List Table 2 Accent 5" w:uiPriority="47"/>
-    <w:lsdException w:name="List Table 3 Accent 5" w:uiPriority="48"/>
-    <w:lsdException w:name="List Table 4 Accent 5" w:uiPriority="49"/>
-    <w:lsdException w:name="List Table 5 Dark Accent 5" w:uiPriority="50"/>
-    <w:lsdException w:name="List Table 6 Colorful Accent 5" w:uiPriority="51"/>
-    <w:lsdException w:name="List Table 7 Colorful Accent 5" w:uiPriority="52"/>
-    <w:lsdException w:name="List Table 1 Light Accent 6" w:uiPriority="46"/>
-    <w:lsdException w:name="List Table 2 Accent 6" w:uiPriority="47"/>
-    <w:lsdException w:name="List Table 3 Accent 6" w:uiPriority="48"/>
-    <w:lsdException w:name="List Table 4 Accent 6" w:uiPriority="49"/>
-    <w:lsdException w:name="List Table 5 Dark Accent 6" w:uiPriority="50"/>
-    <w:lsdException w:name="List Table 6 Colorful Accent 6" w:uiPriority="51"/>
-    <w:lsdException w:name="List Table 7 Colorful Accent 6" w:uiPriority="52"/>
-  </w:latentStyles>
-  <w:style w:type="paragraph" w:default="1" w:styleId="Normal">
-    <w:name w:val="Normal"/>
-    <w:qFormat/>
-  </w:style>
-  <w:style w:type="character" w:default="1" w:styleId="DefaultParagraphFont">
-    <w:name w:val="Default Paragraph Font"/>
-    <w:uiPriority w:val="1"/>
-    <w:semiHidden/>
-    <w:unhideWhenUsed/>
-  </w:style>
-  <w:style w:type="table" w:default="1" w:styleId="TableNormal">
-    <w:name w:val="Normal Table"/>
-    <w:uiPriority w:val="99"/>
-    <w:semiHidden/>
-    <w:unhideWhenUsed/>
-    <w:tblPr>
-      <w:tblInd w:w="0" w:type="dxa"/>
-      <w:tblCellMar>
-        <w:top w:w="0" w:type="dxa"/>
-        <w:left w:w="108" w:type="dxa"/>
-        <w:bottom w:w="0" w:type="dxa"/>
-        <w:right w:w="108" w:type="dxa"/>
-      </w:tblCellMar>
-    </w:tblPr>
-  </w:style>
-  <w:style w:type="numbering" w:default="1" w:styleId="NoList">
-    <w:name w:val="No List"/>
-    <w:uiPriority w:val="99"/>
-    <w:semiHidden/>
-    <w:unhideWhenUsed/>
-  </w:style>
-  <w:style w:type="paragraph" w:customStyle="1" w:styleId="470C9E87A3EF46019DAB642BA81E0F8B">
-    <w:name w:val="470C9E87A3EF46019DAB642BA81E0F8B"/>
-    <w:rsid w:val="00E42108"/>
-  </w:style>
-  <w:style w:type="paragraph" w:customStyle="1" w:styleId="5FD9A1B3F3644D21979C8DE44AE723B9">
-    <w:name w:val="5FD9A1B3F3644D21979C8DE44AE723B9"/>
-    <w:rsid w:val="00E42108"/>
-  </w:style>
-  <w:style w:type="paragraph" w:customStyle="1" w:styleId="23DD882AA1354A0B9F57CB3D8E6F642E">
-    <w:name w:val="23DD882AA1354A0B9F57CB3D8E6F642E"/>
-    <w:rsid w:val="00E42108"/>
-  </w:style>
-</w:styles>
-</file>
-
-<file path=word/glossary/webSettings.xml><?xml version="1.0" encoding="utf-8"?>
-<w:webSettings xmlns:mc="http://schemas.openxmlformats.org/markup-compatibility/2006" xmlns:r="http://schemas.openxmlformats.org/officeDocument/2006/relationships" xmlns:w="http://schemas.openxmlformats.org/wordprocessingml/2006/main" xmlns:w14="http://schemas.microsoft.com/office/word/2010/wordml" xmlns:w15="http://schemas.microsoft.com/office/word/2012/wordml" mc:Ignorable="w14 w15">
-  <w:optimizeForBrowser/>
-  <w:allowPNG/>
-</w:webSettings>
-</file>
-
 <file path=word/theme/theme1.xml><?xml version="1.0" encoding="utf-8"?>
 <a:theme xmlns:a="http://schemas.openxmlformats.org/drawingml/2006/main" name="Office Theme">
   <a:themeElements>
@@ -3373,7 +2923,7 @@
 </file>
 
 <file path=customXml/itemProps1.xml><?xml version="1.0" encoding="utf-8"?>
-<ds:datastoreItem xmlns:ds="http://schemas.openxmlformats.org/officeDocument/2006/customXml" ds:itemID="{E76BF18C-A4E7-496D-9B68-E6E8E79225D3}">
+<ds:datastoreItem xmlns:ds="http://schemas.openxmlformats.org/officeDocument/2006/customXml" ds:itemID="{8326A4A6-B580-42B4-A1D8-90746F97013E}">
   <ds:schemaRefs>
     <ds:schemaRef ds:uri="http://schemas.openxmlformats.org/officeDocument/2006/bibliography"/>
   </ds:schemaRefs>

</xml_diff>

<commit_message>
changes in the doc
</commit_message>
<xml_diff>
--- a/SCF_BLOCKCHAIN.docx
+++ b/SCF_BLOCKCHAIN.docx
@@ -452,6 +452,17 @@
                                     <w:sz w:val="52"/>
                                     <w:szCs w:val="52"/>
                                   </w:rPr>
+                                  <w:t>C</w:t>
+                                </w:r>
+                                <w:bookmarkStart w:id="0" w:name="_GoBack"/>
+                                <w:bookmarkEnd w:id="0"/>
+                                <w:r>
+                                  <w:rPr>
+                                    <w:rFonts w:ascii="Times New Roman" w:hAnsi="Times New Roman" w:cs="Times New Roman"/>
+                                    <w:color w:val="000000" w:themeColor="text1"/>
+                                    <w:sz w:val="52"/>
+                                    <w:szCs w:val="52"/>
+                                  </w:rPr>
                                   <w:t>HAIN</w:t>
                                 </w:r>
                               </w:p>
@@ -539,6 +550,17 @@
                               <w:sz w:val="52"/>
                               <w:szCs w:val="52"/>
                             </w:rPr>
+                            <w:t>C</w:t>
+                          </w:r>
+                          <w:bookmarkStart w:id="1" w:name="_GoBack"/>
+                          <w:bookmarkEnd w:id="1"/>
+                          <w:r>
+                            <w:rPr>
+                              <w:rFonts w:ascii="Times New Roman" w:hAnsi="Times New Roman" w:cs="Times New Roman"/>
+                              <w:color w:val="000000" w:themeColor="text1"/>
+                              <w:sz w:val="52"/>
+                              <w:szCs w:val="52"/>
+                            </w:rPr>
                             <w:t>HAIN</w:t>
                           </w:r>
                         </w:p>
@@ -554,8 +576,6 @@
             <w:br w:type="page"/>
           </w:r>
         </w:p>
-        <w:bookmarkStart w:id="0" w:name="_GoBack" w:displacedByCustomXml="next"/>
-        <w:bookmarkEnd w:id="0" w:displacedByCustomXml="next"/>
       </w:sdtContent>
     </w:sdt>
     <w:sdt>
@@ -910,22 +930,22 @@
       <w:pPr>
         <w:pStyle w:val="Heading1"/>
       </w:pPr>
-      <w:bookmarkStart w:id="1" w:name="_Toc503969981"/>
+      <w:bookmarkStart w:id="2" w:name="_Toc503969981"/>
       <w:r>
         <w:lastRenderedPageBreak/>
         <w:t>Fundamentals of supply chain finance</w:t>
       </w:r>
-      <w:bookmarkEnd w:id="1"/>
+      <w:bookmarkEnd w:id="2"/>
     </w:p>
     <w:p>
       <w:pPr>
         <w:pStyle w:val="Heading1"/>
       </w:pPr>
-      <w:bookmarkStart w:id="2" w:name="_Toc503969982"/>
+      <w:bookmarkStart w:id="3" w:name="_Toc503969982"/>
       <w:r>
         <w:t>Supply chain finance eco system</w:t>
       </w:r>
-      <w:bookmarkEnd w:id="2"/>
+      <w:bookmarkEnd w:id="3"/>
     </w:p>
     <w:p/>
     <w:p/>
@@ -980,7 +1000,7 @@
     <w:p/>
     <w:p/>
     <w:p/>
-    <w:bookmarkStart w:id="3" w:name="_Toc503969983" w:displacedByCustomXml="next"/>
+    <w:bookmarkStart w:id="4" w:name="_Toc503969983" w:displacedByCustomXml="next"/>
     <w:sdt>
       <w:sdtPr>
         <w:rPr>
@@ -1004,7 +1024,7 @@
           <w:r>
             <w:t>References</w:t>
           </w:r>
-          <w:bookmarkEnd w:id="3"/>
+          <w:bookmarkEnd w:id="4"/>
         </w:p>
         <w:sdt>
           <w:sdtPr>
@@ -1074,11 +1094,11 @@
       <w:pPr>
         <w:pStyle w:val="Heading1"/>
       </w:pPr>
-      <w:bookmarkStart w:id="4" w:name="_Toc503969984"/>
+      <w:bookmarkStart w:id="5" w:name="_Toc503969984"/>
       <w:r>
         <w:t>Glossary</w:t>
       </w:r>
-      <w:bookmarkEnd w:id="4"/>
+      <w:bookmarkEnd w:id="5"/>
     </w:p>
     <w:tbl>
       <w:tblPr>
@@ -1257,23 +1277,7 @@
                 <w:rFonts w:ascii="Calibri" w:eastAsia="Times New Roman" w:hAnsi="Calibri" w:cs="Times New Roman"/>
                 <w:color w:val="000000"/>
               </w:rPr>
-              <w:t xml:space="preserve"> Cost Of Goods Sold COGS represent the direct costs attributable to the production of the goods sold by a company. This amount includes the cost of the materials used in creating the good along with the direct </w:t>
-            </w:r>
-            <w:proofErr w:type="spellStart"/>
-            <w:r>
-              <w:rPr>
-                <w:rFonts w:ascii="Calibri" w:eastAsia="Times New Roman" w:hAnsi="Calibri" w:cs="Times New Roman"/>
-                <w:color w:val="000000"/>
-              </w:rPr>
-              <w:t>labour</w:t>
-            </w:r>
-            <w:proofErr w:type="spellEnd"/>
-            <w:r>
-              <w:rPr>
-                <w:rFonts w:ascii="Calibri" w:eastAsia="Times New Roman" w:hAnsi="Calibri" w:cs="Times New Roman"/>
-                <w:color w:val="000000"/>
-              </w:rPr>
-              <w:t xml:space="preserve"> costs used to produce the good. It excludes indirect expenses such as distribution costs and sales force costs.</w:t>
+              <w:t xml:space="preserve"> Cost Of Goods Sold COGS represent the direct costs attributable to the production of the goods sold by a company. This amount includes the cost of the materials used in creating the good along with the direct labour costs used to produce the good. It excludes indirect expenses such as distribution costs and sales force costs.</w:t>
             </w:r>
           </w:p>
         </w:tc>
@@ -1432,23 +1436,7 @@
                 <w:rFonts w:ascii="Calibri" w:eastAsia="Times New Roman" w:hAnsi="Calibri" w:cs="Times New Roman"/>
                 <w:color w:val="000000"/>
               </w:rPr>
-              <w:t xml:space="preserve"> The number of </w:t>
-            </w:r>
-            <w:proofErr w:type="gramStart"/>
-            <w:r>
-              <w:rPr>
-                <w:rFonts w:ascii="Calibri" w:eastAsia="Times New Roman" w:hAnsi="Calibri" w:cs="Times New Roman"/>
-                <w:color w:val="000000"/>
-              </w:rPr>
-              <w:t>employees</w:t>
-            </w:r>
-            <w:proofErr w:type="gramEnd"/>
-            <w:r>
-              <w:rPr>
-                <w:rFonts w:ascii="Calibri" w:eastAsia="Times New Roman" w:hAnsi="Calibri" w:cs="Times New Roman"/>
-                <w:color w:val="000000"/>
-              </w:rPr>
-              <w:t xml:space="preserve"> equivalent to one full-time employee. 1FTE = one employee working full time</w:t>
+              <w:t xml:space="preserve"> The number of employees equivalent to one full-time employee. 1FTE = one employee working full time</w:t>
             </w:r>
           </w:p>
         </w:tc>
@@ -1713,23 +1701,7 @@
                 <w:rFonts w:ascii="Calibri" w:eastAsia="Times New Roman" w:hAnsi="Calibri" w:cs="Times New Roman"/>
                 <w:color w:val="000000"/>
               </w:rPr>
-              <w:t xml:space="preserve"> Supply Chain Finance The use of financial instruments, practices and technologies to </w:t>
-            </w:r>
-            <w:proofErr w:type="spellStart"/>
-            <w:r>
-              <w:rPr>
-                <w:rFonts w:ascii="Calibri" w:eastAsia="Times New Roman" w:hAnsi="Calibri" w:cs="Times New Roman"/>
-                <w:color w:val="000000"/>
-              </w:rPr>
-              <w:t>optimise</w:t>
-            </w:r>
-            <w:proofErr w:type="spellEnd"/>
-            <w:r>
-              <w:rPr>
-                <w:rFonts w:ascii="Calibri" w:eastAsia="Times New Roman" w:hAnsi="Calibri" w:cs="Times New Roman"/>
-                <w:color w:val="000000"/>
-              </w:rPr>
-              <w:t xml:space="preserve"> the management of the working capital and liquidity tied up in supply chain processes for collaborating business partners. SCF is largely ‘event-driven’. Each intervention (finance, risk mitigation or payment) in the financial supply chain is driven by an event in the physical supply chain. The development of advanced technologies to track and control events in the physical supply chain creates opportunities to automate the initiation of SCF interventions.</w:t>
+              <w:t xml:space="preserve"> Supply Chain Finance The use of financial instruments, practices and technologies to optimise the management of the working capital and liquidity tied up in supply chain processes for collaborating business partners. SCF is largely ‘event-driven’. Each intervention (finance, risk mitigation or payment) in the financial supply chain is driven by an event in the physical supply chain. The development of advanced technologies to track and control events in the physical supply chain creates opportunities to automate the initiation of SCF interventions.</w:t>
             </w:r>
           </w:p>
         </w:tc>
@@ -2923,7 +2895,7 @@
 </file>
 
 <file path=customXml/itemProps1.xml><?xml version="1.0" encoding="utf-8"?>
-<ds:datastoreItem xmlns:ds="http://schemas.openxmlformats.org/officeDocument/2006/customXml" ds:itemID="{8326A4A6-B580-42B4-A1D8-90746F97013E}">
+<ds:datastoreItem xmlns:ds="http://schemas.openxmlformats.org/officeDocument/2006/customXml" ds:itemID="{68C935E9-5B9F-4AB1-8BAE-46E51A7D7C6F}">
   <ds:schemaRefs>
     <ds:schemaRef ds:uri="http://schemas.openxmlformats.org/officeDocument/2006/bibliography"/>
   </ds:schemaRefs>

</xml_diff>

<commit_message>
added test xls to be updated
</commit_message>
<xml_diff>
--- a/SCF_BLOCKCHAIN.docx
+++ b/SCF_BLOCKCHAIN.docx
@@ -13,6 +13,9 @@
       <w:sdtEndPr/>
       <w:sdtContent>
         <w:p>
+          <w:pPr>
+            <w:jc w:val="both"/>
+          </w:pPr>
           <w:r>
             <w:rPr>
               <w:noProof/>
@@ -95,6 +98,9 @@
           </w:r>
         </w:p>
         <w:p>
+          <w:pPr>
+            <w:jc w:val="both"/>
+          </w:pPr>
           <w:r>
             <w:rPr>
               <w:noProof/>
@@ -244,8 +250,7 @@
                     <v:stroke joinstyle="miter"/>
                     <v:path gradientshapeok="t" o:connecttype="rect"/>
                   </v:shapetype>
-                  <v:shape id="Text Box 1" o:spid="_x0000_s1026" type="#_x0000_t202" style="position:absolute;margin-left:0;margin-top:616.8pt;width:378.6pt;height:64.55pt;z-index:251662336;visibility:visible;mso-wrap-style:square;mso-width-percent:0;mso-height-percent:0;mso-wrap-distance-left:9pt;mso-wrap-distance-top:0;mso-wrap-distance-right:9pt;mso-wrap-distance-bottom:0;mso-position-horizontal:left;mso-position-horizontal-relative:page;mso-position-vertical:absolute;mso-position-vertical-relative:text;mso-width-percent:0;mso-height-percent:0;mso-width-relative:margin;mso-height-relative:margin;v-text-anchor:top" o:gfxdata="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" filled="f" stroked="f">
-                    <v:fill o:detectmouseclick="t"/>
+                  <v:shape id="Text Box 1" o:spid="_x0000_s1026" type="#_x0000_t202" style="position:absolute;left:0;text-align:left;margin-left:0;margin-top:616.8pt;width:378.6pt;height:64.55pt;z-index:251662336;visibility:visible;mso-wrap-style:square;mso-width-percent:0;mso-height-percent:0;mso-wrap-distance-left:9pt;mso-wrap-distance-top:0;mso-wrap-distance-right:9pt;mso-wrap-distance-bottom:0;mso-position-horizontal:left;mso-position-horizontal-relative:page;mso-position-vertical:absolute;mso-position-vertical-relative:text;mso-width-percent:0;mso-height-percent:0;mso-width-relative:margin;mso-height-relative:margin;v-text-anchor:top" o:gfxdata="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" filled="f" stroked="f">
                     <v:textbox>
                       <w:txbxContent>
                         <w:p>
@@ -414,18 +419,7 @@
                                     <w:sz w:val="52"/>
                                     <w:szCs w:val="52"/>
                                   </w:rPr>
-                                  <w:t>SUPPLY CHAIN FINANCE O</w:t>
-                                </w:r>
-                                <w:bookmarkStart w:id="0" w:name="_GoBack"/>
-                                <w:bookmarkEnd w:id="0"/>
-                                <w:r>
-                                  <w:rPr>
-                                    <w:rFonts w:ascii="Times New Roman" w:hAnsi="Times New Roman" w:cs="Times New Roman"/>
-                                    <w:color w:val="000000" w:themeColor="text1"/>
-                                    <w:sz w:val="52"/>
-                                    <w:szCs w:val="52"/>
-                                  </w:rPr>
-                                  <w:t>N</w:t>
+                                  <w:t>SUPPLY CHAIN FINANCE ON</w:t>
                                 </w:r>
                                 <w:r>
                                   <w:rPr>
@@ -499,7 +493,7 @@
               </mc:Choice>
               <mc:Fallback>
                 <w:pict>
-                  <v:rect id="Rectangle 4" o:spid="_x0000_s1027" style="position:absolute;margin-left:2.65pt;margin-top:422.95pt;width:348.65pt;height:117.45pt;z-index:251660288;visibility:visible;mso-wrap-style:square;mso-width-percent:0;mso-height-percent:0;mso-wrap-distance-left:9pt;mso-wrap-distance-top:0;mso-wrap-distance-right:9pt;mso-wrap-distance-bottom:0;mso-position-horizontal:absolute;mso-position-horizontal-relative:page;mso-position-vertical:absolute;mso-position-vertical-relative:text;mso-width-percent:0;mso-height-percent:0;mso-width-relative:margin;mso-height-relative:margin;v-text-anchor:middle" o:gfxdata="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" fillcolor="#ee853d [3029]" stroked="f">
+                  <v:rect id="Rectangle 4" o:spid="_x0000_s1027" style="position:absolute;left:0;text-align:left;margin-left:2.65pt;margin-top:422.95pt;width:348.65pt;height:117.45pt;z-index:251660288;visibility:visible;mso-wrap-style:square;mso-width-percent:0;mso-height-percent:0;mso-wrap-distance-left:9pt;mso-wrap-distance-top:0;mso-wrap-distance-right:9pt;mso-wrap-distance-bottom:0;mso-position-horizontal:absolute;mso-position-horizontal-relative:page;mso-position-vertical:absolute;mso-position-vertical-relative:text;mso-width-percent:0;mso-height-percent:0;mso-width-relative:margin;mso-height-relative:margin;v-text-anchor:middle" o:gfxdata="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" fillcolor="#ee853d [3029]" stroked="f">
                     <v:fill color2="#ec7a2d [3173]" rotate="t" colors="0 #f18c55;.5 #f67b28;1 #e56b17" focus="100%" type="gradient">
                       <o:fill v:ext="view" type="gradientUnscaled"/>
                     </v:fill>
@@ -523,18 +517,7 @@
                               <w:sz w:val="52"/>
                               <w:szCs w:val="52"/>
                             </w:rPr>
-                            <w:t>SUPPLY CHAIN FINANCE O</w:t>
-                          </w:r>
-                          <w:bookmarkStart w:id="1" w:name="_GoBack"/>
-                          <w:bookmarkEnd w:id="1"/>
-                          <w:r>
-                            <w:rPr>
-                              <w:rFonts w:ascii="Times New Roman" w:hAnsi="Times New Roman" w:cs="Times New Roman"/>
-                              <w:color w:val="000000" w:themeColor="text1"/>
-                              <w:sz w:val="52"/>
-                              <w:szCs w:val="52"/>
-                            </w:rPr>
-                            <w:t>N</w:t>
+                            <w:t>SUPPLY CHAIN FINANCE ON</w:t>
                           </w:r>
                           <w:r>
                             <w:rPr>
@@ -625,6 +608,7 @@
         <w:p>
           <w:pPr>
             <w:pStyle w:val="TOCHeading"/>
+            <w:jc w:val="both"/>
           </w:pPr>
           <w:r>
             <w:t>Contents</w:t>
@@ -650,7 +634,7 @@
           <w:r>
             <w:fldChar w:fldCharType="separate"/>
           </w:r>
-          <w:hyperlink w:anchor="_Toc503969981" w:history="1">
+          <w:hyperlink w:anchor="_Toc504048767" w:history="1">
             <w:r>
               <w:rPr>
                 <w:rStyle w:val="Hyperlink"/>
@@ -677,7 +661,215 @@
                 <w:noProof/>
                 <w:webHidden/>
               </w:rPr>
-              <w:instrText xml:space="preserve"> PAGEREF _Toc503969981 \h </w:instrText>
+              <w:instrText xml:space="preserve"> PAGEREF _Toc504048767 \h </w:instrText>
+            </w:r>
+            <w:r>
+              <w:rPr>
+                <w:noProof/>
+                <w:webHidden/>
+              </w:rPr>
+            </w:r>
+            <w:r>
+              <w:rPr>
+                <w:noProof/>
+                <w:webHidden/>
+              </w:rPr>
+              <w:fldChar w:fldCharType="separate"/>
+            </w:r>
+            <w:r>
+              <w:rPr>
+                <w:noProof/>
+                <w:webHidden/>
+              </w:rPr>
+              <w:t>2</w:t>
+            </w:r>
+            <w:r>
+              <w:rPr>
+                <w:noProof/>
+                <w:webHidden/>
+              </w:rPr>
+              <w:fldChar w:fldCharType="end"/>
+            </w:r>
+          </w:hyperlink>
+        </w:p>
+        <w:p>
+          <w:pPr>
+            <w:pStyle w:val="TOC2"/>
+            <w:tabs>
+              <w:tab w:val="right" w:leader="dot" w:pos="10070"/>
+            </w:tabs>
+            <w:rPr>
+              <w:rFonts w:cstheme="minorBidi"/>
+              <w:noProof/>
+            </w:rPr>
+          </w:pPr>
+          <w:hyperlink w:anchor="_Toc504048768" w:history="1">
+            <w:r>
+              <w:rPr>
+                <w:rStyle w:val="Hyperlink"/>
+                <w:noProof/>
+              </w:rPr>
+              <w:t>Supply chain finance (SCF) eco system</w:t>
+            </w:r>
+            <w:r>
+              <w:rPr>
+                <w:noProof/>
+                <w:webHidden/>
+              </w:rPr>
+              <w:tab/>
+            </w:r>
+            <w:r>
+              <w:rPr>
+                <w:noProof/>
+                <w:webHidden/>
+              </w:rPr>
+              <w:fldChar w:fldCharType="begin"/>
+            </w:r>
+            <w:r>
+              <w:rPr>
+                <w:noProof/>
+                <w:webHidden/>
+              </w:rPr>
+              <w:instrText xml:space="preserve"> PAGEREF _Toc504048768 \h </w:instrText>
+            </w:r>
+            <w:r>
+              <w:rPr>
+                <w:noProof/>
+                <w:webHidden/>
+              </w:rPr>
+            </w:r>
+            <w:r>
+              <w:rPr>
+                <w:noProof/>
+                <w:webHidden/>
+              </w:rPr>
+              <w:fldChar w:fldCharType="separate"/>
+            </w:r>
+            <w:r>
+              <w:rPr>
+                <w:noProof/>
+                <w:webHidden/>
+              </w:rPr>
+              <w:t>2</w:t>
+            </w:r>
+            <w:r>
+              <w:rPr>
+                <w:noProof/>
+                <w:webHidden/>
+              </w:rPr>
+              <w:fldChar w:fldCharType="end"/>
+            </w:r>
+          </w:hyperlink>
+        </w:p>
+        <w:p>
+          <w:pPr>
+            <w:pStyle w:val="TOC2"/>
+            <w:tabs>
+              <w:tab w:val="right" w:leader="dot" w:pos="10070"/>
+            </w:tabs>
+            <w:rPr>
+              <w:rFonts w:cstheme="minorBidi"/>
+              <w:noProof/>
+            </w:rPr>
+          </w:pPr>
+          <w:hyperlink w:anchor="_Toc504048769" w:history="1">
+            <w:r>
+              <w:rPr>
+                <w:rStyle w:val="Hyperlink"/>
+                <w:noProof/>
+              </w:rPr>
+              <w:t>SCF transactions and traditional supply chain</w:t>
+            </w:r>
+            <w:r>
+              <w:rPr>
+                <w:noProof/>
+                <w:webHidden/>
+              </w:rPr>
+              <w:tab/>
+            </w:r>
+            <w:r>
+              <w:rPr>
+                <w:noProof/>
+                <w:webHidden/>
+              </w:rPr>
+              <w:fldChar w:fldCharType="begin"/>
+            </w:r>
+            <w:r>
+              <w:rPr>
+                <w:noProof/>
+                <w:webHidden/>
+              </w:rPr>
+              <w:instrText xml:space="preserve"> PAGEREF _Toc504048769 \h </w:instrText>
+            </w:r>
+            <w:r>
+              <w:rPr>
+                <w:noProof/>
+                <w:webHidden/>
+              </w:rPr>
+            </w:r>
+            <w:r>
+              <w:rPr>
+                <w:noProof/>
+                <w:webHidden/>
+              </w:rPr>
+              <w:fldChar w:fldCharType="separate"/>
+            </w:r>
+            <w:r>
+              <w:rPr>
+                <w:noProof/>
+                <w:webHidden/>
+              </w:rPr>
+              <w:t>2</w:t>
+            </w:r>
+            <w:r>
+              <w:rPr>
+                <w:noProof/>
+                <w:webHidden/>
+              </w:rPr>
+              <w:fldChar w:fldCharType="end"/>
+            </w:r>
+          </w:hyperlink>
+        </w:p>
+        <w:p>
+          <w:pPr>
+            <w:pStyle w:val="TOC2"/>
+            <w:tabs>
+              <w:tab w:val="right" w:leader="dot" w:pos="10070"/>
+            </w:tabs>
+            <w:rPr>
+              <w:rFonts w:cstheme="minorBidi"/>
+              <w:noProof/>
+            </w:rPr>
+          </w:pPr>
+          <w:hyperlink w:anchor="_Toc504048770" w:history="1">
+            <w:r>
+              <w:rPr>
+                <w:rStyle w:val="Hyperlink"/>
+                <w:rFonts w:eastAsiaTheme="minorHAnsi"/>
+                <w:noProof/>
+              </w:rPr>
+              <w:t>Work flow of SFC</w:t>
+            </w:r>
+            <w:r>
+              <w:rPr>
+                <w:noProof/>
+                <w:webHidden/>
+              </w:rPr>
+              <w:tab/>
+            </w:r>
+            <w:r>
+              <w:rPr>
+                <w:noProof/>
+                <w:webHidden/>
+              </w:rPr>
+              <w:fldChar w:fldCharType="begin"/>
+            </w:r>
+            <w:r>
+              <w:rPr>
+                <w:noProof/>
+                <w:webHidden/>
+              </w:rPr>
+              <w:instrText xml:space="preserve"> PAGEREF _Toc504048770 \h </w:instrText>
             </w:r>
             <w:r>
               <w:rPr>
@@ -719,13 +911,13 @@
               <w:noProof/>
             </w:rPr>
           </w:pPr>
-          <w:hyperlink w:anchor="_Toc503969982" w:history="1">
+          <w:hyperlink w:anchor="_Toc504048771" w:history="1">
             <w:r>
               <w:rPr>
                 <w:rStyle w:val="Hyperlink"/>
                 <w:noProof/>
               </w:rPr>
-              <w:t>Supply chain finance eco system</w:t>
+              <w:t>The cloud based traditional SFC and Blockchain SFC</w:t>
             </w:r>
             <w:r>
               <w:rPr>
@@ -746,7 +938,7 @@
                 <w:noProof/>
                 <w:webHidden/>
               </w:rPr>
-              <w:instrText xml:space="preserve"> PAGEREF _Toc503969982 \h </w:instrText>
+              <w:instrText xml:space="preserve"> PAGEREF _Toc504048771 \h </w:instrText>
             </w:r>
             <w:r>
               <w:rPr>
@@ -766,7 +958,76 @@
                 <w:noProof/>
                 <w:webHidden/>
               </w:rPr>
-              <w:t>2</w:t>
+              <w:t>3</w:t>
+            </w:r>
+            <w:r>
+              <w:rPr>
+                <w:noProof/>
+                <w:webHidden/>
+              </w:rPr>
+              <w:fldChar w:fldCharType="end"/>
+            </w:r>
+          </w:hyperlink>
+        </w:p>
+        <w:p>
+          <w:pPr>
+            <w:pStyle w:val="TOC2"/>
+            <w:tabs>
+              <w:tab w:val="right" w:leader="dot" w:pos="10070"/>
+            </w:tabs>
+            <w:rPr>
+              <w:rFonts w:cstheme="minorBidi"/>
+              <w:noProof/>
+            </w:rPr>
+          </w:pPr>
+          <w:hyperlink w:anchor="_Toc504048772" w:history="1">
+            <w:r>
+              <w:rPr>
+                <w:rStyle w:val="Hyperlink"/>
+                <w:noProof/>
+              </w:rPr>
+              <w:t>What can be improved through Blockchain with the following actors</w:t>
+            </w:r>
+            <w:r>
+              <w:rPr>
+                <w:noProof/>
+                <w:webHidden/>
+              </w:rPr>
+              <w:tab/>
+            </w:r>
+            <w:r>
+              <w:rPr>
+                <w:noProof/>
+                <w:webHidden/>
+              </w:rPr>
+              <w:fldChar w:fldCharType="begin"/>
+            </w:r>
+            <w:r>
+              <w:rPr>
+                <w:noProof/>
+                <w:webHidden/>
+              </w:rPr>
+              <w:instrText xml:space="preserve"> PAGEREF _Toc504048772 \h </w:instrText>
+            </w:r>
+            <w:r>
+              <w:rPr>
+                <w:noProof/>
+                <w:webHidden/>
+              </w:rPr>
+            </w:r>
+            <w:r>
+              <w:rPr>
+                <w:noProof/>
+                <w:webHidden/>
+              </w:rPr>
+              <w:fldChar w:fldCharType="separate"/>
+            </w:r>
+            <w:r>
+              <w:rPr>
+                <w:noProof/>
+                <w:webHidden/>
+              </w:rPr>
+              <w:t>3</w:t>
             </w:r>
             <w:r>
               <w:rPr>
@@ -788,7 +1049,7 @@
               <w:noProof/>
             </w:rPr>
           </w:pPr>
-          <w:hyperlink w:anchor="_Toc503969983" w:history="1">
+          <w:hyperlink w:anchor="_Toc504048773" w:history="1">
             <w:r>
               <w:rPr>
                 <w:rStyle w:val="Hyperlink"/>
@@ -815,7 +1076,7 @@
                 <w:noProof/>
                 <w:webHidden/>
               </w:rPr>
-              <w:instrText xml:space="preserve"> PAGEREF _Toc503969983 \h </w:instrText>
+              <w:instrText xml:space="preserve"> PAGEREF _Toc504048773 \h </w:instrText>
             </w:r>
             <w:r>
               <w:rPr>
@@ -835,7 +1096,7 @@
                 <w:noProof/>
                 <w:webHidden/>
               </w:rPr>
-              <w:t>4</w:t>
+              <w:t>5</w:t>
             </w:r>
             <w:r>
               <w:rPr>
@@ -857,7 +1118,7 @@
               <w:noProof/>
             </w:rPr>
           </w:pPr>
-          <w:hyperlink w:anchor="_Toc503969984" w:history="1">
+          <w:hyperlink w:anchor="_Toc504048774" w:history="1">
             <w:r>
               <w:rPr>
                 <w:rStyle w:val="Hyperlink"/>
@@ -884,7 +1145,7 @@
                 <w:noProof/>
                 <w:webHidden/>
               </w:rPr>
-              <w:instrText xml:space="preserve"> PAGEREF _Toc503969984 \h </w:instrText>
+              <w:instrText xml:space="preserve"> PAGEREF _Toc504048774 \h </w:instrText>
             </w:r>
             <w:r>
               <w:rPr>
@@ -904,7 +1165,7 @@
                 <w:noProof/>
                 <w:webHidden/>
               </w:rPr>
-              <w:t>5</w:t>
+              <w:t>6</w:t>
             </w:r>
             <w:r>
               <w:rPr>
@@ -916,6 +1177,9 @@
           </w:hyperlink>
         </w:p>
         <w:p>
+          <w:pPr>
+            <w:jc w:val="both"/>
+          </w:pPr>
           <w:r>
             <w:rPr>
               <w:b/>
@@ -927,102 +1191,1103 @@
         </w:p>
       </w:sdtContent>
     </w:sdt>
-    <w:p/>
-    <w:p/>
-    <w:p/>
-    <w:p/>
-    <w:p/>
-    <w:p/>
-    <w:p/>
-    <w:p/>
-    <w:p/>
-    <w:p/>
-    <w:p/>
-    <w:p/>
-    <w:p/>
-    <w:p/>
-    <w:p/>
-    <w:p/>
-    <w:p/>
-    <w:p/>
-    <w:p/>
-    <w:p/>
-    <w:p/>
+    <w:p>
+      <w:pPr>
+        <w:jc w:val="both"/>
+      </w:pPr>
+    </w:p>
+    <w:p>
+      <w:pPr>
+        <w:jc w:val="both"/>
+      </w:pPr>
+    </w:p>
+    <w:p>
+      <w:pPr>
+        <w:jc w:val="both"/>
+      </w:pPr>
+    </w:p>
+    <w:p>
+      <w:pPr>
+        <w:jc w:val="both"/>
+      </w:pPr>
+    </w:p>
+    <w:p>
+      <w:pPr>
+        <w:jc w:val="both"/>
+      </w:pPr>
+    </w:p>
+    <w:p>
+      <w:pPr>
+        <w:jc w:val="both"/>
+      </w:pPr>
+    </w:p>
+    <w:p>
+      <w:pPr>
+        <w:jc w:val="both"/>
+      </w:pPr>
+    </w:p>
+    <w:p>
+      <w:pPr>
+        <w:jc w:val="both"/>
+      </w:pPr>
+    </w:p>
+    <w:p>
+      <w:pPr>
+        <w:jc w:val="both"/>
+      </w:pPr>
+    </w:p>
+    <w:p>
+      <w:pPr>
+        <w:jc w:val="both"/>
+      </w:pPr>
+    </w:p>
+    <w:p>
+      <w:pPr>
+        <w:jc w:val="both"/>
+      </w:pPr>
+    </w:p>
+    <w:p>
+      <w:pPr>
+        <w:jc w:val="both"/>
+      </w:pPr>
+    </w:p>
+    <w:p>
+      <w:pPr>
+        <w:jc w:val="both"/>
+      </w:pPr>
+    </w:p>
+    <w:p>
+      <w:pPr>
+        <w:jc w:val="both"/>
+      </w:pPr>
+    </w:p>
+    <w:p>
+      <w:pPr>
+        <w:jc w:val="both"/>
+      </w:pPr>
+    </w:p>
+    <w:p>
+      <w:pPr>
+        <w:jc w:val="both"/>
+      </w:pPr>
+    </w:p>
+    <w:p>
+      <w:pPr>
+        <w:jc w:val="both"/>
+      </w:pPr>
+    </w:p>
+    <w:p>
+      <w:pPr>
+        <w:jc w:val="both"/>
+      </w:pPr>
+    </w:p>
+    <w:p>
+      <w:pPr>
+        <w:jc w:val="both"/>
+      </w:pPr>
+    </w:p>
+    <w:p>
+      <w:pPr>
+        <w:jc w:val="both"/>
+      </w:pPr>
+    </w:p>
+    <w:p>
+      <w:pPr>
+        <w:jc w:val="both"/>
+      </w:pPr>
+    </w:p>
     <w:p>
       <w:pPr>
         <w:pStyle w:val="Heading1"/>
-      </w:pPr>
-      <w:bookmarkStart w:id="2" w:name="_Toc503969981"/>
-      <w:r>
+        <w:jc w:val="both"/>
+      </w:pPr>
+    </w:p>
+    <w:p>
+      <w:pPr>
+        <w:pStyle w:val="Heading1"/>
+        <w:jc w:val="both"/>
+      </w:pPr>
+      <w:bookmarkStart w:id="0" w:name="_Toc504048767"/>
+      <w:r>
+        <w:t>Fundamentals of supply chain finance</w:t>
+      </w:r>
+      <w:bookmarkEnd w:id="0"/>
+    </w:p>
+    <w:p>
+      <w:pPr>
+        <w:jc w:val="both"/>
+      </w:pPr>
+    </w:p>
+    <w:p>
+      <w:pPr>
+        <w:jc w:val="both"/>
+      </w:pPr>
+      <w:r>
+        <w:t xml:space="preserve">Supply chain finance is a financial component to connect </w:t>
+      </w:r>
+      <w:r>
+        <w:t>buyer, seller</w:t>
+      </w:r>
+      <w:r>
+        <w:t xml:space="preserve"> and funding </w:t>
+      </w:r>
+      <w:r>
+        <w:t>institutions to</w:t>
+      </w:r>
+      <w:r>
+        <w:t xml:space="preserve"> come on to the same </w:t>
+      </w:r>
+      <w:r>
+        <w:t>platform to optimize</w:t>
+      </w:r>
+      <w:r>
+        <w:t xml:space="preserve"> the </w:t>
+      </w:r>
+      <w:r>
+        <w:t>working capital trapped in the supply chain.</w:t>
+      </w:r>
+      <w:r>
+        <w:t xml:space="preserve"> It gives the participant an opportunity to increase their </w:t>
+      </w:r>
+      <w:r>
+        <w:t xml:space="preserve">short term </w:t>
+      </w:r>
+      <w:r>
+        <w:t>credit without</w:t>
+      </w:r>
+      <w:r>
+        <w:t xml:space="preserve"> changing the figures in their balance sheet.</w:t>
+      </w:r>
+    </w:p>
+    <w:p>
+      <w:pPr>
+        <w:jc w:val="both"/>
+      </w:pPr>
+      <w:r>
+        <w:t>Commonly referred as reverse factoring and supplier finance.</w:t>
+      </w:r>
+      <w:r>
+        <w:t xml:space="preserve"> </w:t>
+      </w:r>
+    </w:p>
+    <w:p>
+      <w:pPr>
+        <w:pStyle w:val="Heading2"/>
+      </w:pPr>
+      <w:bookmarkStart w:id="1" w:name="_Toc504048768"/>
+      <w:r>
+        <w:t xml:space="preserve">Supply chain </w:t>
+      </w:r>
+      <w:r>
+        <w:t>finance (</w:t>
+      </w:r>
+      <w:r>
+        <w:t>SCF</w:t>
+      </w:r>
+      <w:r>
+        <w:t>) eco</w:t>
+      </w:r>
+      <w:r>
+        <w:t xml:space="preserve"> system</w:t>
+      </w:r>
+      <w:bookmarkEnd w:id="1"/>
+    </w:p>
+    <w:p>
+      <w:pPr>
+        <w:jc w:val="both"/>
+      </w:pPr>
+      <w:r>
+        <w:t xml:space="preserve">Sellers sell their invoices to the banks </w:t>
+      </w:r>
+      <w:r>
+        <w:t>or financial</w:t>
+      </w:r>
+      <w:r>
+        <w:t xml:space="preserve"> institutions</w:t>
+      </w:r>
+      <w:r>
+        <w:t xml:space="preserve"> at a discount </w:t>
+      </w:r>
+      <w:r>
+        <w:t>price</w:t>
+      </w:r>
+      <w:r>
+        <w:t xml:space="preserve"> often called as factors</w:t>
+      </w:r>
+      <w:r>
+        <w:t>.</w:t>
+      </w:r>
+    </w:p>
+    <w:p>
+      <w:pPr>
+        <w:pStyle w:val="ListParagraph"/>
+        <w:numPr>
+          <w:ilvl w:val="0"/>
+          <w:numId w:val="3"/>
+        </w:numPr>
+        <w:jc w:val="both"/>
+      </w:pPr>
+      <w:r>
+        <w:t>Thus raise their working capital.</w:t>
+      </w:r>
+    </w:p>
+    <w:p>
+      <w:pPr>
+        <w:pStyle w:val="ListParagraph"/>
+        <w:numPr>
+          <w:ilvl w:val="0"/>
+          <w:numId w:val="3"/>
+        </w:numPr>
+        <w:jc w:val="both"/>
+      </w:pPr>
+      <w:r>
+        <w:t>Get</w:t>
+      </w:r>
+      <w:r>
+        <w:t>ting</w:t>
+      </w:r>
+      <w:r>
+        <w:t xml:space="preserve"> paid early, before time.</w:t>
+      </w:r>
+    </w:p>
+    <w:p>
+      <w:pPr>
+        <w:jc w:val="both"/>
+      </w:pPr>
+      <w:r>
+        <w:t xml:space="preserve">Buyer in turn can ask to increase his payback time to the funding </w:t>
+      </w:r>
+      <w:r>
+        <w:t>agency.</w:t>
+      </w:r>
+    </w:p>
+    <w:p>
+      <w:pPr>
+        <w:jc w:val="both"/>
+      </w:pPr>
+      <w:r>
+        <w:t>Instead</w:t>
+      </w:r>
+      <w:r>
+        <w:t xml:space="preserve"> of dealing with the credit worthiness of the supplier the bank or financial institutions involved in the loop deal with the </w:t>
+      </w:r>
+      <w:r>
+        <w:t>buyer</w:t>
+      </w:r>
+      <w:r>
+        <w:t xml:space="preserve"> who has a better credit score</w:t>
+      </w:r>
+      <w:r>
+        <w:t xml:space="preserve"> and a less risky </w:t>
+      </w:r>
+      <w:r>
+        <w:t>prospect.</w:t>
+      </w:r>
+    </w:p>
+    <w:p>
+      <w:pPr>
+        <w:jc w:val="both"/>
+        <w:rPr>
+          <w:rStyle w:val="Heading2Char"/>
+        </w:rPr>
+      </w:pPr>
+      <w:bookmarkStart w:id="2" w:name="_Toc504048769"/>
+      <w:r>
+        <w:rPr>
+          <w:rStyle w:val="Heading2Char"/>
+        </w:rPr>
+        <w:t>SCF transaction</w:t>
+      </w:r>
+      <w:r>
+        <w:rPr>
+          <w:rStyle w:val="Heading2Char"/>
+        </w:rPr>
+        <w:t>s</w:t>
+      </w:r>
+      <w:r>
+        <w:rPr>
+          <w:rStyle w:val="Heading2Char"/>
+        </w:rPr>
+        <w:t xml:space="preserve"> </w:t>
+      </w:r>
+      <w:r>
+        <w:rPr>
+          <w:rStyle w:val="Heading2Char"/>
+        </w:rPr>
+        <w:t>and traditional supply chain</w:t>
+      </w:r>
+      <w:bookmarkEnd w:id="2"/>
+    </w:p>
+    <w:p>
+      <w:pPr>
+        <w:jc w:val="both"/>
+      </w:pPr>
+      <w:r>
+        <w:t>It c</w:t>
+      </w:r>
+      <w:r>
+        <w:t>an be listed as follows:</w:t>
+      </w:r>
+    </w:p>
+    <w:p>
+      <w:pPr>
+        <w:pStyle w:val="ListParagraph"/>
+        <w:numPr>
+          <w:ilvl w:val="0"/>
+          <w:numId w:val="4"/>
+        </w:numPr>
+        <w:jc w:val="both"/>
+      </w:pPr>
+      <w:r>
+        <w:t>Extension of buyers account payable.</w:t>
+      </w:r>
+    </w:p>
+    <w:p>
+      <w:pPr>
+        <w:pStyle w:val="ListParagraph"/>
+        <w:numPr>
+          <w:ilvl w:val="0"/>
+          <w:numId w:val="4"/>
+        </w:numPr>
+        <w:jc w:val="both"/>
+      </w:pPr>
+      <w:r>
+        <w:t>Inventory finance</w:t>
+      </w:r>
+    </w:p>
+    <w:p>
+      <w:pPr>
+        <w:pStyle w:val="ListParagraph"/>
+        <w:numPr>
+          <w:ilvl w:val="0"/>
+          <w:numId w:val="4"/>
+        </w:numPr>
+        <w:jc w:val="both"/>
+      </w:pPr>
+      <w:r>
+        <w:t>Payables discounting</w:t>
+      </w:r>
+    </w:p>
+    <w:p>
+      <w:pPr>
+        <w:jc w:val="both"/>
+      </w:pPr>
+      <w:r>
+        <w:t xml:space="preserve">As compared to </w:t>
+      </w:r>
+      <w:r>
+        <w:t>traditional supply ch</w:t>
+      </w:r>
+      <w:r>
+        <w:t>ain to enhance working capital through</w:t>
+      </w:r>
+      <w:r>
+        <w:t xml:space="preserve"> factoring and payment discounts SCF offers the following thing.</w:t>
+      </w:r>
+    </w:p>
+    <w:p>
+      <w:pPr>
+        <w:pStyle w:val="ListParagraph"/>
+        <w:numPr>
+          <w:ilvl w:val="0"/>
+          <w:numId w:val="5"/>
+        </w:numPr>
+        <w:jc w:val="both"/>
+      </w:pPr>
+      <w:r>
+        <w:t xml:space="preserve">As the cash flows in supply chain it can be valued by financial </w:t>
+      </w:r>
+      <w:r>
+        <w:t>institutions.</w:t>
+      </w:r>
+    </w:p>
+    <w:p>
+      <w:pPr>
+        <w:pStyle w:val="ListParagraph"/>
+        <w:numPr>
+          <w:ilvl w:val="0"/>
+          <w:numId w:val="5"/>
+        </w:numPr>
+        <w:jc w:val="both"/>
+      </w:pPr>
+      <w:r>
+        <w:t>The competition between buyers and sellers is replaced by collaboration.</w:t>
+      </w:r>
+    </w:p>
+    <w:p>
+      <w:pPr>
+        <w:pStyle w:val="ListParagraph"/>
+        <w:numPr>
+          <w:ilvl w:val="0"/>
+          <w:numId w:val="5"/>
+        </w:numPr>
+        <w:jc w:val="both"/>
+      </w:pPr>
+      <w:r>
+        <w:t>O</w:t>
+      </w:r>
+      <w:r>
+        <w:t>rganizational sustainability is achieved as cash flow is traceable.</w:t>
+      </w:r>
+    </w:p>
+    <w:p>
+      <w:pPr>
+        <w:jc w:val="both"/>
+        <w:rPr>
+          <w:rFonts w:ascii="Arial" w:hAnsi="Arial" w:cs="Arial"/>
+          <w:color w:val="000000"/>
+        </w:rPr>
+      </w:pPr>
+      <w:r>
+        <w:t>For an example buyer might delay the payment as long as possible and the seller can ex</w:t>
+      </w:r>
+      <w:r>
+        <w:t>pect it as soon as possible. T</w:t>
+      </w:r>
+      <w:r>
+        <w:t xml:space="preserve">he buyer </w:t>
+      </w:r>
+      <w:r>
+        <w:t xml:space="preserve">who has better credit score </w:t>
+      </w:r>
+      <w:r>
+        <w:t xml:space="preserve">can </w:t>
+      </w:r>
+      <w:r>
+        <w:t>negotiate better</w:t>
+      </w:r>
+      <w:r>
+        <w:t xml:space="preserve"> </w:t>
+      </w:r>
+      <w:r>
+        <w:t>norms with the seller by utilizing his credit score to delay the payments. Whereas the seller can expect cheaper capital by selling his receivables.</w:t>
+      </w:r>
+    </w:p>
+    <w:p>
+      <w:pPr>
+        <w:pStyle w:val="Heading2"/>
+        <w:rPr>
+          <w:rFonts w:eastAsiaTheme="minorHAnsi"/>
+        </w:rPr>
+      </w:pPr>
+      <w:bookmarkStart w:id="3" w:name="_Toc504048770"/>
+      <w:r>
+        <w:rPr>
+          <w:rFonts w:eastAsiaTheme="minorHAnsi"/>
+        </w:rPr>
+        <w:t>Work flow of SFC</w:t>
+      </w:r>
+      <w:bookmarkEnd w:id="3"/>
+    </w:p>
+    <w:p>
+      <w:pPr>
+        <w:pStyle w:val="NormalWeb"/>
+        <w:jc w:val="both"/>
+        <w:rPr>
+          <w:rFonts w:asciiTheme="minorHAnsi" w:eastAsiaTheme="minorHAnsi" w:hAnsiTheme="minorHAnsi" w:cstheme="minorBidi"/>
+          <w:sz w:val="22"/>
+          <w:szCs w:val="22"/>
+        </w:rPr>
+      </w:pPr>
+      <w:r>
+        <w:rPr>
+          <w:rFonts w:asciiTheme="minorHAnsi" w:eastAsiaTheme="minorHAnsi" w:hAnsiTheme="minorHAnsi" w:cstheme="minorBidi"/>
+          <w:sz w:val="22"/>
+          <w:szCs w:val="22"/>
+        </w:rPr>
+        <w:t xml:space="preserve">A typical extended payables transaction works as follows. </w:t>
+      </w:r>
+    </w:p>
+    <w:p>
+      <w:pPr>
+        <w:pStyle w:val="NormalWeb"/>
+        <w:numPr>
+          <w:ilvl w:val="0"/>
+          <w:numId w:val="6"/>
+        </w:numPr>
+        <w:jc w:val="both"/>
+        <w:rPr>
+          <w:rFonts w:asciiTheme="minorHAnsi" w:eastAsiaTheme="minorHAnsi" w:hAnsiTheme="minorHAnsi" w:cstheme="minorBidi"/>
+          <w:sz w:val="22"/>
+          <w:szCs w:val="22"/>
+        </w:rPr>
+      </w:pPr>
+      <w:r>
+        <w:rPr>
+          <w:rFonts w:asciiTheme="minorHAnsi" w:eastAsiaTheme="minorHAnsi" w:hAnsiTheme="minorHAnsi" w:cstheme="minorBidi"/>
+          <w:sz w:val="22"/>
+          <w:szCs w:val="22"/>
+        </w:rPr>
+        <w:t xml:space="preserve">Let’s say Company </w:t>
+      </w:r>
+      <w:r>
+        <w:rPr>
+          <w:rFonts w:asciiTheme="minorHAnsi" w:eastAsiaTheme="minorHAnsi" w:hAnsiTheme="minorHAnsi" w:cstheme="minorBidi"/>
+          <w:sz w:val="22"/>
+          <w:szCs w:val="22"/>
+        </w:rPr>
+        <w:t>B</w:t>
+      </w:r>
+      <w:r>
+        <w:rPr>
+          <w:rFonts w:asciiTheme="minorHAnsi" w:eastAsiaTheme="minorHAnsi" w:hAnsiTheme="minorHAnsi" w:cstheme="minorBidi"/>
+          <w:sz w:val="22"/>
+          <w:szCs w:val="22"/>
+        </w:rPr>
+        <w:t xml:space="preserve"> buys goods from a supplier </w:t>
+      </w:r>
+      <w:r>
+        <w:rPr>
+          <w:rFonts w:asciiTheme="minorHAnsi" w:eastAsiaTheme="minorHAnsi" w:hAnsiTheme="minorHAnsi" w:cstheme="minorBidi"/>
+          <w:sz w:val="22"/>
+          <w:szCs w:val="22"/>
+        </w:rPr>
+        <w:t>S</w:t>
+      </w:r>
+      <w:r>
+        <w:rPr>
+          <w:rFonts w:asciiTheme="minorHAnsi" w:eastAsiaTheme="minorHAnsi" w:hAnsiTheme="minorHAnsi" w:cstheme="minorBidi"/>
+          <w:sz w:val="22"/>
+          <w:szCs w:val="22"/>
+        </w:rPr>
+        <w:t>.</w:t>
+      </w:r>
+    </w:p>
+    <w:p>
+      <w:pPr>
+        <w:pStyle w:val="NormalWeb"/>
+        <w:numPr>
+          <w:ilvl w:val="0"/>
+          <w:numId w:val="6"/>
+        </w:numPr>
+        <w:jc w:val="both"/>
+        <w:rPr>
+          <w:rFonts w:asciiTheme="minorHAnsi" w:eastAsiaTheme="minorHAnsi" w:hAnsiTheme="minorHAnsi" w:cstheme="minorBidi"/>
+          <w:sz w:val="22"/>
+          <w:szCs w:val="22"/>
+        </w:rPr>
+      </w:pPr>
+      <w:r>
+        <w:rPr>
+          <w:rFonts w:asciiTheme="minorHAnsi" w:eastAsiaTheme="minorHAnsi" w:hAnsiTheme="minorHAnsi" w:cstheme="minorBidi"/>
+          <w:sz w:val="22"/>
+          <w:szCs w:val="22"/>
+        </w:rPr>
         <w:lastRenderedPageBreak/>
-        <w:t>Fundamentals of supply chain finance</w:t>
-      </w:r>
-      <w:bookmarkEnd w:id="2"/>
+        <w:t>S</w:t>
+      </w:r>
+      <w:r>
+        <w:rPr>
+          <w:rFonts w:asciiTheme="minorHAnsi" w:eastAsiaTheme="minorHAnsi" w:hAnsiTheme="minorHAnsi" w:cstheme="minorBidi"/>
+          <w:sz w:val="22"/>
+          <w:szCs w:val="22"/>
+        </w:rPr>
+        <w:t xml:space="preserve"> supplies the goods and submits an invoice to </w:t>
+      </w:r>
+      <w:r>
+        <w:rPr>
+          <w:rFonts w:asciiTheme="minorHAnsi" w:eastAsiaTheme="minorHAnsi" w:hAnsiTheme="minorHAnsi" w:cstheme="minorBidi"/>
+          <w:sz w:val="22"/>
+          <w:szCs w:val="22"/>
+        </w:rPr>
+        <w:t>B</w:t>
+      </w:r>
+      <w:r>
+        <w:rPr>
+          <w:rFonts w:asciiTheme="minorHAnsi" w:eastAsiaTheme="minorHAnsi" w:hAnsiTheme="minorHAnsi" w:cstheme="minorBidi"/>
+          <w:sz w:val="22"/>
+          <w:szCs w:val="22"/>
+        </w:rPr>
+        <w:t xml:space="preserve">, which </w:t>
+      </w:r>
+      <w:r>
+        <w:rPr>
+          <w:rFonts w:asciiTheme="minorHAnsi" w:eastAsiaTheme="minorHAnsi" w:hAnsiTheme="minorHAnsi" w:cstheme="minorBidi"/>
+          <w:sz w:val="22"/>
+          <w:szCs w:val="22"/>
+        </w:rPr>
+        <w:t>B</w:t>
+      </w:r>
+      <w:r>
+        <w:rPr>
+          <w:rFonts w:asciiTheme="minorHAnsi" w:eastAsiaTheme="minorHAnsi" w:hAnsiTheme="minorHAnsi" w:cstheme="minorBidi"/>
+          <w:sz w:val="22"/>
+          <w:szCs w:val="22"/>
+        </w:rPr>
+        <w:t xml:space="preserve"> approves for payment on standard credit terms of 30 days.</w:t>
+      </w:r>
+    </w:p>
+    <w:p>
+      <w:pPr>
+        <w:pStyle w:val="NormalWeb"/>
+        <w:numPr>
+          <w:ilvl w:val="0"/>
+          <w:numId w:val="6"/>
+        </w:numPr>
+        <w:jc w:val="both"/>
+        <w:rPr>
+          <w:rFonts w:asciiTheme="minorHAnsi" w:eastAsiaTheme="minorHAnsi" w:hAnsiTheme="minorHAnsi" w:cstheme="minorBidi"/>
+          <w:sz w:val="22"/>
+          <w:szCs w:val="22"/>
+        </w:rPr>
+      </w:pPr>
+      <w:r>
+        <w:rPr>
+          <w:rFonts w:asciiTheme="minorHAnsi" w:eastAsiaTheme="minorHAnsi" w:hAnsiTheme="minorHAnsi" w:cstheme="minorBidi"/>
+          <w:sz w:val="22"/>
+          <w:szCs w:val="22"/>
+        </w:rPr>
+        <w:t xml:space="preserve">If supplier </w:t>
+      </w:r>
+      <w:r>
+        <w:rPr>
+          <w:rFonts w:asciiTheme="minorHAnsi" w:eastAsiaTheme="minorHAnsi" w:hAnsiTheme="minorHAnsi" w:cstheme="minorBidi"/>
+          <w:sz w:val="22"/>
+          <w:szCs w:val="22"/>
+        </w:rPr>
+        <w:t>S</w:t>
+      </w:r>
+      <w:r>
+        <w:rPr>
+          <w:rFonts w:asciiTheme="minorHAnsi" w:eastAsiaTheme="minorHAnsi" w:hAnsiTheme="minorHAnsi" w:cstheme="minorBidi"/>
+          <w:sz w:val="22"/>
+          <w:szCs w:val="22"/>
+        </w:rPr>
+        <w:t xml:space="preserve"> requires payment before the 30-day credit period, the supplier may request immediate payment (at a discount) for the approved invoice from Company </w:t>
+      </w:r>
+      <w:r>
+        <w:rPr>
+          <w:rFonts w:asciiTheme="minorHAnsi" w:eastAsiaTheme="minorHAnsi" w:hAnsiTheme="minorHAnsi" w:cstheme="minorBidi"/>
+          <w:sz w:val="22"/>
+          <w:szCs w:val="22"/>
+        </w:rPr>
+        <w:t>B</w:t>
+      </w:r>
+      <w:r>
+        <w:rPr>
+          <w:rFonts w:asciiTheme="minorHAnsi" w:eastAsiaTheme="minorHAnsi" w:hAnsiTheme="minorHAnsi" w:cstheme="minorBidi"/>
+          <w:sz w:val="22"/>
+          <w:szCs w:val="22"/>
+        </w:rPr>
+        <w:t xml:space="preserve">’s financial institution. </w:t>
+      </w:r>
+    </w:p>
+    <w:p>
+      <w:pPr>
+        <w:pStyle w:val="NormalWeb"/>
+        <w:numPr>
+          <w:ilvl w:val="0"/>
+          <w:numId w:val="6"/>
+        </w:numPr>
+        <w:jc w:val="both"/>
+        <w:rPr>
+          <w:rFonts w:asciiTheme="minorHAnsi" w:eastAsiaTheme="minorHAnsi" w:hAnsiTheme="minorHAnsi" w:cstheme="minorBidi"/>
+          <w:sz w:val="22"/>
+          <w:szCs w:val="22"/>
+        </w:rPr>
+      </w:pPr>
+      <w:r>
+        <w:rPr>
+          <w:rFonts w:asciiTheme="minorHAnsi" w:eastAsiaTheme="minorHAnsi" w:hAnsiTheme="minorHAnsi" w:cstheme="minorBidi"/>
+          <w:sz w:val="22"/>
+          <w:szCs w:val="22"/>
+        </w:rPr>
+        <w:t xml:space="preserve">The financial institution will remit the invoiced amount (less a discount for early payment) to supplier </w:t>
+      </w:r>
+      <w:r>
+        <w:rPr>
+          <w:rFonts w:asciiTheme="minorHAnsi" w:eastAsiaTheme="minorHAnsi" w:hAnsiTheme="minorHAnsi" w:cstheme="minorBidi"/>
+          <w:sz w:val="22"/>
+          <w:szCs w:val="22"/>
+        </w:rPr>
+        <w:t>S</w:t>
+      </w:r>
+      <w:r>
+        <w:rPr>
+          <w:rFonts w:asciiTheme="minorHAnsi" w:eastAsiaTheme="minorHAnsi" w:hAnsiTheme="minorHAnsi" w:cstheme="minorBidi"/>
+          <w:sz w:val="22"/>
+          <w:szCs w:val="22"/>
+        </w:rPr>
+        <w:t xml:space="preserve">. </w:t>
+      </w:r>
+    </w:p>
+    <w:p>
+      <w:pPr>
+        <w:pStyle w:val="NormalWeb"/>
+        <w:numPr>
+          <w:ilvl w:val="0"/>
+          <w:numId w:val="6"/>
+        </w:numPr>
+        <w:jc w:val="both"/>
+        <w:rPr>
+          <w:rFonts w:asciiTheme="minorHAnsi" w:eastAsiaTheme="minorHAnsi" w:hAnsiTheme="minorHAnsi" w:cstheme="minorBidi"/>
+          <w:sz w:val="22"/>
+          <w:szCs w:val="22"/>
+        </w:rPr>
+      </w:pPr>
+      <w:r>
+        <w:rPr>
+          <w:rFonts w:asciiTheme="minorHAnsi" w:eastAsiaTheme="minorHAnsi" w:hAnsiTheme="minorHAnsi" w:cstheme="minorBidi"/>
+          <w:sz w:val="22"/>
+          <w:szCs w:val="22"/>
+        </w:rPr>
+        <w:t xml:space="preserve">In view of the relationship between Company </w:t>
+      </w:r>
+      <w:r>
+        <w:rPr>
+          <w:rFonts w:asciiTheme="minorHAnsi" w:eastAsiaTheme="minorHAnsi" w:hAnsiTheme="minorHAnsi" w:cstheme="minorBidi"/>
+          <w:sz w:val="22"/>
+          <w:szCs w:val="22"/>
+        </w:rPr>
+        <w:t>B</w:t>
+      </w:r>
+      <w:r>
+        <w:rPr>
+          <w:rFonts w:asciiTheme="minorHAnsi" w:eastAsiaTheme="minorHAnsi" w:hAnsiTheme="minorHAnsi" w:cstheme="minorBidi"/>
+          <w:sz w:val="22"/>
+          <w:szCs w:val="22"/>
+        </w:rPr>
+        <w:t xml:space="preserve"> and its financial institution, the latter may extend the payment period for a further 30 days. </w:t>
+      </w:r>
+    </w:p>
+    <w:p>
+      <w:pPr>
+        <w:pStyle w:val="NormalWeb"/>
+        <w:numPr>
+          <w:ilvl w:val="0"/>
+          <w:numId w:val="6"/>
+        </w:numPr>
+        <w:jc w:val="both"/>
+        <w:rPr>
+          <w:rFonts w:asciiTheme="minorHAnsi" w:eastAsiaTheme="minorHAnsi" w:hAnsiTheme="minorHAnsi" w:cstheme="minorBidi"/>
+          <w:sz w:val="22"/>
+          <w:szCs w:val="22"/>
+        </w:rPr>
+      </w:pPr>
+      <w:r>
+        <w:rPr>
+          <w:rFonts w:asciiTheme="minorHAnsi" w:eastAsiaTheme="minorHAnsi" w:hAnsiTheme="minorHAnsi" w:cstheme="minorBidi"/>
+          <w:sz w:val="22"/>
+          <w:szCs w:val="22"/>
+        </w:rPr>
+        <w:t xml:space="preserve">Company </w:t>
+      </w:r>
+      <w:r>
+        <w:rPr>
+          <w:rFonts w:asciiTheme="minorHAnsi" w:eastAsiaTheme="minorHAnsi" w:hAnsiTheme="minorHAnsi" w:cstheme="minorBidi"/>
+          <w:sz w:val="22"/>
+          <w:szCs w:val="22"/>
+        </w:rPr>
+        <w:t>B</w:t>
+      </w:r>
+      <w:r>
+        <w:rPr>
+          <w:rFonts w:asciiTheme="minorHAnsi" w:eastAsiaTheme="minorHAnsi" w:hAnsiTheme="minorHAnsi" w:cstheme="minorBidi"/>
+          <w:sz w:val="22"/>
+          <w:szCs w:val="22"/>
+        </w:rPr>
+        <w:t xml:space="preserve"> therefore has obtained credit terms for 60 days, rather than the 30 days provided by supplier </w:t>
+      </w:r>
+      <w:r>
+        <w:rPr>
+          <w:rFonts w:asciiTheme="minorHAnsi" w:eastAsiaTheme="minorHAnsi" w:hAnsiTheme="minorHAnsi" w:cstheme="minorBidi"/>
+          <w:sz w:val="22"/>
+          <w:szCs w:val="22"/>
+        </w:rPr>
+        <w:t>S</w:t>
+      </w:r>
+      <w:r>
+        <w:rPr>
+          <w:rFonts w:asciiTheme="minorHAnsi" w:eastAsiaTheme="minorHAnsi" w:hAnsiTheme="minorHAnsi" w:cstheme="minorBidi"/>
+          <w:sz w:val="22"/>
+          <w:szCs w:val="22"/>
+        </w:rPr>
+        <w:t xml:space="preserve">, </w:t>
+      </w:r>
+    </w:p>
+    <w:p>
+      <w:pPr>
+        <w:pStyle w:val="NormalWeb"/>
+        <w:numPr>
+          <w:ilvl w:val="0"/>
+          <w:numId w:val="6"/>
+        </w:numPr>
+        <w:jc w:val="both"/>
+        <w:rPr>
+          <w:rFonts w:asciiTheme="minorHAnsi" w:eastAsiaTheme="minorHAnsi" w:hAnsiTheme="minorHAnsi" w:cstheme="minorBidi"/>
+          <w:sz w:val="22"/>
+          <w:szCs w:val="22"/>
+        </w:rPr>
+      </w:pPr>
+      <w:r>
+        <w:rPr>
+          <w:rFonts w:asciiTheme="minorHAnsi" w:eastAsiaTheme="minorHAnsi" w:hAnsiTheme="minorHAnsi" w:cstheme="minorBidi"/>
+          <w:sz w:val="22"/>
+          <w:szCs w:val="22"/>
+        </w:rPr>
+        <w:t>B has received payment faster and at a lower cost than if it had used a traditional factoring agency.</w:t>
+      </w:r>
+    </w:p>
+    <w:p>
+      <w:pPr>
+        <w:jc w:val="both"/>
+      </w:pPr>
     </w:p>
     <w:p>
       <w:pPr>
         <w:pStyle w:val="Heading1"/>
       </w:pPr>
-      <w:bookmarkStart w:id="3" w:name="_Toc503969982"/>
-      <w:r>
-        <w:t>Supply chain finance eco system</w:t>
-      </w:r>
-      <w:bookmarkEnd w:id="3"/>
-    </w:p>
-    <w:p/>
-    <w:p/>
-    <w:p/>
-    <w:p/>
-    <w:p/>
-    <w:p/>
-    <w:p/>
-    <w:p/>
-    <w:p/>
-    <w:p/>
-    <w:p/>
-    <w:p/>
-    <w:p/>
-    <w:p/>
-    <w:p/>
-    <w:p/>
-    <w:p/>
-    <w:p/>
-    <w:p/>
-    <w:p/>
-    <w:p/>
-    <w:p/>
-    <w:p/>
-    <w:p/>
-    <w:p/>
-    <w:p/>
-    <w:p/>
-    <w:p/>
-    <w:p/>
-    <w:p/>
-    <w:p/>
-    <w:p/>
-    <w:p/>
-    <w:p/>
-    <w:p/>
-    <w:p/>
-    <w:p/>
-    <w:p/>
-    <w:p/>
-    <w:p/>
-    <w:p/>
-    <w:p/>
-    <w:p/>
-    <w:p/>
-    <w:p/>
-    <w:p/>
-    <w:p/>
-    <w:p/>
-    <w:p/>
-    <w:p/>
-    <w:p/>
-    <w:p/>
-    <w:p/>
-    <w:bookmarkStart w:id="4" w:name="_Toc503969983" w:displacedByCustomXml="next"/>
+      <w:bookmarkStart w:id="4" w:name="_Toc504048771"/>
+      <w:r>
+        <w:t>The cloud based traditional SFC and Blockchain SFC</w:t>
+      </w:r>
+      <w:bookmarkEnd w:id="4"/>
+    </w:p>
+    <w:p>
+      <w:r>
+        <w:t>The traditional cloud based Supply chain finance systems works as follows</w:t>
+      </w:r>
+    </w:p>
+    <w:p>
+      <w:r>
+        <w:drawing>
+          <wp:inline distT="0" distB="0" distL="0" distR="0" wp14:anchorId="16D40824" wp14:editId="0895382F">
+            <wp:extent cx="6400800" cy="2013585"/>
+            <wp:effectExtent l="0" t="0" r="0" b="5715"/>
+            <wp:docPr id="12" name="Picture 12"/>
+            <wp:cNvGraphicFramePr>
+              <a:graphicFrameLocks xmlns:a="http://schemas.openxmlformats.org/drawingml/2006/main" noChangeAspect="1"/>
+            </wp:cNvGraphicFramePr>
+            <a:graphic xmlns:a="http://schemas.openxmlformats.org/drawingml/2006/main">
+              <a:graphicData uri="http://schemas.openxmlformats.org/drawingml/2006/picture">
+                <pic:pic xmlns:pic="http://schemas.openxmlformats.org/drawingml/2006/picture">
+                  <pic:nvPicPr>
+                    <pic:cNvPr id="1" name=""/>
+                    <pic:cNvPicPr/>
+                  </pic:nvPicPr>
+                  <pic:blipFill>
+                    <a:blip r:embed="rId8"/>
+                    <a:stretch>
+                      <a:fillRect/>
+                    </a:stretch>
+                  </pic:blipFill>
+                  <pic:spPr>
+                    <a:xfrm>
+                      <a:off x="0" y="0"/>
+                      <a:ext cx="6400800" cy="2013585"/>
+                    </a:xfrm>
+                    <a:prstGeom prst="rect">
+                      <a:avLst/>
+                    </a:prstGeom>
+                  </pic:spPr>
+                </pic:pic>
+              </a:graphicData>
+            </a:graphic>
+          </wp:inline>
+        </w:drawing>
+      </w:r>
+    </w:p>
+    <w:p>
+      <w:pPr>
+        <w:jc w:val="both"/>
+      </w:pPr>
+    </w:p>
+    <w:p>
+      <w:pPr>
+        <w:pStyle w:val="Heading2"/>
+      </w:pPr>
+      <w:bookmarkStart w:id="5" w:name="_Toc504048772"/>
+      <w:r>
+        <w:t>What can be improved through Blockchain with the following actors</w:t>
+      </w:r>
+      <w:bookmarkEnd w:id="5"/>
+    </w:p>
+    <w:p>
+      <w:pPr>
+        <w:jc w:val="both"/>
+      </w:pPr>
+      <w:r>
+        <w:drawing>
+          <wp:anchor distT="0" distB="0" distL="114300" distR="114300" simplePos="0" relativeHeight="251663360" behindDoc="0" locked="0" layoutInCell="1" allowOverlap="1">
+            <wp:simplePos x="0" y="0"/>
+            <wp:positionH relativeFrom="column">
+              <wp:posOffset>0</wp:posOffset>
+            </wp:positionH>
+            <wp:positionV relativeFrom="paragraph">
+              <wp:posOffset>0</wp:posOffset>
+            </wp:positionV>
+            <wp:extent cx="3168650" cy="643475"/>
+            <wp:effectExtent l="0" t="0" r="0" b="4445"/>
+            <wp:wrapSquare wrapText="bothSides"/>
+            <wp:docPr id="14" name="Picture 14"/>
+            <wp:cNvGraphicFramePr>
+              <a:graphicFrameLocks xmlns:a="http://schemas.openxmlformats.org/drawingml/2006/main" noChangeAspect="1"/>
+            </wp:cNvGraphicFramePr>
+            <a:graphic xmlns:a="http://schemas.openxmlformats.org/drawingml/2006/main">
+              <a:graphicData uri="http://schemas.openxmlformats.org/drawingml/2006/picture">
+                <pic:pic xmlns:pic="http://schemas.openxmlformats.org/drawingml/2006/picture">
+                  <pic:nvPicPr>
+                    <pic:cNvPr id="1" name=""/>
+                    <pic:cNvPicPr/>
+                  </pic:nvPicPr>
+                  <pic:blipFill>
+                    <a:blip r:embed="rId9" cstate="print">
+                      <a:extLst>
+                        <a:ext uri="{28A0092B-C50C-407E-A947-70E740481C1C}">
+                          <a14:useLocalDpi xmlns:a14="http://schemas.microsoft.com/office/drawing/2010/main" val="0"/>
+                        </a:ext>
+                      </a:extLst>
+                    </a:blip>
+                    <a:stretch>
+                      <a:fillRect/>
+                    </a:stretch>
+                  </pic:blipFill>
+                  <pic:spPr>
+                    <a:xfrm>
+                      <a:off x="0" y="0"/>
+                      <a:ext cx="3168650" cy="643475"/>
+                    </a:xfrm>
+                    <a:prstGeom prst="rect">
+                      <a:avLst/>
+                    </a:prstGeom>
+                  </pic:spPr>
+                </pic:pic>
+              </a:graphicData>
+            </a:graphic>
+          </wp:anchor>
+        </w:drawing>
+      </w:r>
+    </w:p>
+    <w:p>
+      <w:pPr>
+        <w:jc w:val="both"/>
+      </w:pPr>
+    </w:p>
+    <w:p>
+      <w:pPr>
+        <w:jc w:val="both"/>
+      </w:pPr>
+      <w:r>
+        <w:drawing>
+          <wp:inline distT="0" distB="0" distL="0" distR="0" wp14:anchorId="45166CE3" wp14:editId="4B2CAF68">
+            <wp:extent cx="3181350" cy="1659478"/>
+            <wp:effectExtent l="0" t="0" r="0" b="0"/>
+            <wp:docPr id="15" name="Picture 15"/>
+            <wp:cNvGraphicFramePr>
+              <a:graphicFrameLocks xmlns:a="http://schemas.openxmlformats.org/drawingml/2006/main" noChangeAspect="1"/>
+            </wp:cNvGraphicFramePr>
+            <a:graphic xmlns:a="http://schemas.openxmlformats.org/drawingml/2006/main">
+              <a:graphicData uri="http://schemas.openxmlformats.org/drawingml/2006/picture">
+                <pic:pic xmlns:pic="http://schemas.openxmlformats.org/drawingml/2006/picture">
+                  <pic:nvPicPr>
+                    <pic:cNvPr id="1" name=""/>
+                    <pic:cNvPicPr/>
+                  </pic:nvPicPr>
+                  <pic:blipFill>
+                    <a:blip r:embed="rId10"/>
+                    <a:stretch>
+                      <a:fillRect/>
+                    </a:stretch>
+                  </pic:blipFill>
+                  <pic:spPr>
+                    <a:xfrm>
+                      <a:off x="0" y="0"/>
+                      <a:ext cx="3194302" cy="1666234"/>
+                    </a:xfrm>
+                    <a:prstGeom prst="rect">
+                      <a:avLst/>
+                    </a:prstGeom>
+                  </pic:spPr>
+                </pic:pic>
+              </a:graphicData>
+            </a:graphic>
+          </wp:inline>
+        </w:drawing>
+      </w:r>
+      <w:bookmarkStart w:id="6" w:name="_GoBack"/>
+      <w:bookmarkEnd w:id="6"/>
+    </w:p>
+    <w:p>
+      <w:pPr>
+        <w:jc w:val="both"/>
+      </w:pPr>
+    </w:p>
+    <w:p>
+      <w:pPr>
+        <w:jc w:val="both"/>
+      </w:pPr>
+    </w:p>
+    <w:p>
+      <w:pPr>
+        <w:jc w:val="both"/>
+      </w:pPr>
+    </w:p>
+    <w:p>
+      <w:pPr>
+        <w:jc w:val="both"/>
+      </w:pPr>
+    </w:p>
+    <w:p>
+      <w:pPr>
+        <w:jc w:val="both"/>
+      </w:pPr>
+    </w:p>
+    <w:p>
+      <w:pPr>
+        <w:jc w:val="both"/>
+      </w:pPr>
+    </w:p>
+    <w:p>
+      <w:pPr>
+        <w:jc w:val="both"/>
+      </w:pPr>
+    </w:p>
+    <w:p>
+      <w:pPr>
+        <w:jc w:val="both"/>
+      </w:pPr>
+    </w:p>
+    <w:p>
+      <w:pPr>
+        <w:jc w:val="both"/>
+      </w:pPr>
+    </w:p>
+    <w:p>
+      <w:pPr>
+        <w:jc w:val="both"/>
+      </w:pPr>
+    </w:p>
+    <w:p>
+      <w:pPr>
+        <w:jc w:val="both"/>
+      </w:pPr>
+    </w:p>
+    <w:p>
+      <w:pPr>
+        <w:jc w:val="both"/>
+      </w:pPr>
+    </w:p>
+    <w:p>
+      <w:pPr>
+        <w:jc w:val="both"/>
+      </w:pPr>
+    </w:p>
+    <w:p>
+      <w:pPr>
+        <w:jc w:val="both"/>
+      </w:pPr>
+    </w:p>
+    <w:p>
+      <w:pPr>
+        <w:jc w:val="both"/>
+      </w:pPr>
+    </w:p>
+    <w:p>
+      <w:pPr>
+        <w:jc w:val="both"/>
+      </w:pPr>
+    </w:p>
+    <w:bookmarkStart w:id="7" w:name="_Toc504048773" w:displacedByCustomXml="next"/>
     <w:sdt>
       <w:sdtPr>
         <w:rPr>
@@ -1042,11 +2307,12 @@
         <w:p>
           <w:pPr>
             <w:pStyle w:val="Heading1"/>
+            <w:jc w:val="both"/>
           </w:pPr>
           <w:r>
             <w:t>References</w:t>
           </w:r>
-          <w:bookmarkEnd w:id="4"/>
+          <w:bookmarkEnd w:id="7"/>
         </w:p>
         <w:sdt>
           <w:sdtPr>
@@ -1056,6 +2322,9 @@
           <w:sdtEndPr/>
           <w:sdtContent>
             <w:p>
+              <w:pPr>
+                <w:jc w:val="both"/>
+              </w:pPr>
               <w:r>
                 <w:fldChar w:fldCharType="begin"/>
               </w:r>
@@ -1086,41 +2355,146 @@
         </w:sdt>
       </w:sdtContent>
     </w:sdt>
-    <w:p/>
-    <w:p/>
-    <w:p/>
-    <w:p/>
-    <w:p/>
-    <w:p/>
-    <w:p/>
-    <w:p/>
-    <w:p/>
-    <w:p/>
-    <w:p/>
-    <w:p/>
-    <w:p/>
-    <w:p/>
-    <w:p/>
-    <w:p/>
-    <w:p/>
-    <w:p/>
-    <w:p/>
-    <w:p/>
-    <w:p/>
-    <w:p/>
-    <w:p/>
-    <w:p/>
-    <w:p/>
-    <w:p/>
+    <w:p>
+      <w:pPr>
+        <w:jc w:val="both"/>
+      </w:pPr>
+    </w:p>
+    <w:p>
+      <w:pPr>
+        <w:jc w:val="both"/>
+      </w:pPr>
+    </w:p>
+    <w:p>
+      <w:pPr>
+        <w:jc w:val="both"/>
+      </w:pPr>
+    </w:p>
+    <w:p>
+      <w:pPr>
+        <w:jc w:val="both"/>
+      </w:pPr>
+    </w:p>
+    <w:p>
+      <w:pPr>
+        <w:jc w:val="both"/>
+      </w:pPr>
+    </w:p>
+    <w:p>
+      <w:pPr>
+        <w:jc w:val="both"/>
+      </w:pPr>
+    </w:p>
+    <w:p>
+      <w:pPr>
+        <w:jc w:val="both"/>
+      </w:pPr>
+    </w:p>
+    <w:p>
+      <w:pPr>
+        <w:jc w:val="both"/>
+      </w:pPr>
+    </w:p>
+    <w:p>
+      <w:pPr>
+        <w:jc w:val="both"/>
+      </w:pPr>
+    </w:p>
+    <w:p>
+      <w:pPr>
+        <w:jc w:val="both"/>
+      </w:pPr>
+    </w:p>
+    <w:p>
+      <w:pPr>
+        <w:jc w:val="both"/>
+      </w:pPr>
+    </w:p>
+    <w:p>
+      <w:pPr>
+        <w:jc w:val="both"/>
+      </w:pPr>
+    </w:p>
+    <w:p>
+      <w:pPr>
+        <w:jc w:val="both"/>
+      </w:pPr>
+    </w:p>
+    <w:p>
+      <w:pPr>
+        <w:jc w:val="both"/>
+      </w:pPr>
+    </w:p>
+    <w:p>
+      <w:pPr>
+        <w:jc w:val="both"/>
+      </w:pPr>
+    </w:p>
+    <w:p>
+      <w:pPr>
+        <w:jc w:val="both"/>
+      </w:pPr>
+    </w:p>
+    <w:p>
+      <w:pPr>
+        <w:jc w:val="both"/>
+      </w:pPr>
+    </w:p>
+    <w:p>
+      <w:pPr>
+        <w:jc w:val="both"/>
+      </w:pPr>
+    </w:p>
+    <w:p>
+      <w:pPr>
+        <w:jc w:val="both"/>
+      </w:pPr>
+    </w:p>
+    <w:p>
+      <w:pPr>
+        <w:jc w:val="both"/>
+      </w:pPr>
+    </w:p>
+    <w:p>
+      <w:pPr>
+        <w:jc w:val="both"/>
+      </w:pPr>
+    </w:p>
+    <w:p>
+      <w:pPr>
+        <w:jc w:val="both"/>
+      </w:pPr>
+    </w:p>
+    <w:p>
+      <w:pPr>
+        <w:jc w:val="both"/>
+      </w:pPr>
+    </w:p>
+    <w:p>
+      <w:pPr>
+        <w:jc w:val="both"/>
+      </w:pPr>
+    </w:p>
+    <w:p>
+      <w:pPr>
+        <w:jc w:val="both"/>
+      </w:pPr>
+    </w:p>
+    <w:p>
+      <w:pPr>
+        <w:jc w:val="both"/>
+      </w:pPr>
+    </w:p>
     <w:p>
       <w:pPr>
         <w:pStyle w:val="Heading1"/>
-      </w:pPr>
-      <w:bookmarkStart w:id="5" w:name="_Toc503969984"/>
+        <w:jc w:val="both"/>
+      </w:pPr>
+      <w:bookmarkStart w:id="8" w:name="_Toc504048774"/>
       <w:r>
         <w:t>Glossary</w:t>
       </w:r>
-      <w:bookmarkEnd w:id="5"/>
+      <w:bookmarkEnd w:id="8"/>
     </w:p>
     <w:tbl>
       <w:tblPr>
@@ -1148,6 +2522,7 @@
           <w:p>
             <w:pPr>
               <w:spacing w:after="0" w:line="240" w:lineRule="auto"/>
+              <w:jc w:val="both"/>
               <w:rPr>
                 <w:rFonts w:ascii="Calibri" w:eastAsia="Times New Roman" w:hAnsi="Calibri" w:cs="Times New Roman"/>
                 <w:color w:val="000000"/>
@@ -1172,6 +2547,7 @@
           <w:p>
             <w:pPr>
               <w:spacing w:after="0" w:line="240" w:lineRule="auto"/>
+              <w:jc w:val="both"/>
               <w:rPr>
                 <w:rFonts w:ascii="Calibri" w:eastAsia="Times New Roman" w:hAnsi="Calibri" w:cs="Times New Roman"/>
                 <w:color w:val="000000"/>
@@ -1181,6 +2557,7 @@
           <w:p>
             <w:pPr>
               <w:spacing w:after="0" w:line="240" w:lineRule="auto"/>
+              <w:jc w:val="both"/>
               <w:rPr>
                 <w:rFonts w:ascii="Calibri" w:eastAsia="Times New Roman" w:hAnsi="Calibri" w:cs="Times New Roman"/>
                 <w:color w:val="000000"/>
@@ -1191,7 +2568,6 @@
                 <w:rFonts w:ascii="Calibri" w:eastAsia="Times New Roman" w:hAnsi="Calibri" w:cs="Times New Roman"/>
                 <w:color w:val="000000"/>
               </w:rPr>
-              <w:lastRenderedPageBreak/>
               <w:t xml:space="preserve"> Accounts Payable AP is money owed by a business to its suppliers and shown on its balance sheet as a liability.</w:t>
             </w:r>
           </w:p>
@@ -1211,6 +2587,7 @@
           <w:p>
             <w:pPr>
               <w:spacing w:after="0" w:line="240" w:lineRule="auto"/>
+              <w:jc w:val="both"/>
               <w:rPr>
                 <w:rFonts w:ascii="Calibri" w:eastAsia="Times New Roman" w:hAnsi="Calibri" w:cs="Times New Roman"/>
                 <w:color w:val="000000"/>
@@ -1221,7 +2598,6 @@
                 <w:rFonts w:ascii="Calibri" w:eastAsia="Times New Roman" w:hAnsi="Calibri" w:cs="Times New Roman"/>
                 <w:color w:val="000000"/>
               </w:rPr>
-              <w:lastRenderedPageBreak/>
               <w:t xml:space="preserve">AR </w:t>
             </w:r>
           </w:p>
@@ -1236,6 +2612,7 @@
           <w:p>
             <w:pPr>
               <w:spacing w:after="0" w:line="240" w:lineRule="auto"/>
+              <w:jc w:val="both"/>
               <w:rPr>
                 <w:rFonts w:ascii="Calibri" w:eastAsia="Times New Roman" w:hAnsi="Calibri" w:cs="Times New Roman"/>
                 <w:color w:val="000000"/>
@@ -1265,6 +2642,7 @@
           <w:p>
             <w:pPr>
               <w:spacing w:after="0" w:line="240" w:lineRule="auto"/>
+              <w:jc w:val="both"/>
               <w:rPr>
                 <w:rFonts w:ascii="Calibri" w:eastAsia="Times New Roman" w:hAnsi="Calibri" w:cs="Times New Roman"/>
                 <w:color w:val="000000"/>
@@ -1289,6 +2667,7 @@
           <w:p>
             <w:pPr>
               <w:spacing w:after="0" w:line="240" w:lineRule="auto"/>
+              <w:jc w:val="both"/>
               <w:rPr>
                 <w:rFonts w:ascii="Calibri" w:eastAsia="Times New Roman" w:hAnsi="Calibri" w:cs="Times New Roman"/>
                 <w:color w:val="000000"/>
@@ -1299,23 +2678,7 @@
                 <w:rFonts w:ascii="Calibri" w:eastAsia="Times New Roman" w:hAnsi="Calibri" w:cs="Times New Roman"/>
                 <w:color w:val="000000"/>
               </w:rPr>
-              <w:t xml:space="preserve"> Cost Of Goods Sold COGS represent the direct costs attributable to the production of the goods sold by a company. This amount includes the cost of the materials used in creating the good along with the direct </w:t>
-            </w:r>
-            <w:proofErr w:type="spellStart"/>
-            <w:r>
-              <w:rPr>
-                <w:rFonts w:ascii="Calibri" w:eastAsia="Times New Roman" w:hAnsi="Calibri" w:cs="Times New Roman"/>
-                <w:color w:val="000000"/>
-              </w:rPr>
-              <w:t>labour</w:t>
-            </w:r>
-            <w:proofErr w:type="spellEnd"/>
-            <w:r>
-              <w:rPr>
-                <w:rFonts w:ascii="Calibri" w:eastAsia="Times New Roman" w:hAnsi="Calibri" w:cs="Times New Roman"/>
-                <w:color w:val="000000"/>
-              </w:rPr>
-              <w:t xml:space="preserve"> costs used to produce the good. It excludes indirect expenses such as distribution costs and sales force costs.</w:t>
+              <w:t xml:space="preserve"> Cost Of Goods Sold COGS represent the direct costs attributable to the production of the goods sold by a company. This amount includes the cost of the materials used in creating the good along with the direct labour costs used to produce the good. It excludes indirect expenses such as distribution costs and sales force costs.</w:t>
             </w:r>
           </w:p>
         </w:tc>
@@ -1334,6 +2697,7 @@
           <w:p>
             <w:pPr>
               <w:spacing w:after="0" w:line="240" w:lineRule="auto"/>
+              <w:jc w:val="both"/>
               <w:rPr>
                 <w:rFonts w:ascii="Calibri" w:eastAsia="Times New Roman" w:hAnsi="Calibri" w:cs="Times New Roman"/>
                 <w:color w:val="000000"/>
@@ -1358,6 +2722,7 @@
           <w:p>
             <w:pPr>
               <w:spacing w:after="0" w:line="240" w:lineRule="auto"/>
+              <w:jc w:val="both"/>
               <w:rPr>
                 <w:rFonts w:ascii="Calibri" w:eastAsia="Times New Roman" w:hAnsi="Calibri" w:cs="Times New Roman"/>
                 <w:color w:val="000000"/>
@@ -1387,6 +2752,7 @@
           <w:p>
             <w:pPr>
               <w:spacing w:after="0" w:line="240" w:lineRule="auto"/>
+              <w:jc w:val="both"/>
               <w:rPr>
                 <w:rFonts w:ascii="Calibri" w:eastAsia="Times New Roman" w:hAnsi="Calibri" w:cs="Times New Roman"/>
                 <w:color w:val="000000"/>
@@ -1411,6 +2777,7 @@
           <w:p>
             <w:pPr>
               <w:spacing w:after="0" w:line="240" w:lineRule="auto"/>
+              <w:jc w:val="both"/>
               <w:rPr>
                 <w:rFonts w:ascii="Calibri" w:eastAsia="Times New Roman" w:hAnsi="Calibri" w:cs="Times New Roman"/>
                 <w:color w:val="000000"/>
@@ -1440,6 +2807,7 @@
           <w:p>
             <w:pPr>
               <w:spacing w:after="0" w:line="240" w:lineRule="auto"/>
+              <w:jc w:val="both"/>
               <w:rPr>
                 <w:rFonts w:ascii="Calibri" w:eastAsia="Times New Roman" w:hAnsi="Calibri" w:cs="Times New Roman"/>
                 <w:color w:val="000000"/>
@@ -1464,6 +2832,7 @@
           <w:p>
             <w:pPr>
               <w:spacing w:after="0" w:line="240" w:lineRule="auto"/>
+              <w:jc w:val="both"/>
               <w:rPr>
                 <w:rFonts w:ascii="Calibri" w:eastAsia="Times New Roman" w:hAnsi="Calibri" w:cs="Times New Roman"/>
                 <w:color w:val="000000"/>
@@ -1474,23 +2843,7 @@
                 <w:rFonts w:ascii="Calibri" w:eastAsia="Times New Roman" w:hAnsi="Calibri" w:cs="Times New Roman"/>
                 <w:color w:val="000000"/>
               </w:rPr>
-              <w:t xml:space="preserve"> The number of </w:t>
-            </w:r>
-            <w:proofErr w:type="gramStart"/>
-            <w:r>
-              <w:rPr>
-                <w:rFonts w:ascii="Calibri" w:eastAsia="Times New Roman" w:hAnsi="Calibri" w:cs="Times New Roman"/>
-                <w:color w:val="000000"/>
-              </w:rPr>
-              <w:t>employees</w:t>
-            </w:r>
-            <w:proofErr w:type="gramEnd"/>
-            <w:r>
-              <w:rPr>
-                <w:rFonts w:ascii="Calibri" w:eastAsia="Times New Roman" w:hAnsi="Calibri" w:cs="Times New Roman"/>
-                <w:color w:val="000000"/>
-              </w:rPr>
-              <w:t xml:space="preserve"> equivalent to one full-time employee. 1FTE = one employee working full time</w:t>
+              <w:t xml:space="preserve"> The number of employees equivalent to one full-time employee. 1FTE = one employee working full time</w:t>
             </w:r>
           </w:p>
         </w:tc>
@@ -1509,6 +2862,7 @@
           <w:p>
             <w:pPr>
               <w:spacing w:after="0" w:line="240" w:lineRule="auto"/>
+              <w:jc w:val="both"/>
               <w:rPr>
                 <w:rFonts w:ascii="Calibri" w:eastAsia="Times New Roman" w:hAnsi="Calibri" w:cs="Times New Roman"/>
                 <w:color w:val="000000"/>
@@ -1533,6 +2887,7 @@
           <w:p>
             <w:pPr>
               <w:spacing w:after="0" w:line="240" w:lineRule="auto"/>
+              <w:jc w:val="both"/>
               <w:rPr>
                 <w:rFonts w:ascii="Calibri" w:eastAsia="Times New Roman" w:hAnsi="Calibri" w:cs="Times New Roman"/>
                 <w:color w:val="000000"/>
@@ -1562,6 +2917,7 @@
           <w:p>
             <w:pPr>
               <w:spacing w:after="0" w:line="240" w:lineRule="auto"/>
+              <w:jc w:val="both"/>
               <w:rPr>
                 <w:rFonts w:ascii="Calibri" w:eastAsia="Times New Roman" w:hAnsi="Calibri" w:cs="Times New Roman"/>
                 <w:color w:val="000000"/>
@@ -1572,6 +2928,7 @@
                 <w:rFonts w:ascii="Calibri" w:eastAsia="Times New Roman" w:hAnsi="Calibri" w:cs="Times New Roman"/>
                 <w:color w:val="000000"/>
               </w:rPr>
+              <w:lastRenderedPageBreak/>
               <w:t>Receivable Finance</w:t>
             </w:r>
           </w:p>
@@ -1586,6 +2943,7 @@
           <w:p>
             <w:pPr>
               <w:spacing w:after="0" w:line="240" w:lineRule="auto"/>
+              <w:jc w:val="both"/>
               <w:rPr>
                 <w:rFonts w:ascii="Calibri" w:eastAsia="Times New Roman" w:hAnsi="Calibri" w:cs="Times New Roman"/>
                 <w:color w:val="000000"/>
@@ -1615,6 +2973,7 @@
           <w:p>
             <w:pPr>
               <w:spacing w:after="0" w:line="240" w:lineRule="auto"/>
+              <w:jc w:val="both"/>
               <w:rPr>
                 <w:rFonts w:ascii="Calibri" w:eastAsia="Times New Roman" w:hAnsi="Calibri" w:cs="Times New Roman"/>
                 <w:color w:val="000000"/>
@@ -1639,6 +2998,7 @@
           <w:p>
             <w:pPr>
               <w:spacing w:after="0" w:line="240" w:lineRule="auto"/>
+              <w:jc w:val="both"/>
               <w:rPr>
                 <w:rFonts w:ascii="Calibri" w:eastAsia="Times New Roman" w:hAnsi="Calibri" w:cs="Times New Roman"/>
                 <w:color w:val="000000"/>
@@ -1668,6 +3028,7 @@
           <w:p>
             <w:pPr>
               <w:spacing w:after="0" w:line="240" w:lineRule="auto"/>
+              <w:jc w:val="both"/>
               <w:rPr>
                 <w:rFonts w:ascii="Calibri" w:eastAsia="Times New Roman" w:hAnsi="Calibri" w:cs="Times New Roman"/>
                 <w:color w:val="000000"/>
@@ -1692,6 +3053,7 @@
           <w:p>
             <w:pPr>
               <w:spacing w:after="0" w:line="240" w:lineRule="auto"/>
+              <w:jc w:val="both"/>
               <w:rPr>
                 <w:rFonts w:ascii="Calibri" w:eastAsia="Times New Roman" w:hAnsi="Calibri" w:cs="Times New Roman"/>
                 <w:color w:val="000000"/>
@@ -1721,6 +3083,7 @@
           <w:p>
             <w:pPr>
               <w:spacing w:after="0" w:line="240" w:lineRule="auto"/>
+              <w:jc w:val="both"/>
               <w:rPr>
                 <w:rFonts w:ascii="Calibri" w:eastAsia="Times New Roman" w:hAnsi="Calibri" w:cs="Times New Roman"/>
                 <w:color w:val="000000"/>
@@ -1745,6 +3108,7 @@
           <w:p>
             <w:pPr>
               <w:spacing w:after="0" w:line="240" w:lineRule="auto"/>
+              <w:jc w:val="both"/>
               <w:rPr>
                 <w:rFonts w:ascii="Calibri" w:eastAsia="Times New Roman" w:hAnsi="Calibri" w:cs="Times New Roman"/>
                 <w:color w:val="000000"/>
@@ -1757,15 +3121,13 @@
               </w:rPr>
               <w:t xml:space="preserve"> Supply Chain Finance The use of financial instruments, practices and technologies to </w:t>
             </w:r>
-            <w:proofErr w:type="spellStart"/>
-            <w:r>
-              <w:rPr>
-                <w:rFonts w:ascii="Calibri" w:eastAsia="Times New Roman" w:hAnsi="Calibri" w:cs="Times New Roman"/>
-                <w:color w:val="000000"/>
-              </w:rPr>
-              <w:t>optimise</w:t>
-            </w:r>
-            <w:proofErr w:type="spellEnd"/>
+            <w:r>
+              <w:rPr>
+                <w:rFonts w:ascii="Calibri" w:eastAsia="Times New Roman" w:hAnsi="Calibri" w:cs="Times New Roman"/>
+                <w:color w:val="000000"/>
+              </w:rPr>
+              <w:t>optimize</w:t>
+            </w:r>
             <w:r>
               <w:rPr>
                 <w:rFonts w:ascii="Calibri" w:eastAsia="Times New Roman" w:hAnsi="Calibri" w:cs="Times New Roman"/>
@@ -1790,6 +3152,7 @@
           <w:p>
             <w:pPr>
               <w:spacing w:after="0" w:line="240" w:lineRule="auto"/>
+              <w:jc w:val="both"/>
               <w:rPr>
                 <w:rFonts w:ascii="Calibri" w:eastAsia="Times New Roman" w:hAnsi="Calibri" w:cs="Times New Roman"/>
                 <w:color w:val="000000"/>
@@ -1814,6 +3177,7 @@
           <w:p>
             <w:pPr>
               <w:spacing w:after="0" w:line="240" w:lineRule="auto"/>
+              <w:jc w:val="both"/>
               <w:rPr>
                 <w:rFonts w:ascii="Calibri" w:eastAsia="Times New Roman" w:hAnsi="Calibri" w:cs="Times New Roman"/>
                 <w:color w:val="000000"/>
@@ -1843,6 +3207,7 @@
           <w:p>
             <w:pPr>
               <w:spacing w:after="0" w:line="240" w:lineRule="auto"/>
+              <w:jc w:val="both"/>
               <w:rPr>
                 <w:rFonts w:ascii="Calibri" w:eastAsia="Times New Roman" w:hAnsi="Calibri" w:cs="Times New Roman"/>
                 <w:color w:val="000000"/>
@@ -1867,6 +3232,7 @@
           <w:p>
             <w:pPr>
               <w:spacing w:after="0" w:line="240" w:lineRule="auto"/>
+              <w:jc w:val="both"/>
               <w:rPr>
                 <w:rFonts w:ascii="Calibri" w:eastAsia="Times New Roman" w:hAnsi="Calibri" w:cs="Times New Roman"/>
                 <w:color w:val="000000"/>
@@ -1896,6 +3262,7 @@
           <w:p>
             <w:pPr>
               <w:spacing w:after="0" w:line="240" w:lineRule="auto"/>
+              <w:jc w:val="both"/>
               <w:rPr>
                 <w:rFonts w:ascii="Calibri" w:eastAsia="Times New Roman" w:hAnsi="Calibri" w:cs="Times New Roman"/>
                 <w:color w:val="000000"/>
@@ -1920,6 +3287,7 @@
           <w:p>
             <w:pPr>
               <w:spacing w:after="0" w:line="240" w:lineRule="auto"/>
+              <w:jc w:val="both"/>
               <w:rPr>
                 <w:rFonts w:ascii="Calibri" w:eastAsia="Times New Roman" w:hAnsi="Calibri" w:cs="Times New Roman"/>
                 <w:color w:val="000000"/>
@@ -1936,32 +3304,136 @@
         </w:tc>
       </w:tr>
     </w:tbl>
-    <w:p/>
-    <w:p/>
-    <w:p/>
-    <w:p/>
-    <w:p/>
-    <w:p/>
-    <w:p/>
-    <w:p/>
-    <w:p/>
-    <w:p/>
-    <w:p/>
-    <w:p/>
-    <w:p/>
-    <w:p/>
-    <w:p/>
-    <w:p/>
-    <w:p/>
-    <w:p/>
-    <w:p/>
-    <w:p/>
-    <w:p/>
-    <w:p/>
-    <w:p/>
-    <w:p/>
-    <w:p/>
-    <w:p/>
+    <w:p>
+      <w:pPr>
+        <w:jc w:val="both"/>
+      </w:pPr>
+    </w:p>
+    <w:p>
+      <w:pPr>
+        <w:jc w:val="both"/>
+      </w:pPr>
+    </w:p>
+    <w:p>
+      <w:pPr>
+        <w:jc w:val="both"/>
+      </w:pPr>
+    </w:p>
+    <w:p>
+      <w:pPr>
+        <w:jc w:val="both"/>
+      </w:pPr>
+    </w:p>
+    <w:p>
+      <w:pPr>
+        <w:jc w:val="both"/>
+      </w:pPr>
+    </w:p>
+    <w:p>
+      <w:pPr>
+        <w:jc w:val="both"/>
+      </w:pPr>
+    </w:p>
+    <w:p>
+      <w:pPr>
+        <w:jc w:val="both"/>
+      </w:pPr>
+    </w:p>
+    <w:p>
+      <w:pPr>
+        <w:jc w:val="both"/>
+      </w:pPr>
+    </w:p>
+    <w:p>
+      <w:pPr>
+        <w:jc w:val="both"/>
+      </w:pPr>
+    </w:p>
+    <w:p>
+      <w:pPr>
+        <w:jc w:val="both"/>
+      </w:pPr>
+    </w:p>
+    <w:p>
+      <w:pPr>
+        <w:jc w:val="both"/>
+      </w:pPr>
+    </w:p>
+    <w:p>
+      <w:pPr>
+        <w:jc w:val="both"/>
+      </w:pPr>
+    </w:p>
+    <w:p>
+      <w:pPr>
+        <w:jc w:val="both"/>
+      </w:pPr>
+    </w:p>
+    <w:p>
+      <w:pPr>
+        <w:jc w:val="both"/>
+      </w:pPr>
+    </w:p>
+    <w:p>
+      <w:pPr>
+        <w:jc w:val="both"/>
+      </w:pPr>
+    </w:p>
+    <w:p>
+      <w:pPr>
+        <w:jc w:val="both"/>
+      </w:pPr>
+    </w:p>
+    <w:p>
+      <w:pPr>
+        <w:jc w:val="both"/>
+      </w:pPr>
+    </w:p>
+    <w:p>
+      <w:pPr>
+        <w:jc w:val="both"/>
+      </w:pPr>
+    </w:p>
+    <w:p>
+      <w:pPr>
+        <w:jc w:val="both"/>
+      </w:pPr>
+    </w:p>
+    <w:p>
+      <w:pPr>
+        <w:jc w:val="both"/>
+      </w:pPr>
+    </w:p>
+    <w:p>
+      <w:pPr>
+        <w:jc w:val="both"/>
+      </w:pPr>
+    </w:p>
+    <w:p>
+      <w:pPr>
+        <w:jc w:val="both"/>
+      </w:pPr>
+    </w:p>
+    <w:p>
+      <w:pPr>
+        <w:jc w:val="both"/>
+      </w:pPr>
+    </w:p>
+    <w:p>
+      <w:pPr>
+        <w:jc w:val="both"/>
+      </w:pPr>
+    </w:p>
+    <w:p>
+      <w:pPr>
+        <w:jc w:val="both"/>
+      </w:pPr>
+    </w:p>
+    <w:p>
+      <w:pPr>
+        <w:jc w:val="both"/>
+      </w:pPr>
+    </w:p>
     <w:sectPr>
       <w:pgSz w:w="12240" w:h="15840"/>
       <w:pgMar w:top="1440" w:right="1080" w:bottom="1440" w:left="1080" w:header="720" w:footer="720" w:gutter="0"/>
@@ -1997,12 +3469,274 @@
         <v:path o:extrusionok="f" gradientshapeok="t" o:connecttype="rect"/>
         <o:lock v:ext="edit" aspectratio="t"/>
       </v:shapetype>
-      <v:shape id="_x0000_i1027" type="#_x0000_t75" style="width:328.5pt;height:83.25pt;visibility:visible;mso-wrap-style:square" o:bullet="t">
+      <v:shape id="_x0000_i1112" type="#_x0000_t75" style="width:328.65pt;height:83.05pt;visibility:visible;mso-wrap-style:square" o:bullet="t">
         <v:imagedata r:id="rId1" o:title=""/>
       </v:shape>
     </w:pict>
   </w:numPicBullet>
   <w:abstractNum w:abstractNumId="0" w15:restartNumberingAfterBreak="0">
+    <w:nsid w:val="1A49156B"/>
+    <w:multiLevelType w:val="multilevel"/>
+    <w:tmpl w:val="A6022944"/>
+    <w:lvl w:ilvl="0">
+      <w:start w:val="1"/>
+      <w:numFmt w:val="bullet"/>
+      <w:lvlText w:val=""/>
+      <w:lvlJc w:val="left"/>
+      <w:pPr>
+        <w:tabs>
+          <w:tab w:val="num" w:pos="720"/>
+        </w:tabs>
+        <w:ind w:left="720" w:hanging="360"/>
+      </w:pPr>
+      <w:rPr>
+        <w:rFonts w:ascii="Symbol" w:hAnsi="Symbol" w:hint="default"/>
+        <w:sz w:val="20"/>
+      </w:rPr>
+    </w:lvl>
+    <w:lvl w:ilvl="1" w:tentative="1">
+      <w:start w:val="1"/>
+      <w:numFmt w:val="bullet"/>
+      <w:lvlText w:val="o"/>
+      <w:lvlJc w:val="left"/>
+      <w:pPr>
+        <w:tabs>
+          <w:tab w:val="num" w:pos="1440"/>
+        </w:tabs>
+        <w:ind w:left="1440" w:hanging="360"/>
+      </w:pPr>
+      <w:rPr>
+        <w:rFonts w:ascii="Courier New" w:hAnsi="Courier New" w:hint="default"/>
+        <w:sz w:val="20"/>
+      </w:rPr>
+    </w:lvl>
+    <w:lvl w:ilvl="2" w:tentative="1">
+      <w:start w:val="1"/>
+      <w:numFmt w:val="bullet"/>
+      <w:lvlText w:val=""/>
+      <w:lvlJc w:val="left"/>
+      <w:pPr>
+        <w:tabs>
+          <w:tab w:val="num" w:pos="2160"/>
+        </w:tabs>
+        <w:ind w:left="2160" w:hanging="360"/>
+      </w:pPr>
+      <w:rPr>
+        <w:rFonts w:ascii="Wingdings" w:hAnsi="Wingdings" w:hint="default"/>
+        <w:sz w:val="20"/>
+      </w:rPr>
+    </w:lvl>
+    <w:lvl w:ilvl="3" w:tentative="1">
+      <w:start w:val="1"/>
+      <w:numFmt w:val="bullet"/>
+      <w:lvlText w:val=""/>
+      <w:lvlJc w:val="left"/>
+      <w:pPr>
+        <w:tabs>
+          <w:tab w:val="num" w:pos="2880"/>
+        </w:tabs>
+        <w:ind w:left="2880" w:hanging="360"/>
+      </w:pPr>
+      <w:rPr>
+        <w:rFonts w:ascii="Wingdings" w:hAnsi="Wingdings" w:hint="default"/>
+        <w:sz w:val="20"/>
+      </w:rPr>
+    </w:lvl>
+    <w:lvl w:ilvl="4" w:tentative="1">
+      <w:start w:val="1"/>
+      <w:numFmt w:val="bullet"/>
+      <w:lvlText w:val=""/>
+      <w:lvlJc w:val="left"/>
+      <w:pPr>
+        <w:tabs>
+          <w:tab w:val="num" w:pos="3600"/>
+        </w:tabs>
+        <w:ind w:left="3600" w:hanging="360"/>
+      </w:pPr>
+      <w:rPr>
+        <w:rFonts w:ascii="Wingdings" w:hAnsi="Wingdings" w:hint="default"/>
+        <w:sz w:val="20"/>
+      </w:rPr>
+    </w:lvl>
+    <w:lvl w:ilvl="5" w:tentative="1">
+      <w:start w:val="1"/>
+      <w:numFmt w:val="bullet"/>
+      <w:lvlText w:val=""/>
+      <w:lvlJc w:val="left"/>
+      <w:pPr>
+        <w:tabs>
+          <w:tab w:val="num" w:pos="4320"/>
+        </w:tabs>
+        <w:ind w:left="4320" w:hanging="360"/>
+      </w:pPr>
+      <w:rPr>
+        <w:rFonts w:ascii="Wingdings" w:hAnsi="Wingdings" w:hint="default"/>
+        <w:sz w:val="20"/>
+      </w:rPr>
+    </w:lvl>
+    <w:lvl w:ilvl="6" w:tentative="1">
+      <w:start w:val="1"/>
+      <w:numFmt w:val="bullet"/>
+      <w:lvlText w:val=""/>
+      <w:lvlJc w:val="left"/>
+      <w:pPr>
+        <w:tabs>
+          <w:tab w:val="num" w:pos="5040"/>
+        </w:tabs>
+        <w:ind w:left="5040" w:hanging="360"/>
+      </w:pPr>
+      <w:rPr>
+        <w:rFonts w:ascii="Wingdings" w:hAnsi="Wingdings" w:hint="default"/>
+        <w:sz w:val="20"/>
+      </w:rPr>
+    </w:lvl>
+    <w:lvl w:ilvl="7" w:tentative="1">
+      <w:start w:val="1"/>
+      <w:numFmt w:val="bullet"/>
+      <w:lvlText w:val=""/>
+      <w:lvlJc w:val="left"/>
+      <w:pPr>
+        <w:tabs>
+          <w:tab w:val="num" w:pos="5760"/>
+        </w:tabs>
+        <w:ind w:left="5760" w:hanging="360"/>
+      </w:pPr>
+      <w:rPr>
+        <w:rFonts w:ascii="Wingdings" w:hAnsi="Wingdings" w:hint="default"/>
+        <w:sz w:val="20"/>
+      </w:rPr>
+    </w:lvl>
+    <w:lvl w:ilvl="8" w:tentative="1">
+      <w:start w:val="1"/>
+      <w:numFmt w:val="bullet"/>
+      <w:lvlText w:val=""/>
+      <w:lvlJc w:val="left"/>
+      <w:pPr>
+        <w:tabs>
+          <w:tab w:val="num" w:pos="6480"/>
+        </w:tabs>
+        <w:ind w:left="6480" w:hanging="360"/>
+      </w:pPr>
+      <w:rPr>
+        <w:rFonts w:ascii="Wingdings" w:hAnsi="Wingdings" w:hint="default"/>
+        <w:sz w:val="20"/>
+      </w:rPr>
+    </w:lvl>
+  </w:abstractNum>
+  <w:abstractNum w:abstractNumId="1" w15:restartNumberingAfterBreak="0">
+    <w:nsid w:val="1D713B91"/>
+    <w:multiLevelType w:val="hybridMultilevel"/>
+    <w:tmpl w:val="DA767368"/>
+    <w:lvl w:ilvl="0" w:tplc="04090001">
+      <w:start w:val="1"/>
+      <w:numFmt w:val="bullet"/>
+      <w:lvlText w:val=""/>
+      <w:lvlJc w:val="left"/>
+      <w:pPr>
+        <w:ind w:left="720" w:hanging="360"/>
+      </w:pPr>
+      <w:rPr>
+        <w:rFonts w:ascii="Symbol" w:hAnsi="Symbol" w:hint="default"/>
+      </w:rPr>
+    </w:lvl>
+    <w:lvl w:ilvl="1" w:tplc="04090003" w:tentative="1">
+      <w:start w:val="1"/>
+      <w:numFmt w:val="bullet"/>
+      <w:lvlText w:val="o"/>
+      <w:lvlJc w:val="left"/>
+      <w:pPr>
+        <w:ind w:left="1440" w:hanging="360"/>
+      </w:pPr>
+      <w:rPr>
+        <w:rFonts w:ascii="Courier New" w:hAnsi="Courier New" w:cs="Courier New" w:hint="default"/>
+      </w:rPr>
+    </w:lvl>
+    <w:lvl w:ilvl="2" w:tplc="04090005" w:tentative="1">
+      <w:start w:val="1"/>
+      <w:numFmt w:val="bullet"/>
+      <w:lvlText w:val=""/>
+      <w:lvlJc w:val="left"/>
+      <w:pPr>
+        <w:ind w:left="2160" w:hanging="360"/>
+      </w:pPr>
+      <w:rPr>
+        <w:rFonts w:ascii="Wingdings" w:hAnsi="Wingdings" w:hint="default"/>
+      </w:rPr>
+    </w:lvl>
+    <w:lvl w:ilvl="3" w:tplc="04090001" w:tentative="1">
+      <w:start w:val="1"/>
+      <w:numFmt w:val="bullet"/>
+      <w:lvlText w:val=""/>
+      <w:lvlJc w:val="left"/>
+      <w:pPr>
+        <w:ind w:left="2880" w:hanging="360"/>
+      </w:pPr>
+      <w:rPr>
+        <w:rFonts w:ascii="Symbol" w:hAnsi="Symbol" w:hint="default"/>
+      </w:rPr>
+    </w:lvl>
+    <w:lvl w:ilvl="4" w:tplc="04090003" w:tentative="1">
+      <w:start w:val="1"/>
+      <w:numFmt w:val="bullet"/>
+      <w:lvlText w:val="o"/>
+      <w:lvlJc w:val="left"/>
+      <w:pPr>
+        <w:ind w:left="3600" w:hanging="360"/>
+      </w:pPr>
+      <w:rPr>
+        <w:rFonts w:ascii="Courier New" w:hAnsi="Courier New" w:cs="Courier New" w:hint="default"/>
+      </w:rPr>
+    </w:lvl>
+    <w:lvl w:ilvl="5" w:tplc="04090005" w:tentative="1">
+      <w:start w:val="1"/>
+      <w:numFmt w:val="bullet"/>
+      <w:lvlText w:val=""/>
+      <w:lvlJc w:val="left"/>
+      <w:pPr>
+        <w:ind w:left="4320" w:hanging="360"/>
+      </w:pPr>
+      <w:rPr>
+        <w:rFonts w:ascii="Wingdings" w:hAnsi="Wingdings" w:hint="default"/>
+      </w:rPr>
+    </w:lvl>
+    <w:lvl w:ilvl="6" w:tplc="04090001" w:tentative="1">
+      <w:start w:val="1"/>
+      <w:numFmt w:val="bullet"/>
+      <w:lvlText w:val=""/>
+      <w:lvlJc w:val="left"/>
+      <w:pPr>
+        <w:ind w:left="5040" w:hanging="360"/>
+      </w:pPr>
+      <w:rPr>
+        <w:rFonts w:ascii="Symbol" w:hAnsi="Symbol" w:hint="default"/>
+      </w:rPr>
+    </w:lvl>
+    <w:lvl w:ilvl="7" w:tplc="04090003" w:tentative="1">
+      <w:start w:val="1"/>
+      <w:numFmt w:val="bullet"/>
+      <w:lvlText w:val="o"/>
+      <w:lvlJc w:val="left"/>
+      <w:pPr>
+        <w:ind w:left="5760" w:hanging="360"/>
+      </w:pPr>
+      <w:rPr>
+        <w:rFonts w:ascii="Courier New" w:hAnsi="Courier New" w:cs="Courier New" w:hint="default"/>
+      </w:rPr>
+    </w:lvl>
+    <w:lvl w:ilvl="8" w:tplc="04090005" w:tentative="1">
+      <w:start w:val="1"/>
+      <w:numFmt w:val="bullet"/>
+      <w:lvlText w:val=""/>
+      <w:lvlJc w:val="left"/>
+      <w:pPr>
+        <w:ind w:left="6480" w:hanging="360"/>
+      </w:pPr>
+      <w:rPr>
+        <w:rFonts w:ascii="Wingdings" w:hAnsi="Wingdings" w:hint="default"/>
+      </w:rPr>
+    </w:lvl>
+  </w:abstractNum>
+  <w:abstractNum w:abstractNumId="2" w15:restartNumberingAfterBreak="0">
     <w:nsid w:val="3D686DB3"/>
     <w:multiLevelType w:val="hybridMultilevel"/>
     <w:tmpl w:val="78D4C6F8"/>
@@ -2143,8 +3877,335 @@
       </w:rPr>
     </w:lvl>
   </w:abstractNum>
+  <w:abstractNum w:abstractNumId="3" w15:restartNumberingAfterBreak="0">
+    <w:nsid w:val="4B2B7AEF"/>
+    <w:multiLevelType w:val="hybridMultilevel"/>
+    <w:tmpl w:val="CBFAF174"/>
+    <w:lvl w:ilvl="0" w:tplc="0409000F">
+      <w:start w:val="1"/>
+      <w:numFmt w:val="decimal"/>
+      <w:lvlText w:val="%1."/>
+      <w:lvlJc w:val="left"/>
+      <w:pPr>
+        <w:ind w:left="720" w:hanging="360"/>
+      </w:pPr>
+    </w:lvl>
+    <w:lvl w:ilvl="1" w:tplc="04090019" w:tentative="1">
+      <w:start w:val="1"/>
+      <w:numFmt w:val="lowerLetter"/>
+      <w:lvlText w:val="%2."/>
+      <w:lvlJc w:val="left"/>
+      <w:pPr>
+        <w:ind w:left="1440" w:hanging="360"/>
+      </w:pPr>
+    </w:lvl>
+    <w:lvl w:ilvl="2" w:tplc="0409001B" w:tentative="1">
+      <w:start w:val="1"/>
+      <w:numFmt w:val="lowerRoman"/>
+      <w:lvlText w:val="%3."/>
+      <w:lvlJc w:val="right"/>
+      <w:pPr>
+        <w:ind w:left="2160" w:hanging="180"/>
+      </w:pPr>
+    </w:lvl>
+    <w:lvl w:ilvl="3" w:tplc="0409000F" w:tentative="1">
+      <w:start w:val="1"/>
+      <w:numFmt w:val="decimal"/>
+      <w:lvlText w:val="%4."/>
+      <w:lvlJc w:val="left"/>
+      <w:pPr>
+        <w:ind w:left="2880" w:hanging="360"/>
+      </w:pPr>
+    </w:lvl>
+    <w:lvl w:ilvl="4" w:tplc="04090019" w:tentative="1">
+      <w:start w:val="1"/>
+      <w:numFmt w:val="lowerLetter"/>
+      <w:lvlText w:val="%5."/>
+      <w:lvlJc w:val="left"/>
+      <w:pPr>
+        <w:ind w:left="3600" w:hanging="360"/>
+      </w:pPr>
+    </w:lvl>
+    <w:lvl w:ilvl="5" w:tplc="0409001B" w:tentative="1">
+      <w:start w:val="1"/>
+      <w:numFmt w:val="lowerRoman"/>
+      <w:lvlText w:val="%6."/>
+      <w:lvlJc w:val="right"/>
+      <w:pPr>
+        <w:ind w:left="4320" w:hanging="180"/>
+      </w:pPr>
+    </w:lvl>
+    <w:lvl w:ilvl="6" w:tplc="0409000F" w:tentative="1">
+      <w:start w:val="1"/>
+      <w:numFmt w:val="decimal"/>
+      <w:lvlText w:val="%7."/>
+      <w:lvlJc w:val="left"/>
+      <w:pPr>
+        <w:ind w:left="5040" w:hanging="360"/>
+      </w:pPr>
+    </w:lvl>
+    <w:lvl w:ilvl="7" w:tplc="04090019" w:tentative="1">
+      <w:start w:val="1"/>
+      <w:numFmt w:val="lowerLetter"/>
+      <w:lvlText w:val="%8."/>
+      <w:lvlJc w:val="left"/>
+      <w:pPr>
+        <w:ind w:left="5760" w:hanging="360"/>
+      </w:pPr>
+    </w:lvl>
+    <w:lvl w:ilvl="8" w:tplc="0409001B" w:tentative="1">
+      <w:start w:val="1"/>
+      <w:numFmt w:val="lowerRoman"/>
+      <w:lvlText w:val="%9."/>
+      <w:lvlJc w:val="right"/>
+      <w:pPr>
+        <w:ind w:left="6480" w:hanging="180"/>
+      </w:pPr>
+    </w:lvl>
+  </w:abstractNum>
+  <w:abstractNum w:abstractNumId="4" w15:restartNumberingAfterBreak="0">
+    <w:nsid w:val="69DB406E"/>
+    <w:multiLevelType w:val="hybridMultilevel"/>
+    <w:tmpl w:val="003C45D2"/>
+    <w:lvl w:ilvl="0" w:tplc="04090001">
+      <w:start w:val="1"/>
+      <w:numFmt w:val="bullet"/>
+      <w:lvlText w:val=""/>
+      <w:lvlJc w:val="left"/>
+      <w:pPr>
+        <w:ind w:left="720" w:hanging="360"/>
+      </w:pPr>
+      <w:rPr>
+        <w:rFonts w:ascii="Symbol" w:hAnsi="Symbol" w:hint="default"/>
+      </w:rPr>
+    </w:lvl>
+    <w:lvl w:ilvl="1" w:tplc="04090003" w:tentative="1">
+      <w:start w:val="1"/>
+      <w:numFmt w:val="bullet"/>
+      <w:lvlText w:val="o"/>
+      <w:lvlJc w:val="left"/>
+      <w:pPr>
+        <w:ind w:left="1440" w:hanging="360"/>
+      </w:pPr>
+      <w:rPr>
+        <w:rFonts w:ascii="Courier New" w:hAnsi="Courier New" w:cs="Courier New" w:hint="default"/>
+      </w:rPr>
+    </w:lvl>
+    <w:lvl w:ilvl="2" w:tplc="04090005" w:tentative="1">
+      <w:start w:val="1"/>
+      <w:numFmt w:val="bullet"/>
+      <w:lvlText w:val=""/>
+      <w:lvlJc w:val="left"/>
+      <w:pPr>
+        <w:ind w:left="2160" w:hanging="360"/>
+      </w:pPr>
+      <w:rPr>
+        <w:rFonts w:ascii="Wingdings" w:hAnsi="Wingdings" w:hint="default"/>
+      </w:rPr>
+    </w:lvl>
+    <w:lvl w:ilvl="3" w:tplc="04090001" w:tentative="1">
+      <w:start w:val="1"/>
+      <w:numFmt w:val="bullet"/>
+      <w:lvlText w:val=""/>
+      <w:lvlJc w:val="left"/>
+      <w:pPr>
+        <w:ind w:left="2880" w:hanging="360"/>
+      </w:pPr>
+      <w:rPr>
+        <w:rFonts w:ascii="Symbol" w:hAnsi="Symbol" w:hint="default"/>
+      </w:rPr>
+    </w:lvl>
+    <w:lvl w:ilvl="4" w:tplc="04090003" w:tentative="1">
+      <w:start w:val="1"/>
+      <w:numFmt w:val="bullet"/>
+      <w:lvlText w:val="o"/>
+      <w:lvlJc w:val="left"/>
+      <w:pPr>
+        <w:ind w:left="3600" w:hanging="360"/>
+      </w:pPr>
+      <w:rPr>
+        <w:rFonts w:ascii="Courier New" w:hAnsi="Courier New" w:cs="Courier New" w:hint="default"/>
+      </w:rPr>
+    </w:lvl>
+    <w:lvl w:ilvl="5" w:tplc="04090005" w:tentative="1">
+      <w:start w:val="1"/>
+      <w:numFmt w:val="bullet"/>
+      <w:lvlText w:val=""/>
+      <w:lvlJc w:val="left"/>
+      <w:pPr>
+        <w:ind w:left="4320" w:hanging="360"/>
+      </w:pPr>
+      <w:rPr>
+        <w:rFonts w:ascii="Wingdings" w:hAnsi="Wingdings" w:hint="default"/>
+      </w:rPr>
+    </w:lvl>
+    <w:lvl w:ilvl="6" w:tplc="04090001" w:tentative="1">
+      <w:start w:val="1"/>
+      <w:numFmt w:val="bullet"/>
+      <w:lvlText w:val=""/>
+      <w:lvlJc w:val="left"/>
+      <w:pPr>
+        <w:ind w:left="5040" w:hanging="360"/>
+      </w:pPr>
+      <w:rPr>
+        <w:rFonts w:ascii="Symbol" w:hAnsi="Symbol" w:hint="default"/>
+      </w:rPr>
+    </w:lvl>
+    <w:lvl w:ilvl="7" w:tplc="04090003" w:tentative="1">
+      <w:start w:val="1"/>
+      <w:numFmt w:val="bullet"/>
+      <w:lvlText w:val="o"/>
+      <w:lvlJc w:val="left"/>
+      <w:pPr>
+        <w:ind w:left="5760" w:hanging="360"/>
+      </w:pPr>
+      <w:rPr>
+        <w:rFonts w:ascii="Courier New" w:hAnsi="Courier New" w:cs="Courier New" w:hint="default"/>
+      </w:rPr>
+    </w:lvl>
+    <w:lvl w:ilvl="8" w:tplc="04090005" w:tentative="1">
+      <w:start w:val="1"/>
+      <w:numFmt w:val="bullet"/>
+      <w:lvlText w:val=""/>
+      <w:lvlJc w:val="left"/>
+      <w:pPr>
+        <w:ind w:left="6480" w:hanging="360"/>
+      </w:pPr>
+      <w:rPr>
+        <w:rFonts w:ascii="Wingdings" w:hAnsi="Wingdings" w:hint="default"/>
+      </w:rPr>
+    </w:lvl>
+  </w:abstractNum>
+  <w:abstractNum w:abstractNumId="5" w15:restartNumberingAfterBreak="0">
+    <w:nsid w:val="742A3128"/>
+    <w:multiLevelType w:val="hybridMultilevel"/>
+    <w:tmpl w:val="03D41A8E"/>
+    <w:lvl w:ilvl="0" w:tplc="04090001">
+      <w:start w:val="1"/>
+      <w:numFmt w:val="bullet"/>
+      <w:lvlText w:val=""/>
+      <w:lvlJc w:val="left"/>
+      <w:pPr>
+        <w:ind w:left="720" w:hanging="360"/>
+      </w:pPr>
+      <w:rPr>
+        <w:rFonts w:ascii="Symbol" w:hAnsi="Symbol" w:hint="default"/>
+      </w:rPr>
+    </w:lvl>
+    <w:lvl w:ilvl="1" w:tplc="04090003" w:tentative="1">
+      <w:start w:val="1"/>
+      <w:numFmt w:val="bullet"/>
+      <w:lvlText w:val="o"/>
+      <w:lvlJc w:val="left"/>
+      <w:pPr>
+        <w:ind w:left="1440" w:hanging="360"/>
+      </w:pPr>
+      <w:rPr>
+        <w:rFonts w:ascii="Courier New" w:hAnsi="Courier New" w:cs="Courier New" w:hint="default"/>
+      </w:rPr>
+    </w:lvl>
+    <w:lvl w:ilvl="2" w:tplc="04090005" w:tentative="1">
+      <w:start w:val="1"/>
+      <w:numFmt w:val="bullet"/>
+      <w:lvlText w:val=""/>
+      <w:lvlJc w:val="left"/>
+      <w:pPr>
+        <w:ind w:left="2160" w:hanging="360"/>
+      </w:pPr>
+      <w:rPr>
+        <w:rFonts w:ascii="Wingdings" w:hAnsi="Wingdings" w:hint="default"/>
+      </w:rPr>
+    </w:lvl>
+    <w:lvl w:ilvl="3" w:tplc="04090001" w:tentative="1">
+      <w:start w:val="1"/>
+      <w:numFmt w:val="bullet"/>
+      <w:lvlText w:val=""/>
+      <w:lvlJc w:val="left"/>
+      <w:pPr>
+        <w:ind w:left="2880" w:hanging="360"/>
+      </w:pPr>
+      <w:rPr>
+        <w:rFonts w:ascii="Symbol" w:hAnsi="Symbol" w:hint="default"/>
+      </w:rPr>
+    </w:lvl>
+    <w:lvl w:ilvl="4" w:tplc="04090003" w:tentative="1">
+      <w:start w:val="1"/>
+      <w:numFmt w:val="bullet"/>
+      <w:lvlText w:val="o"/>
+      <w:lvlJc w:val="left"/>
+      <w:pPr>
+        <w:ind w:left="3600" w:hanging="360"/>
+      </w:pPr>
+      <w:rPr>
+        <w:rFonts w:ascii="Courier New" w:hAnsi="Courier New" w:cs="Courier New" w:hint="default"/>
+      </w:rPr>
+    </w:lvl>
+    <w:lvl w:ilvl="5" w:tplc="04090005" w:tentative="1">
+      <w:start w:val="1"/>
+      <w:numFmt w:val="bullet"/>
+      <w:lvlText w:val=""/>
+      <w:lvlJc w:val="left"/>
+      <w:pPr>
+        <w:ind w:left="4320" w:hanging="360"/>
+      </w:pPr>
+      <w:rPr>
+        <w:rFonts w:ascii="Wingdings" w:hAnsi="Wingdings" w:hint="default"/>
+      </w:rPr>
+    </w:lvl>
+    <w:lvl w:ilvl="6" w:tplc="04090001" w:tentative="1">
+      <w:start w:val="1"/>
+      <w:numFmt w:val="bullet"/>
+      <w:lvlText w:val=""/>
+      <w:lvlJc w:val="left"/>
+      <w:pPr>
+        <w:ind w:left="5040" w:hanging="360"/>
+      </w:pPr>
+      <w:rPr>
+        <w:rFonts w:ascii="Symbol" w:hAnsi="Symbol" w:hint="default"/>
+      </w:rPr>
+    </w:lvl>
+    <w:lvl w:ilvl="7" w:tplc="04090003" w:tentative="1">
+      <w:start w:val="1"/>
+      <w:numFmt w:val="bullet"/>
+      <w:lvlText w:val="o"/>
+      <w:lvlJc w:val="left"/>
+      <w:pPr>
+        <w:ind w:left="5760" w:hanging="360"/>
+      </w:pPr>
+      <w:rPr>
+        <w:rFonts w:ascii="Courier New" w:hAnsi="Courier New" w:cs="Courier New" w:hint="default"/>
+      </w:rPr>
+    </w:lvl>
+    <w:lvl w:ilvl="8" w:tplc="04090005" w:tentative="1">
+      <w:start w:val="1"/>
+      <w:numFmt w:val="bullet"/>
+      <w:lvlText w:val=""/>
+      <w:lvlJc w:val="left"/>
+      <w:pPr>
+        <w:ind w:left="6480" w:hanging="360"/>
+      </w:pPr>
+      <w:rPr>
+        <w:rFonts w:ascii="Wingdings" w:hAnsi="Wingdings" w:hint="default"/>
+      </w:rPr>
+    </w:lvl>
+  </w:abstractNum>
   <w:num w:numId="1">
+    <w:abstractNumId w:val="2"/>
+  </w:num>
+  <w:num w:numId="2">
     <w:abstractNumId w:val="0"/>
+  </w:num>
+  <w:num w:numId="3">
+    <w:abstractNumId w:val="5"/>
+  </w:num>
+  <w:num w:numId="4">
+    <w:abstractNumId w:val="4"/>
+  </w:num>
+  <w:num w:numId="5">
+    <w:abstractNumId w:val="1"/>
+  </w:num>
+  <w:num w:numId="6">
+    <w:abstractNumId w:val="3"/>
   </w:num>
 </w:numbering>
 </file>
@@ -2564,6 +4625,28 @@
       <w:szCs w:val="32"/>
     </w:rPr>
   </w:style>
+  <w:style w:type="paragraph" w:styleId="Heading2">
+    <w:name w:val="heading 2"/>
+    <w:basedOn w:val="Normal"/>
+    <w:next w:val="Normal"/>
+    <w:link w:val="Heading2Char"/>
+    <w:uiPriority w:val="9"/>
+    <w:unhideWhenUsed/>
+    <w:qFormat/>
+    <w:rsid w:val="002C06CA"/>
+    <w:pPr>
+      <w:keepNext/>
+      <w:keepLines/>
+      <w:spacing w:before="40" w:after="0"/>
+      <w:outlineLvl w:val="1"/>
+    </w:pPr>
+    <w:rPr>
+      <w:rFonts w:asciiTheme="majorHAnsi" w:eastAsiaTheme="majorEastAsia" w:hAnsiTheme="majorHAnsi" w:cstheme="majorBidi"/>
+      <w:color w:val="2E74B5" w:themeColor="accent1" w:themeShade="BF"/>
+      <w:sz w:val="26"/>
+      <w:szCs w:val="26"/>
+    </w:rPr>
+  </w:style>
   <w:style w:type="character" w:default="1" w:styleId="DefaultParagraphFont">
     <w:name w:val="Default Paragraph Font"/>
     <w:uiPriority w:val="1"/>
@@ -2694,6 +4777,46 @@
     </w:pPr>
     <w:rPr>
       <w:rFonts w:eastAsiaTheme="minorEastAsia" w:cs="Times New Roman"/>
+    </w:rPr>
+  </w:style>
+  <w:style w:type="character" w:customStyle="1" w:styleId="Heading2Char">
+    <w:name w:val="Heading 2 Char"/>
+    <w:basedOn w:val="DefaultParagraphFont"/>
+    <w:link w:val="Heading2"/>
+    <w:uiPriority w:val="9"/>
+    <w:rsid w:val="002C06CA"/>
+    <w:rPr>
+      <w:rFonts w:asciiTheme="majorHAnsi" w:eastAsiaTheme="majorEastAsia" w:hAnsiTheme="majorHAnsi" w:cstheme="majorBidi"/>
+      <w:color w:val="2E74B5" w:themeColor="accent1" w:themeShade="BF"/>
+      <w:sz w:val="26"/>
+      <w:szCs w:val="26"/>
+    </w:rPr>
+  </w:style>
+  <w:style w:type="paragraph" w:styleId="NormalWeb">
+    <w:name w:val="Normal (Web)"/>
+    <w:basedOn w:val="Normal"/>
+    <w:uiPriority w:val="99"/>
+    <w:unhideWhenUsed/>
+    <w:rsid w:val="002C06CA"/>
+    <w:pPr>
+      <w:spacing w:before="100" w:beforeAutospacing="1" w:after="100" w:afterAutospacing="1" w:line="240" w:lineRule="auto"/>
+    </w:pPr>
+    <w:rPr>
+      <w:rFonts w:ascii="Times New Roman" w:eastAsia="Times New Roman" w:hAnsi="Times New Roman" w:cs="Times New Roman"/>
+      <w:sz w:val="24"/>
+      <w:szCs w:val="24"/>
+    </w:rPr>
+  </w:style>
+  <w:style w:type="character" w:styleId="FollowedHyperlink">
+    <w:name w:val="FollowedHyperlink"/>
+    <w:basedOn w:val="DefaultParagraphFont"/>
+    <w:uiPriority w:val="99"/>
+    <w:semiHidden/>
+    <w:unhideWhenUsed/>
+    <w:rsid w:val="00C00F34"/>
+    <w:rPr>
+      <w:color w:val="954F72" w:themeColor="followedHyperlink"/>
+      <w:u w:val="single"/>
     </w:rPr>
   </w:style>
 </w:styles>
@@ -2961,11 +5084,19 @@
 </file>
 
 <file path=customXml/item1.xml><?xml version="1.0" encoding="utf-8"?>
-<b:Sources xmlns:b="http://schemas.openxmlformats.org/officeDocument/2006/bibliography" xmlns="http://schemas.openxmlformats.org/officeDocument/2006/bibliography" SelectedStyle="\APASixthEditionOfficeOnline.xsl" StyleName="APA" Version="6"/>
+<b:Sources xmlns:b="http://schemas.openxmlformats.org/officeDocument/2006/bibliography" xmlns="http://schemas.openxmlformats.org/officeDocument/2006/bibliography" SelectedStyle="\APASixthEditionOfficeOnline.xsl" StyleName="APA" Version="6">
+  <b:Source>
+    <b:Tag>htt</b:Tag>
+    <b:SourceType>InternetSite</b:SourceType>
+    <b:Guid>{40EA51FF-A6ED-4173-91E0-5477D3742B94}</b:Guid>
+    <b:URL>http://www.edc.ca/EN/Our-Solutions/Documents/supply-chain-financing.pdf</b:URL>
+    <b:RefOrder>1</b:RefOrder>
+  </b:Source>
+</b:Sources>
 </file>
 
 <file path=customXml/itemProps1.xml><?xml version="1.0" encoding="utf-8"?>
-<ds:datastoreItem xmlns:ds="http://schemas.openxmlformats.org/officeDocument/2006/customXml" ds:itemID="{D2C9D8CA-B749-4723-A263-1560CE469EFC}">
+<ds:datastoreItem xmlns:ds="http://schemas.openxmlformats.org/officeDocument/2006/customXml" ds:itemID="{70A501BB-C517-40E7-8F11-BB47221ACD93}">
   <ds:schemaRefs>
     <ds:schemaRef ds:uri="http://schemas.openxmlformats.org/officeDocument/2006/bibliography"/>
   </ds:schemaRefs>

</xml_diff>

<commit_message>
added pdf journal on bct scf
</commit_message>
<xml_diff>
--- a/SCF_BLOCKCHAIN.docx
+++ b/SCF_BLOCKCHAIN.docx
@@ -20,81 +20,12 @@
             <w:rPr>
               <w:noProof/>
             </w:rPr>
-            <mc:AlternateContent>
-              <mc:Choice Requires="wps">
-                <w:drawing>
-                  <wp:anchor distT="0" distB="0" distL="114300" distR="114300" simplePos="0" relativeHeight="251659264" behindDoc="0" locked="0" layoutInCell="1" allowOverlap="1">
-                    <wp:simplePos x="0" y="0"/>
-                    <wp:positionH relativeFrom="page">
-                      <wp:align>right</wp:align>
-                    </wp:positionH>
-                    <wp:positionV relativeFrom="paragraph">
-                      <wp:posOffset>-890649</wp:posOffset>
-                    </wp:positionV>
-                    <wp:extent cx="7730837" cy="10010898"/>
-                    <wp:effectExtent l="0" t="0" r="22860" b="28575"/>
-                    <wp:wrapNone/>
-                    <wp:docPr id="3" name="Rectangle 3"/>
-                    <wp:cNvGraphicFramePr/>
-                    <a:graphic xmlns:a="http://schemas.openxmlformats.org/drawingml/2006/main">
-                      <a:graphicData uri="http://schemas.microsoft.com/office/word/2010/wordprocessingShape">
-                        <wps:wsp>
-                          <wps:cNvSpPr/>
-                          <wps:spPr>
-                            <a:xfrm>
-                              <a:off x="0" y="0"/>
-                              <a:ext cx="7730837" cy="10010898"/>
-                            </a:xfrm>
-                            <a:prstGeom prst="rect">
-                              <a:avLst/>
-                            </a:prstGeom>
-                            <a:blipFill>
-                              <a:blip r:embed="rId6"/>
-                              <a:stretch>
-                                <a:fillRect/>
-                              </a:stretch>
-                            </a:blipFill>
-                          </wps:spPr>
-                          <wps:style>
-                            <a:lnRef idx="2">
-                              <a:schemeClr val="accent1">
-                                <a:shade val="50000"/>
-                              </a:schemeClr>
-                            </a:lnRef>
-                            <a:fillRef idx="1">
-                              <a:schemeClr val="accent1"/>
-                            </a:fillRef>
-                            <a:effectRef idx="0">
-                              <a:schemeClr val="accent1"/>
-                            </a:effectRef>
-                            <a:fontRef idx="minor">
-                              <a:schemeClr val="lt1"/>
-                            </a:fontRef>
-                          </wps:style>
-                          <wps:bodyPr rot="0" spcFirstLastPara="0" vertOverflow="overflow" horzOverflow="overflow" vert="horz" wrap="square" lIns="91440" tIns="45720" rIns="91440" bIns="45720" numCol="1" spcCol="0" rtlCol="0" fromWordArt="0" anchor="ctr" anchorCtr="0" forceAA="0" compatLnSpc="1">
-                            <a:prstTxWarp prst="textNoShape">
-                              <a:avLst/>
-                            </a:prstTxWarp>
-                            <a:noAutofit/>
-                          </wps:bodyPr>
-                        </wps:wsp>
-                      </a:graphicData>
-                    </a:graphic>
-                    <wp14:sizeRelV relativeFrom="margin">
-                      <wp14:pctHeight>0</wp14:pctHeight>
-                    </wp14:sizeRelV>
-                  </wp:anchor>
-                </w:drawing>
-              </mc:Choice>
-              <mc:Fallback>
-                <w:pict>
-                  <v:rect w14:anchorId="2822B6BD" id="Rectangle 3" o:spid="_x0000_s1026" style="position:absolute;margin-left:557.55pt;margin-top:-70.15pt;width:608.75pt;height:788.25pt;z-index:251659264;visibility:visible;mso-wrap-style:square;mso-height-percent:0;mso-wrap-distance-left:9pt;mso-wrap-distance-top:0;mso-wrap-distance-right:9pt;mso-wrap-distance-bottom:0;mso-position-horizontal:right;mso-position-horizontal-relative:page;mso-position-vertical:absolute;mso-position-vertical-relative:text;mso-height-percent:0;mso-height-relative:margin;v-text-anchor:middle" o:gfxdata="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" strokecolor="#1f4d78 [1604]" strokeweight="1pt">
-                    <v:fill r:id="rId7" o:title="" recolor="t" rotate="t" type="frame"/>
-                    <w10:wrap anchorx="page"/>
-                  </v:rect>
-                </w:pict>
-              </mc:Fallback>
-            </mc:AlternateContent>
+            <w:pict>
+              <v:rect id="Rectangle 3" o:spid="_x0000_s1026" style="position:absolute;left:0;text-align:left;margin-left:1683.85pt;margin-top:-70.15pt;width:608.75pt;height:788.25pt;z-index:251659264;visibility:visible;mso-position-horizontal:right;mso-position-horizontal-relative:page;mso-position-vertical-relative:text;mso-height-relative:margin;v-text-anchor:middle" o:gfxdata="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" strokecolor="#1f4d78 [1604]" strokeweight="1pt">
+                <v:fill r:id="rId6" o:title="" recolor="t" rotate="t" type="frame"/>
+                <w10:wrap anchorx="page"/>
+              </v:rect>
+            </w:pict>
           </w:r>
         </w:p>
         <w:p>
@@ -105,477 +36,159 @@
             <w:rPr>
               <w:noProof/>
             </w:rPr>
-            <mc:AlternateContent>
-              <mc:Choice Requires="wps">
-                <w:drawing>
-                  <wp:anchor distT="0" distB="0" distL="114300" distR="114300" simplePos="0" relativeHeight="251662336" behindDoc="0" locked="0" layoutInCell="1" allowOverlap="1" wp14:anchorId="4A8ED4DE" wp14:editId="64891DD7">
-                    <wp:simplePos x="0" y="0"/>
-                    <wp:positionH relativeFrom="page">
-                      <wp:align>left</wp:align>
-                    </wp:positionH>
-                    <wp:positionV relativeFrom="paragraph">
-                      <wp:posOffset>7833338</wp:posOffset>
-                    </wp:positionV>
-                    <wp:extent cx="4808483" cy="819807"/>
-                    <wp:effectExtent l="0" t="0" r="0" b="0"/>
-                    <wp:wrapNone/>
-                    <wp:docPr id="1" name="Text Box 1"/>
-                    <wp:cNvGraphicFramePr/>
-                    <a:graphic xmlns:a="http://schemas.openxmlformats.org/drawingml/2006/main">
-                      <a:graphicData uri="http://schemas.microsoft.com/office/word/2010/wordprocessingShape">
-                        <wps:wsp>
-                          <wps:cNvSpPr txBox="1"/>
-                          <wps:spPr>
-                            <a:xfrm>
-                              <a:off x="0" y="0"/>
-                              <a:ext cx="4808483" cy="819807"/>
-                            </a:xfrm>
-                            <a:prstGeom prst="rect">
-                              <a:avLst/>
-                            </a:prstGeom>
-                            <a:noFill/>
-                            <a:ln>
-                              <a:noFill/>
-                            </a:ln>
-                            <a:effectLst/>
-                          </wps:spPr>
-                          <wps:txbx>
-                            <w:txbxContent>
-                              <w:p>
-                                <w:pPr>
-                                  <w:pStyle w:val="ListParagraph"/>
-                                  <w:numPr>
-                                    <w:ilvl w:val="0"/>
-                                    <w:numId w:val="1"/>
-                                  </w:numPr>
-                                  <w:rPr>
-                                    <w:color w:val="C45911" w:themeColor="accent2" w:themeShade="BF"/>
-                                    <w:sz w:val="48"/>
-                                    <w:szCs w:val="48"/>
-                                    <w14:reflection w14:blurRad="6350" w14:stA="53000" w14:stPos="0" w14:endA="300" w14:endPos="35500" w14:dist="0" w14:dir="5400000" w14:fadeDir="5400000" w14:sx="100000" w14:sy="-90000" w14:kx="0" w14:ky="0" w14:algn="bl"/>
-                                    <w14:textOutline w14:w="0" w14:cap="flat" w14:cmpd="sng" w14:algn="ctr">
-                                      <w14:noFill/>
-                                      <w14:prstDash w14:val="solid"/>
-                                      <w14:round/>
-                                    </w14:textOutline>
-                                  </w:rPr>
-                                </w:pPr>
-                                <w:r>
-                                  <w:rPr>
-                                    <w:color w:val="C45911" w:themeColor="accent2" w:themeShade="BF"/>
-                                    <w:sz w:val="48"/>
-                                    <w:szCs w:val="48"/>
-                                    <w14:reflection w14:blurRad="6350" w14:stA="53000" w14:stPos="0" w14:endA="300" w14:endPos="35500" w14:dist="0" w14:dir="5400000" w14:fadeDir="5400000" w14:sx="100000" w14:sy="-90000" w14:kx="0" w14:ky="0" w14:algn="bl"/>
-                                    <w14:textOutline w14:w="0" w14:cap="flat" w14:cmpd="sng" w14:algn="ctr">
-                                      <w14:noFill/>
-                                      <w14:prstDash w14:val="solid"/>
-                                      <w14:round/>
-                                    </w14:textOutline>
-                                  </w:rPr>
-                                  <w:t>NILAKANTHA SINGH DEO</w:t>
-                                </w:r>
-                              </w:p>
-                              <w:p>
-                                <w:pPr>
-                                  <w:pStyle w:val="ListParagraph"/>
-                                  <w:ind w:left="1440" w:firstLine="720"/>
-                                  <w:rPr>
-                                    <w:i/>
-                                    <w:color w:val="C45911" w:themeColor="accent2" w:themeShade="BF"/>
-                                    <w:sz w:val="32"/>
-                                    <w:szCs w:val="32"/>
-                                    <w14:reflection w14:blurRad="6350" w14:stA="53000" w14:stPos="0" w14:endA="300" w14:endPos="35500" w14:dist="0" w14:dir="5400000" w14:fadeDir="5400000" w14:sx="100000" w14:sy="-90000" w14:kx="0" w14:ky="0" w14:algn="bl"/>
-                                    <w14:textOutline w14:w="0" w14:cap="flat" w14:cmpd="sng" w14:algn="ctr">
-                                      <w14:noFill/>
-                                      <w14:prstDash w14:val="solid"/>
-                                      <w14:round/>
-                                    </w14:textOutline>
-                                  </w:rPr>
-                                </w:pPr>
-                                <w:r>
-                                  <w:rPr>
-                                    <w:i/>
-                                    <w:color w:val="C45911" w:themeColor="accent2" w:themeShade="BF"/>
-                                    <w:sz w:val="32"/>
-                                    <w:szCs w:val="32"/>
-                                    <w14:reflection w14:blurRad="6350" w14:stA="53000" w14:stPos="0" w14:endA="300" w14:endPos="35500" w14:dist="0" w14:dir="5400000" w14:fadeDir="5400000" w14:sx="100000" w14:sy="-90000" w14:kx="0" w14:ky="0" w14:algn="bl"/>
-                                    <w14:textOutline w14:w="0" w14:cap="flat" w14:cmpd="sng" w14:algn="ctr">
-                                      <w14:noFill/>
-                                      <w14:prstDash w14:val="solid"/>
-                                      <w14:round/>
-                                    </w14:textOutline>
-                                  </w:rPr>
-                                  <w:t>nilakantha.deo@capgemini.com</w:t>
-                                </w:r>
-                              </w:p>
-                              <w:p>
-                                <w:pPr>
-                                  <w:rPr>
-                                    <w:color w:val="000000" w:themeColor="text1"/>
-                                    <w:sz w:val="32"/>
-                                    <w:szCs w:val="32"/>
-                                    <w14:reflection w14:blurRad="6350" w14:stA="53000" w14:stPos="0" w14:endA="300" w14:endPos="35500" w14:dist="0" w14:dir="5400000" w14:fadeDir="5400000" w14:sx="100000" w14:sy="-90000" w14:kx="0" w14:ky="0" w14:algn="bl"/>
-                                    <w14:textOutline w14:w="0" w14:cap="flat" w14:cmpd="sng" w14:algn="ctr">
-                                      <w14:noFill/>
-                                      <w14:prstDash w14:val="solid"/>
-                                      <w14:round/>
-                                    </w14:textOutline>
-                                  </w:rPr>
-                                </w:pPr>
-                              </w:p>
-                              <w:p/>
-                            </w:txbxContent>
-                          </wps:txbx>
-                          <wps:bodyPr rot="0" spcFirstLastPara="0" vertOverflow="overflow" horzOverflow="overflow" vert="horz" wrap="square" lIns="91440" tIns="45720" rIns="91440" bIns="45720" numCol="1" spcCol="0" rtlCol="0" fromWordArt="0" anchor="t" anchorCtr="0" forceAA="0" compatLnSpc="1">
-                            <a:prstTxWarp prst="textNoShape">
-                              <a:avLst/>
-                            </a:prstTxWarp>
-                            <a:noAutofit/>
-                          </wps:bodyPr>
-                        </wps:wsp>
-                      </a:graphicData>
-                    </a:graphic>
-                    <wp14:sizeRelH relativeFrom="margin">
-                      <wp14:pctWidth>0</wp14:pctWidth>
-                    </wp14:sizeRelH>
-                    <wp14:sizeRelV relativeFrom="margin">
-                      <wp14:pctHeight>0</wp14:pctHeight>
-                    </wp14:sizeRelV>
-                  </wp:anchor>
-                </w:drawing>
-              </mc:Choice>
-              <mc:Fallback>
-                <w:pict>
-                  <v:shapetype w14:anchorId="4A8ED4DE" id="_x0000_t202" coordsize="21600,21600" o:spt="202" path="m,l,21600r21600,l21600,xe">
-                    <v:stroke joinstyle="miter"/>
-                    <v:path gradientshapeok="t" o:connecttype="rect"/>
-                  </v:shapetype>
-                  <v:shape id="Text Box 1" o:spid="_x0000_s1026" type="#_x0000_t202" style="position:absolute;left:0;text-align:left;margin-left:0;margin-top:616.8pt;width:378.6pt;height:64.55pt;z-index:251662336;visibility:visible;mso-wrap-style:square;mso-width-percent:0;mso-height-percent:0;mso-wrap-distance-left:9pt;mso-wrap-distance-top:0;mso-wrap-distance-right:9pt;mso-wrap-distance-bottom:0;mso-position-horizontal:left;mso-position-horizontal-relative:page;mso-position-vertical:absolute;mso-position-vertical-relative:text;mso-width-percent:0;mso-height-percent:0;mso-width-relative:margin;mso-height-relative:margin;v-text-anchor:top" o:gfxdata="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" filled="f" stroked="f">
-                    <v:textbox>
-                      <w:txbxContent>
-                        <w:p>
-                          <w:pPr>
-                            <w:pStyle w:val="ListParagraph"/>
-                            <w:numPr>
-                              <w:ilvl w:val="0"/>
-                              <w:numId w:val="1"/>
-                            </w:numPr>
-                            <w:rPr>
-                              <w:color w:val="C45911" w:themeColor="accent2" w:themeShade="BF"/>
-                              <w:sz w:val="48"/>
-                              <w:szCs w:val="48"/>
-                              <w14:reflection w14:blurRad="6350" w14:stA="53000" w14:stPos="0" w14:endA="300" w14:endPos="35500" w14:dist="0" w14:dir="5400000" w14:fadeDir="5400000" w14:sx="100000" w14:sy="-90000" w14:kx="0" w14:ky="0" w14:algn="bl"/>
-                              <w14:textOutline w14:w="0" w14:cap="flat" w14:cmpd="sng" w14:algn="ctr">
-                                <w14:noFill/>
-                                <w14:prstDash w14:val="solid"/>
-                                <w14:round/>
-                              </w14:textOutline>
-                            </w:rPr>
-                          </w:pPr>
-                          <w:r>
-                            <w:rPr>
-                              <w:color w:val="C45911" w:themeColor="accent2" w:themeShade="BF"/>
-                              <w:sz w:val="48"/>
-                              <w:szCs w:val="48"/>
-                              <w14:reflection w14:blurRad="6350" w14:stA="53000" w14:stPos="0" w14:endA="300" w14:endPos="35500" w14:dist="0" w14:dir="5400000" w14:fadeDir="5400000" w14:sx="100000" w14:sy="-90000" w14:kx="0" w14:ky="0" w14:algn="bl"/>
-                              <w14:textOutline w14:w="0" w14:cap="flat" w14:cmpd="sng" w14:algn="ctr">
-                                <w14:noFill/>
-                                <w14:prstDash w14:val="solid"/>
-                                <w14:round/>
-                              </w14:textOutline>
-                            </w:rPr>
-                            <w:t>NILAKANTHA SINGH DEO</w:t>
-                          </w:r>
-                        </w:p>
-                        <w:p>
-                          <w:pPr>
-                            <w:pStyle w:val="ListParagraph"/>
-                            <w:ind w:left="1440" w:firstLine="720"/>
-                            <w:rPr>
-                              <w:i/>
-                              <w:color w:val="C45911" w:themeColor="accent2" w:themeShade="BF"/>
-                              <w:sz w:val="32"/>
-                              <w:szCs w:val="32"/>
-                              <w14:reflection w14:blurRad="6350" w14:stA="53000" w14:stPos="0" w14:endA="300" w14:endPos="35500" w14:dist="0" w14:dir="5400000" w14:fadeDir="5400000" w14:sx="100000" w14:sy="-90000" w14:kx="0" w14:ky="0" w14:algn="bl"/>
-                              <w14:textOutline w14:w="0" w14:cap="flat" w14:cmpd="sng" w14:algn="ctr">
-                                <w14:noFill/>
-                                <w14:prstDash w14:val="solid"/>
-                                <w14:round/>
-                              </w14:textOutline>
-                            </w:rPr>
-                          </w:pPr>
-                          <w:r>
-                            <w:rPr>
-                              <w:i/>
-                              <w:color w:val="C45911" w:themeColor="accent2" w:themeShade="BF"/>
-                              <w:sz w:val="32"/>
-                              <w:szCs w:val="32"/>
-                              <w14:reflection w14:blurRad="6350" w14:stA="53000" w14:stPos="0" w14:endA="300" w14:endPos="35500" w14:dist="0" w14:dir="5400000" w14:fadeDir="5400000" w14:sx="100000" w14:sy="-90000" w14:kx="0" w14:ky="0" w14:algn="bl"/>
-                              <w14:textOutline w14:w="0" w14:cap="flat" w14:cmpd="sng" w14:algn="ctr">
-                                <w14:noFill/>
-                                <w14:prstDash w14:val="solid"/>
-                                <w14:round/>
-                              </w14:textOutline>
-                            </w:rPr>
-                            <w:t>nilakantha.deo@capgemini.com</w:t>
-                          </w:r>
-                        </w:p>
-                        <w:p>
-                          <w:pPr>
-                            <w:rPr>
-                              <w:color w:val="000000" w:themeColor="text1"/>
-                              <w:sz w:val="32"/>
-                              <w:szCs w:val="32"/>
-                              <w14:reflection w14:blurRad="6350" w14:stA="53000" w14:stPos="0" w14:endA="300" w14:endPos="35500" w14:dist="0" w14:dir="5400000" w14:fadeDir="5400000" w14:sx="100000" w14:sy="-90000" w14:kx="0" w14:ky="0" w14:algn="bl"/>
-                              <w14:textOutline w14:w="0" w14:cap="flat" w14:cmpd="sng" w14:algn="ctr">
-                                <w14:noFill/>
-                                <w14:prstDash w14:val="solid"/>
-                                <w14:round/>
-                              </w14:textOutline>
-                            </w:rPr>
-                          </w:pPr>
-                        </w:p>
-                        <w:p/>
-                      </w:txbxContent>
-                    </v:textbox>
-                    <w10:wrap anchorx="page"/>
-                  </v:shape>
-                </w:pict>
-              </mc:Fallback>
-            </mc:AlternateContent>
+            <w:pict>
+              <v:shapetype id="_x0000_t202" coordsize="21600,21600" o:spt="202" path="m,l,21600r21600,l21600,xe">
+                <v:stroke joinstyle="miter"/>
+                <v:path gradientshapeok="t" o:connecttype="rect"/>
+              </v:shapetype>
+              <v:shape id="Text Box 1" o:spid="_x0000_s1028" type="#_x0000_t202" style="position:absolute;left:0;text-align:left;margin-left:0;margin-top:616.8pt;width:378.6pt;height:64.55pt;z-index:251662336;visibility:visible;mso-position-horizontal:left;mso-position-horizontal-relative:page;mso-width-relative:margin;mso-height-relative:margin" o:gfxdata="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" filled="f" stroked="f">
+                <v:textbox>
+                  <w:txbxContent>
+                    <w:p>
+                      <w:pPr>
+                        <w:pStyle w:val="ListParagraph"/>
+                        <w:numPr>
+                          <w:ilvl w:val="0"/>
+                          <w:numId w:val="1"/>
+                        </w:numPr>
+                        <w:rPr>
+                          <w:color w:val="C45911" w:themeColor="accent2" w:themeShade="BF"/>
+                          <w:sz w:val="48"/>
+                          <w:szCs w:val="48"/>
+                        </w:rPr>
+                      </w:pPr>
+                      <w:r>
+                        <w:rPr>
+                          <w:color w:val="C45911" w:themeColor="accent2" w:themeShade="BF"/>
+                          <w:sz w:val="48"/>
+                          <w:szCs w:val="48"/>
+                        </w:rPr>
+                        <w:t>NILAKANTHA SINGH DEO</w:t>
+                      </w:r>
+                    </w:p>
+                    <w:p>
+                      <w:pPr>
+                        <w:pStyle w:val="ListParagraph"/>
+                        <w:ind w:left="1440" w:firstLine="720"/>
+                        <w:rPr>
+                          <w:i/>
+                          <w:color w:val="C45911" w:themeColor="accent2" w:themeShade="BF"/>
+                          <w:sz w:val="32"/>
+                          <w:szCs w:val="32"/>
+                        </w:rPr>
+                      </w:pPr>
+                      <w:r>
+                        <w:rPr>
+                          <w:i/>
+                          <w:color w:val="C45911" w:themeColor="accent2" w:themeShade="BF"/>
+                          <w:sz w:val="32"/>
+                          <w:szCs w:val="32"/>
+                        </w:rPr>
+                        <w:t>nilakantha.deo@capgemini.com</w:t>
+                      </w:r>
+                    </w:p>
+                    <w:p>
+                      <w:pPr>
+                        <w:rPr>
+                          <w:color w:val="000000" w:themeColor="text1"/>
+                          <w:sz w:val="32"/>
+                          <w:szCs w:val="32"/>
+                        </w:rPr>
+                      </w:pPr>
+                    </w:p>
+                    <w:p/>
+                  </w:txbxContent>
+                </v:textbox>
+                <w10:wrap anchorx="page"/>
+              </v:shape>
+            </w:pict>
           </w:r>
           <w:r>
             <w:rPr>
               <w:noProof/>
             </w:rPr>
-            <mc:AlternateContent>
-              <mc:Choice Requires="wps">
-                <w:drawing>
-                  <wp:anchor distT="0" distB="0" distL="114300" distR="114300" simplePos="0" relativeHeight="251660288" behindDoc="0" locked="0" layoutInCell="1" allowOverlap="1">
-                    <wp:simplePos x="0" y="0"/>
-                    <wp:positionH relativeFrom="page">
-                      <wp:posOffset>33655</wp:posOffset>
-                    </wp:positionH>
-                    <wp:positionV relativeFrom="paragraph">
-                      <wp:posOffset>5371618</wp:posOffset>
-                    </wp:positionV>
-                    <wp:extent cx="4427622" cy="1491916"/>
-                    <wp:effectExtent l="76200" t="38100" r="68580" b="508635"/>
-                    <wp:wrapNone/>
-                    <wp:docPr id="4" name="Rectangle 4"/>
-                    <wp:cNvGraphicFramePr/>
-                    <a:graphic xmlns:a="http://schemas.openxmlformats.org/drawingml/2006/main">
-                      <a:graphicData uri="http://schemas.microsoft.com/office/word/2010/wordprocessingShape">
-                        <wps:wsp>
-                          <wps:cNvSpPr/>
-                          <wps:spPr>
-                            <a:xfrm>
-                              <a:off x="0" y="0"/>
-                              <a:ext cx="4427622" cy="1491916"/>
-                            </a:xfrm>
-                            <a:prstGeom prst="rect">
-                              <a:avLst/>
-                            </a:prstGeom>
-                            <a:ln/>
-                            <a:effectLst>
-                              <a:outerShdw blurRad="57150" dist="19050" dir="5400000" algn="ctr" rotWithShape="0">
-                                <a:srgbClr val="000000">
-                                  <a:alpha val="63000"/>
-                                </a:srgbClr>
-                              </a:outerShdw>
-                              <a:reflection blurRad="6350" stA="52000" endA="300" endPos="35000" dir="5400000" sy="-100000" algn="bl" rotWithShape="0"/>
-                            </a:effectLst>
-                          </wps:spPr>
-                          <wps:style>
-                            <a:lnRef idx="0">
-                              <a:schemeClr val="accent2"/>
-                            </a:lnRef>
-                            <a:fillRef idx="3">
-                              <a:schemeClr val="accent2"/>
-                            </a:fillRef>
-                            <a:effectRef idx="3">
-                              <a:schemeClr val="accent2"/>
-                            </a:effectRef>
-                            <a:fontRef idx="minor">
-                              <a:schemeClr val="lt1"/>
-                            </a:fontRef>
-                          </wps:style>
-                          <wps:txbx>
-                            <w:txbxContent>
-                              <w:p>
-                                <w:pPr>
-                                  <w:jc w:val="center"/>
-                                  <w:rPr>
-                                    <w:rFonts w:ascii="Times New Roman" w:hAnsi="Times New Roman" w:cs="Times New Roman"/>
-                                    <w:color w:val="000000" w:themeColor="text1"/>
-                                    <w:sz w:val="52"/>
-                                    <w:szCs w:val="52"/>
-                                  </w:rPr>
-                                </w:pPr>
-                                <w:r>
-                                  <w:rPr>
-                                    <w:rFonts w:ascii="Times New Roman" w:hAnsi="Times New Roman" w:cs="Times New Roman"/>
-                                    <w:color w:val="000000" w:themeColor="text1"/>
-                                    <w:sz w:val="52"/>
-                                    <w:szCs w:val="52"/>
-                                  </w:rPr>
-                                  <w:t>SUPPLY CHAIN FINANCE ON</w:t>
-                                </w:r>
-                                <w:r>
-                                  <w:rPr>
-                                    <w:rFonts w:ascii="Times New Roman" w:hAnsi="Times New Roman" w:cs="Times New Roman"/>
-                                    <w:color w:val="000000" w:themeColor="text1"/>
-                                    <w:sz w:val="52"/>
-                                    <w:szCs w:val="52"/>
-                                  </w:rPr>
-                                  <w:t xml:space="preserve"> </w:t>
-                                </w:r>
-                              </w:p>
-                              <w:p>
-                                <w:pPr>
-                                  <w:jc w:val="center"/>
-                                  <w:rPr>
-                                    <w:rFonts w:ascii="Times New Roman" w:hAnsi="Times New Roman" w:cs="Times New Roman"/>
-                                    <w:color w:val="000000" w:themeColor="text1"/>
-                                    <w:sz w:val="52"/>
-                                    <w:szCs w:val="52"/>
-                                  </w:rPr>
-                                </w:pPr>
-                                <w:r>
-                                  <w:rPr>
-                                    <w:rFonts w:ascii="Times New Roman" w:hAnsi="Times New Roman" w:cs="Times New Roman"/>
-                                    <w:color w:val="000000" w:themeColor="text1"/>
-                                    <w:sz w:val="52"/>
-                                    <w:szCs w:val="52"/>
-                                  </w:rPr>
-                                  <w:t>BLOCKC</w:t>
-                                </w:r>
-                                <w:r>
-                                  <w:rPr>
-                                    <w:rFonts w:ascii="Times New Roman" w:hAnsi="Times New Roman" w:cs="Times New Roman"/>
-                                    <w:color w:val="000000" w:themeColor="text1"/>
-                                    <w:sz w:val="52"/>
-                                    <w:szCs w:val="52"/>
-                                  </w:rPr>
-                                  <w:t>HAIN</w:t>
-                                </w:r>
-                              </w:p>
-                              <w:p>
-                                <w:pPr>
-                                  <w:jc w:val="center"/>
-                                  <w:rPr>
-                                    <w:rFonts w:ascii="Times New Roman" w:hAnsi="Times New Roman" w:cs="Times New Roman"/>
-                                    <w:color w:val="000000" w:themeColor="text1"/>
-                                    <w:sz w:val="52"/>
-                                    <w:szCs w:val="52"/>
-                                  </w:rPr>
-                                </w:pPr>
-                              </w:p>
-                            </w:txbxContent>
-                          </wps:txbx>
-                          <wps:bodyPr rot="0" spcFirstLastPara="0" vertOverflow="overflow" horzOverflow="overflow" vert="horz" wrap="square" lIns="91440" tIns="45720" rIns="91440" bIns="45720" numCol="1" spcCol="0" rtlCol="0" fromWordArt="0" anchor="ctr" anchorCtr="0" forceAA="0" compatLnSpc="1">
-                            <a:prstTxWarp prst="textNoShape">
-                              <a:avLst/>
-                            </a:prstTxWarp>
-                            <a:noAutofit/>
-                          </wps:bodyPr>
-                        </wps:wsp>
-                      </a:graphicData>
-                    </a:graphic>
-                    <wp14:sizeRelH relativeFrom="margin">
-                      <wp14:pctWidth>0</wp14:pctWidth>
-                    </wp14:sizeRelH>
-                    <wp14:sizeRelV relativeFrom="margin">
-                      <wp14:pctHeight>0</wp14:pctHeight>
-                    </wp14:sizeRelV>
-                  </wp:anchor>
-                </w:drawing>
-              </mc:Choice>
-              <mc:Fallback>
-                <w:pict>
-                  <v:rect id="Rectangle 4" o:spid="_x0000_s1027" style="position:absolute;left:0;text-align:left;margin-left:2.65pt;margin-top:422.95pt;width:348.65pt;height:117.45pt;z-index:251660288;visibility:visible;mso-wrap-style:square;mso-width-percent:0;mso-height-percent:0;mso-wrap-distance-left:9pt;mso-wrap-distance-top:0;mso-wrap-distance-right:9pt;mso-wrap-distance-bottom:0;mso-position-horizontal:absolute;mso-position-horizontal-relative:page;mso-position-vertical:absolute;mso-position-vertical-relative:text;mso-width-percent:0;mso-height-percent:0;mso-width-relative:margin;mso-height-relative:margin;v-text-anchor:middle" o:gfxdata="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" fillcolor="#ee853d [3029]" stroked="f">
-                    <v:fill color2="#ec7a2d [3173]" rotate="t" colors="0 #f18c55;.5 #f67b28;1 #e56b17" focus="100%" type="gradient">
-                      <o:fill v:ext="view" type="gradientUnscaled"/>
-                    </v:fill>
-                    <v:shadow on="t" color="black" opacity="41287f" offset="0,1.5pt"/>
-                    <v:textbox>
-                      <w:txbxContent>
-                        <w:p>
-                          <w:pPr>
-                            <w:jc w:val="center"/>
-                            <w:rPr>
-                              <w:rFonts w:ascii="Times New Roman" w:hAnsi="Times New Roman" w:cs="Times New Roman"/>
-                              <w:color w:val="000000" w:themeColor="text1"/>
-                              <w:sz w:val="52"/>
-                              <w:szCs w:val="52"/>
-                            </w:rPr>
-                          </w:pPr>
-                          <w:r>
-                            <w:rPr>
-                              <w:rFonts w:ascii="Times New Roman" w:hAnsi="Times New Roman" w:cs="Times New Roman"/>
-                              <w:color w:val="000000" w:themeColor="text1"/>
-                              <w:sz w:val="52"/>
-                              <w:szCs w:val="52"/>
-                            </w:rPr>
-                            <w:t>SUPPLY CHAIN FINANCE ON</w:t>
-                          </w:r>
-                          <w:r>
-                            <w:rPr>
-                              <w:rFonts w:ascii="Times New Roman" w:hAnsi="Times New Roman" w:cs="Times New Roman"/>
-                              <w:color w:val="000000" w:themeColor="text1"/>
-                              <w:sz w:val="52"/>
-                              <w:szCs w:val="52"/>
-                            </w:rPr>
-                            <w:t xml:space="preserve"> </w:t>
-                          </w:r>
-                        </w:p>
-                        <w:p>
-                          <w:pPr>
-                            <w:jc w:val="center"/>
-                            <w:rPr>
-                              <w:rFonts w:ascii="Times New Roman" w:hAnsi="Times New Roman" w:cs="Times New Roman"/>
-                              <w:color w:val="000000" w:themeColor="text1"/>
-                              <w:sz w:val="52"/>
-                              <w:szCs w:val="52"/>
-                            </w:rPr>
-                          </w:pPr>
-                          <w:r>
-                            <w:rPr>
-                              <w:rFonts w:ascii="Times New Roman" w:hAnsi="Times New Roman" w:cs="Times New Roman"/>
-                              <w:color w:val="000000" w:themeColor="text1"/>
-                              <w:sz w:val="52"/>
-                              <w:szCs w:val="52"/>
-                            </w:rPr>
-                            <w:t>BLOCKC</w:t>
-                          </w:r>
-                          <w:r>
-                            <w:rPr>
-                              <w:rFonts w:ascii="Times New Roman" w:hAnsi="Times New Roman" w:cs="Times New Roman"/>
-                              <w:color w:val="000000" w:themeColor="text1"/>
-                              <w:sz w:val="52"/>
-                              <w:szCs w:val="52"/>
-                            </w:rPr>
-                            <w:t>HAIN</w:t>
-                          </w:r>
-                        </w:p>
-                        <w:p>
-                          <w:pPr>
-                            <w:jc w:val="center"/>
-                            <w:rPr>
-                              <w:rFonts w:ascii="Times New Roman" w:hAnsi="Times New Roman" w:cs="Times New Roman"/>
-                              <w:color w:val="000000" w:themeColor="text1"/>
-                              <w:sz w:val="52"/>
-                              <w:szCs w:val="52"/>
-                            </w:rPr>
-                          </w:pPr>
-                        </w:p>
-                      </w:txbxContent>
-                    </v:textbox>
-                    <w10:wrap anchorx="page"/>
-                  </v:rect>
-                </w:pict>
-              </mc:Fallback>
-            </mc:AlternateContent>
+            <w:pict>
+              <v:rect id="Rectangle 4" o:spid="_x0000_s1027" style="position:absolute;left:0;text-align:left;margin-left:2.65pt;margin-top:422.95pt;width:348.65pt;height:117.45pt;z-index:251660288;visibility:visible;mso-position-horizontal-relative:page;mso-width-relative:margin;mso-height-relative:margin;v-text-anchor:middle" o:gfxdata="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" fillcolor="#ee853d [3029]" stroked="f">
+                <v:fill color2="#ec7a2d [3173]" rotate="t" colors="0 #f18c55;.5 #f67b28;1 #e56b17" focus="100%" type="gradient">
+                  <o:fill v:ext="view" type="gradientUnscaled"/>
+                </v:fill>
+                <v:shadow on="t" color="black" opacity="41287f" offset="0,1.5pt"/>
+                <v:textbox>
+                  <w:txbxContent>
+                    <w:p>
+                      <w:pPr>
+                        <w:jc w:val="center"/>
+                        <w:rPr>
+                          <w:rFonts w:ascii="Times New Roman" w:hAnsi="Times New Roman" w:cs="Times New Roman"/>
+                          <w:color w:val="000000" w:themeColor="text1"/>
+                          <w:sz w:val="52"/>
+                          <w:szCs w:val="52"/>
+                        </w:rPr>
+                      </w:pPr>
+                      <w:r>
+                        <w:rPr>
+                          <w:rFonts w:ascii="Times New Roman" w:hAnsi="Times New Roman" w:cs="Times New Roman"/>
+                          <w:color w:val="000000" w:themeColor="text1"/>
+                          <w:sz w:val="52"/>
+                          <w:szCs w:val="52"/>
+                        </w:rPr>
+                        <w:t>SUPPLY CHAIN FINANCE ON</w:t>
+                      </w:r>
+                      <w:r>
+                        <w:rPr>
+                          <w:rFonts w:ascii="Times New Roman" w:hAnsi="Times New Roman" w:cs="Times New Roman"/>
+                          <w:color w:val="000000" w:themeColor="text1"/>
+                          <w:sz w:val="52"/>
+                          <w:szCs w:val="52"/>
+                        </w:rPr>
+                        <w:t xml:space="preserve"> </w:t>
+                      </w:r>
+                    </w:p>
+                    <w:p>
+                      <w:pPr>
+                        <w:jc w:val="center"/>
+                        <w:rPr>
+                          <w:rFonts w:ascii="Times New Roman" w:hAnsi="Times New Roman" w:cs="Times New Roman"/>
+                          <w:color w:val="000000" w:themeColor="text1"/>
+                          <w:sz w:val="52"/>
+                          <w:szCs w:val="52"/>
+                        </w:rPr>
+                      </w:pPr>
+                      <w:r>
+                        <w:rPr>
+                          <w:rFonts w:ascii="Times New Roman" w:hAnsi="Times New Roman" w:cs="Times New Roman"/>
+                          <w:color w:val="000000" w:themeColor="text1"/>
+                          <w:sz w:val="52"/>
+                          <w:szCs w:val="52"/>
+                        </w:rPr>
+                        <w:t>BLOCKC</w:t>
+                      </w:r>
+                      <w:r>
+                        <w:rPr>
+                          <w:rFonts w:ascii="Times New Roman" w:hAnsi="Times New Roman" w:cs="Times New Roman"/>
+                          <w:color w:val="000000" w:themeColor="text1"/>
+                          <w:sz w:val="52"/>
+                          <w:szCs w:val="52"/>
+                        </w:rPr>
+                        <w:t>HAIN</w:t>
+                      </w:r>
+                    </w:p>
+                    <w:p>
+                      <w:pPr>
+                        <w:jc w:val="center"/>
+                        <w:rPr>
+                          <w:rFonts w:ascii="Times New Roman" w:hAnsi="Times New Roman" w:cs="Times New Roman"/>
+                          <w:color w:val="000000" w:themeColor="text1"/>
+                          <w:sz w:val="52"/>
+                          <w:szCs w:val="52"/>
+                        </w:rPr>
+                      </w:pPr>
+                    </w:p>
+                  </w:txbxContent>
+                </v:textbox>
+                <w10:wrap anchorx="page"/>
+              </v:rect>
+            </w:pict>
           </w:r>
           <w:r>
             <w:br w:type="page"/>
@@ -634,7 +247,7 @@
           <w:r>
             <w:fldChar w:fldCharType="separate"/>
           </w:r>
-          <w:hyperlink w:anchor="_Toc504048767" w:history="1">
+          <w:hyperlink w:anchor="_Toc504150677" w:history="1">
             <w:r>
               <w:rPr>
                 <w:rStyle w:val="Hyperlink"/>
@@ -661,7 +274,7 @@
                 <w:noProof/>
                 <w:webHidden/>
               </w:rPr>
-              <w:instrText xml:space="preserve"> PAGEREF _Toc504048767 \h </w:instrText>
+              <w:instrText xml:space="preserve"> PAGEREF _Toc504150677 \h </w:instrText>
             </w:r>
             <w:r>
               <w:rPr>
@@ -703,7 +316,7 @@
               <w:noProof/>
             </w:rPr>
           </w:pPr>
-          <w:hyperlink w:anchor="_Toc504048768" w:history="1">
+          <w:hyperlink w:anchor="_Toc504150678" w:history="1">
             <w:r>
               <w:rPr>
                 <w:rStyle w:val="Hyperlink"/>
@@ -730,7 +343,7 @@
                 <w:noProof/>
                 <w:webHidden/>
               </w:rPr>
-              <w:instrText xml:space="preserve"> PAGEREF _Toc504048768 \h </w:instrText>
+              <w:instrText xml:space="preserve"> PAGEREF _Toc504150678 \h </w:instrText>
             </w:r>
             <w:r>
               <w:rPr>
@@ -772,7 +385,7 @@
               <w:noProof/>
             </w:rPr>
           </w:pPr>
-          <w:hyperlink w:anchor="_Toc504048769" w:history="1">
+          <w:hyperlink w:anchor="_Toc504150679" w:history="1">
             <w:r>
               <w:rPr>
                 <w:rStyle w:val="Hyperlink"/>
@@ -799,7 +412,7 @@
                 <w:noProof/>
                 <w:webHidden/>
               </w:rPr>
-              <w:instrText xml:space="preserve"> PAGEREF _Toc504048769 \h </w:instrText>
+              <w:instrText xml:space="preserve"> PAGEREF _Toc504150679 \h </w:instrText>
             </w:r>
             <w:r>
               <w:rPr>
@@ -841,7 +454,7 @@
               <w:noProof/>
             </w:rPr>
           </w:pPr>
-          <w:hyperlink w:anchor="_Toc504048770" w:history="1">
+          <w:hyperlink w:anchor="_Toc504150680" w:history="1">
             <w:r>
               <w:rPr>
                 <w:rStyle w:val="Hyperlink"/>
@@ -869,7 +482,7 @@
                 <w:noProof/>
                 <w:webHidden/>
               </w:rPr>
-              <w:instrText xml:space="preserve"> PAGEREF _Toc504048770 \h </w:instrText>
+              <w:instrText xml:space="preserve"> PAGEREF _Toc504150680 \h </w:instrText>
             </w:r>
             <w:r>
               <w:rPr>
@@ -911,7 +524,7 @@
               <w:noProof/>
             </w:rPr>
           </w:pPr>
-          <w:hyperlink w:anchor="_Toc504048771" w:history="1">
+          <w:hyperlink w:anchor="_Toc504150681" w:history="1">
             <w:r>
               <w:rPr>
                 <w:rStyle w:val="Hyperlink"/>
@@ -938,7 +551,7 @@
                 <w:noProof/>
                 <w:webHidden/>
               </w:rPr>
-              <w:instrText xml:space="preserve"> PAGEREF _Toc504048771 \h </w:instrText>
+              <w:instrText xml:space="preserve"> PAGEREF _Toc504150681 \h </w:instrText>
             </w:r>
             <w:r>
               <w:rPr>
@@ -980,7 +593,7 @@
               <w:noProof/>
             </w:rPr>
           </w:pPr>
-          <w:hyperlink w:anchor="_Toc504048772" w:history="1">
+          <w:hyperlink w:anchor="_Toc504150682" w:history="1">
             <w:r>
               <w:rPr>
                 <w:rStyle w:val="Hyperlink"/>
@@ -1007,7 +620,7 @@
                 <w:noProof/>
                 <w:webHidden/>
               </w:rPr>
-              <w:instrText xml:space="preserve"> PAGEREF _Toc504048772 \h </w:instrText>
+              <w:instrText xml:space="preserve"> PAGEREF _Toc504150682 \h </w:instrText>
             </w:r>
             <w:r>
               <w:rPr>
@@ -1027,7 +640,7 @@
                 <w:noProof/>
                 <w:webHidden/>
               </w:rPr>
-              <w:t>3</w:t>
+              <w:t>5</w:t>
             </w:r>
             <w:r>
               <w:rPr>
@@ -1049,13 +662,13 @@
               <w:noProof/>
             </w:rPr>
           </w:pPr>
-          <w:hyperlink w:anchor="_Toc504048773" w:history="1">
+          <w:hyperlink w:anchor="_Toc504150683" w:history="1">
             <w:r>
               <w:rPr>
                 <w:rStyle w:val="Hyperlink"/>
                 <w:noProof/>
               </w:rPr>
-              <w:t>References</w:t>
+              <w:t>Bibliography</w:t>
             </w:r>
             <w:r>
               <w:rPr>
@@ -1076,7 +689,7 @@
                 <w:noProof/>
                 <w:webHidden/>
               </w:rPr>
-              <w:instrText xml:space="preserve"> PAGEREF _Toc504048773 \h </w:instrText>
+              <w:instrText xml:space="preserve"> PAGEREF _Toc504150683 \h </w:instrText>
             </w:r>
             <w:r>
               <w:rPr>
@@ -1096,7 +709,7 @@
                 <w:noProof/>
                 <w:webHidden/>
               </w:rPr>
-              <w:t>5</w:t>
+              <w:t>6</w:t>
             </w:r>
             <w:r>
               <w:rPr>
@@ -1118,7 +731,7 @@
               <w:noProof/>
             </w:rPr>
           </w:pPr>
-          <w:hyperlink w:anchor="_Toc504048774" w:history="1">
+          <w:hyperlink w:anchor="_Toc504150684" w:history="1">
             <w:r>
               <w:rPr>
                 <w:rStyle w:val="Hyperlink"/>
@@ -1145,7 +758,7 @@
                 <w:noProof/>
                 <w:webHidden/>
               </w:rPr>
-              <w:instrText xml:space="preserve"> PAGEREF _Toc504048774 \h </w:instrText>
+              <w:instrText xml:space="preserve"> PAGEREF _Toc504150684 \h </w:instrText>
             </w:r>
             <w:r>
               <w:rPr>
@@ -1165,7 +778,7 @@
                 <w:noProof/>
                 <w:webHidden/>
               </w:rPr>
-              <w:t>6</w:t>
+              <w:t>7</w:t>
             </w:r>
             <w:r>
               <w:rPr>
@@ -1307,7 +920,7 @@
         <w:pStyle w:val="Heading1"/>
         <w:jc w:val="both"/>
       </w:pPr>
-      <w:bookmarkStart w:id="0" w:name="_Toc504048767"/>
+      <w:bookmarkStart w:id="0" w:name="_Toc504150677"/>
       <w:r>
         <w:t>Fundamentals of supply chain finance</w:t>
       </w:r>
@@ -1374,7 +987,7 @@
       <w:pPr>
         <w:pStyle w:val="Heading2"/>
       </w:pPr>
-      <w:bookmarkStart w:id="1" w:name="_Toc504048768"/>
+      <w:bookmarkStart w:id="1" w:name="_Toc504150678"/>
       <w:r>
         <w:t xml:space="preserve">Supply chain </w:t>
       </w:r>
@@ -1403,10 +1016,7 @@
         <w:t>or financial</w:t>
       </w:r>
       <w:r>
-        <w:t xml:space="preserve"> institutions</w:t>
-      </w:r>
-      <w:r>
-        <w:t xml:space="preserve"> at a discount </w:t>
+        <w:t xml:space="preserve"> institutions at a discount </w:t>
       </w:r>
       <w:r>
         <w:t>price</w:t>
@@ -1466,10 +1076,7 @@
         <w:jc w:val="both"/>
       </w:pPr>
       <w:r>
-        <w:t>Instead</w:t>
-      </w:r>
-      <w:r>
-        <w:t xml:space="preserve"> of dealing with the credit worthiness of the supplier the bank or financial institutions involved in the loop deal with the </w:t>
+        <w:t xml:space="preserve">Instead of dealing with the credit worthiness of the supplier the bank or financial institutions involved in the loop deal with the </w:t>
       </w:r>
       <w:r>
         <w:t>buyer</w:t>
@@ -1491,7 +1098,7 @@
           <w:rStyle w:val="Heading2Char"/>
         </w:rPr>
       </w:pPr>
-      <w:bookmarkStart w:id="2" w:name="_Toc504048769"/>
+      <w:bookmarkStart w:id="2" w:name="_Toc504150679"/>
       <w:r>
         <w:rPr>
           <w:rStyle w:val="Heading2Char"/>
@@ -1670,7 +1277,7 @@
           <w:rFonts w:eastAsiaTheme="minorHAnsi"/>
         </w:rPr>
       </w:pPr>
-      <w:bookmarkStart w:id="3" w:name="_Toc504048770"/>
+      <w:bookmarkStart w:id="3" w:name="_Toc504150680"/>
       <w:r>
         <w:rPr>
           <w:rFonts w:eastAsiaTheme="minorHAnsi"/>
@@ -2037,7 +1644,7 @@
       <w:pPr>
         <w:pStyle w:val="Heading1"/>
       </w:pPr>
-      <w:bookmarkStart w:id="4" w:name="_Toc504048771"/>
+      <w:bookmarkStart w:id="4" w:name="_Toc504150681"/>
       <w:r>
         <w:t>The cloud based traditional SFC and Blockchain SFC</w:t>
       </w:r>
@@ -2050,8 +1657,11 @@
     </w:p>
     <w:p>
       <w:r>
+        <w:rPr>
+          <w:noProof/>
+        </w:rPr>
         <w:drawing>
-          <wp:inline distT="0" distB="0" distL="0" distR="0" wp14:anchorId="16D40824" wp14:editId="0895382F">
+          <wp:inline distT="0" distB="0" distL="0" distR="0">
             <wp:extent cx="6400800" cy="2013585"/>
             <wp:effectExtent l="0" t="0" r="0" b="5715"/>
             <wp:docPr id="12" name="Picture 12"/>
@@ -2066,7 +1676,7 @@
                     <pic:cNvPicPr/>
                   </pic:nvPicPr>
                   <pic:blipFill>
-                    <a:blip r:embed="rId8"/>
+                    <a:blip r:embed="rId7" cstate="print"/>
                     <a:stretch>
                       <a:fillRect/>
                     </a:stretch>
@@ -2093,22 +1703,490 @@
       </w:pPr>
     </w:p>
     <w:p>
+      <w:r>
+        <w:t>Current Supply chain finance and bottle necks</w:t>
+      </w:r>
+    </w:p>
+    <w:p>
+      <w:r>
+        <w:t xml:space="preserve">The transaction involves different agents and intermediaries making the process slow and complex. Security </w:t>
+      </w:r>
+      <w:proofErr w:type="gramStart"/>
+      <w:r>
+        <w:t>flaws ,time</w:t>
+      </w:r>
+      <w:proofErr w:type="gramEnd"/>
+      <w:r>
+        <w:t xml:space="preserve"> consuming process and complex IT systems are overheads. Inconsistent Government procedure are an additional headache when it comes to data </w:t>
+      </w:r>
+      <w:proofErr w:type="gramStart"/>
+      <w:r>
+        <w:t>integrity ,historical</w:t>
+      </w:r>
+      <w:proofErr w:type="gramEnd"/>
+      <w:r>
+        <w:t xml:space="preserve"> data and credit risk evaluation.</w:t>
+      </w:r>
+    </w:p>
+    <w:p>
+      <w:r>
+        <w:t>Seller performs receivable monitoring and fraudulent activities are inevitable.</w:t>
+      </w:r>
+    </w:p>
+    <w:p>
+      <w:r>
+        <w:t xml:space="preserve">The major concerns are as below </w:t>
+      </w:r>
+      <w:sdt>
+        <w:sdtPr>
+          <w:id w:val="-102491833"/>
+          <w:citation/>
+        </w:sdtPr>
+        <w:sdtEndPr/>
+        <w:sdtContent>
+          <w:r>
+            <w:fldChar w:fldCharType="begin"/>
+          </w:r>
+          <w:r>
+            <w:instrText xml:space="preserve"> CITATION Yag17 \l 1033 </w:instrText>
+          </w:r>
+          <w:r>
+            <w:fldChar w:fldCharType="separate"/>
+          </w:r>
+          <w:r>
+            <w:rPr>
+              <w:noProof/>
+            </w:rPr>
+            <w:t>(Yaghoob Omrana, 2017)</w:t>
+          </w:r>
+          <w:r>
+            <w:fldChar w:fldCharType="end"/>
+          </w:r>
+        </w:sdtContent>
+      </w:sdt>
+    </w:p>
+    <w:p>
+      <w:pPr>
+        <w:pStyle w:val="Default"/>
+        <w:rPr>
+          <w:sz w:val="23"/>
+          <w:szCs w:val="23"/>
+        </w:rPr>
+      </w:pPr>
+      <w:r>
+        <w:rPr>
+          <w:sz w:val="23"/>
+          <w:szCs w:val="23"/>
+        </w:rPr>
+        <w:t xml:space="preserve">What are inefficiencies of existing SCF-instruments from a technical perspective? </w:t>
+      </w:r>
+    </w:p>
+    <w:p>
+      <w:pPr>
+        <w:pStyle w:val="Default"/>
+        <w:rPr>
+          <w:sz w:val="23"/>
+          <w:szCs w:val="23"/>
+        </w:rPr>
+      </w:pPr>
+      <w:r>
+        <w:rPr>
+          <w:sz w:val="23"/>
+          <w:szCs w:val="23"/>
+        </w:rPr>
+        <w:t xml:space="preserve">What are the general potentials and benefits of BCT? </w:t>
+      </w:r>
+    </w:p>
+    <w:p>
+      <w:pPr>
+        <w:rPr>
+          <w:sz w:val="23"/>
+          <w:szCs w:val="23"/>
+        </w:rPr>
+      </w:pPr>
+      <w:r>
+        <w:rPr>
+          <w:sz w:val="23"/>
+          <w:szCs w:val="23"/>
+        </w:rPr>
+        <w:t>How does BCT improve SCF-solutions by eliminating technological inefficiencies?</w:t>
+      </w:r>
+    </w:p>
+    <w:p>
+      <w:r>
+        <w:t>The current SCF has majorly two components.</w:t>
+      </w:r>
+    </w:p>
+    <w:p>
+      <w:pPr>
+        <w:pStyle w:val="ListParagraph"/>
+        <w:numPr>
+          <w:ilvl w:val="0"/>
+          <w:numId w:val="7"/>
+        </w:numPr>
+      </w:pPr>
+      <w:r>
+        <w:t xml:space="preserve">Reverse factoring </w:t>
+      </w:r>
+    </w:p>
+    <w:p>
+      <w:pPr>
+        <w:pStyle w:val="ListParagraph"/>
+        <w:numPr>
+          <w:ilvl w:val="0"/>
+          <w:numId w:val="7"/>
+        </w:numPr>
+      </w:pPr>
+      <w:r>
+        <w:t>Dynamic Discounting</w:t>
+      </w:r>
+    </w:p>
+    <w:p>
+      <w:pPr>
+        <w:rPr>
+          <w:b/>
+        </w:rPr>
+      </w:pPr>
+      <w:r>
+        <w:rPr>
+          <w:b/>
+        </w:rPr>
+        <w:lastRenderedPageBreak/>
+        <w:t>Reverse Factoring:</w:t>
+      </w:r>
+    </w:p>
+    <w:p>
+      <w:r>
+        <w:rPr>
+          <w:noProof/>
+        </w:rPr>
+        <w:drawing>
+          <wp:inline distT="0" distB="0" distL="0" distR="0">
+            <wp:extent cx="5676121" cy="2601569"/>
+            <wp:effectExtent l="0" t="0" r="1270" b="8890"/>
+            <wp:docPr id="5" name="Picture 5"/>
+            <wp:cNvGraphicFramePr>
+              <a:graphicFrameLocks xmlns:a="http://schemas.openxmlformats.org/drawingml/2006/main" noChangeAspect="1"/>
+            </wp:cNvGraphicFramePr>
+            <a:graphic xmlns:a="http://schemas.openxmlformats.org/drawingml/2006/main">
+              <a:graphicData uri="http://schemas.openxmlformats.org/drawingml/2006/picture">
+                <pic:pic xmlns:pic="http://schemas.openxmlformats.org/drawingml/2006/picture">
+                  <pic:nvPicPr>
+                    <pic:cNvPr id="1" name=""/>
+                    <pic:cNvPicPr/>
+                  </pic:nvPicPr>
+                  <pic:blipFill rotWithShape="1">
+                    <a:blip r:embed="rId8" cstate="print"/>
+                    <a:srcRect l="5122" r="6200"/>
+                    <a:stretch/>
+                  </pic:blipFill>
+                  <pic:spPr bwMode="auto">
+                    <a:xfrm>
+                      <a:off x="0" y="0"/>
+                      <a:ext cx="5676178" cy="2601595"/>
+                    </a:xfrm>
+                    <a:prstGeom prst="rect">
+                      <a:avLst/>
+                    </a:prstGeom>
+                    <a:ln>
+                      <a:noFill/>
+                    </a:ln>
+                    <a:extLst>
+                      <a:ext uri="{53640926-AAD7-44D8-BBD7-CCE9431645EC}">
+                        <a14:shadowObscured xmlns:a14="http://schemas.microsoft.com/office/drawing/2010/main"/>
+                      </a:ext>
+                    </a:extLst>
+                  </pic:spPr>
+                </pic:pic>
+              </a:graphicData>
+            </a:graphic>
+          </wp:inline>
+        </w:drawing>
+      </w:r>
+    </w:p>
+    <w:p>
+      <w:r>
+        <w:t xml:space="preserve">Buyer negotiate with the seller to increase the payment time and sellers get advantage to get paid early by </w:t>
+      </w:r>
+      <w:r>
+        <w:t xml:space="preserve">selling their invoices, a method called </w:t>
+      </w:r>
+      <w:r>
+        <w:t xml:space="preserve">reverse factoring </w:t>
+      </w:r>
+      <w:r>
+        <w:t>,and increasing liquidity</w:t>
+      </w:r>
+    </w:p>
+    <w:p>
+      <w:r>
+        <w:t>So b</w:t>
+      </w:r>
+      <w:r>
+        <w:t xml:space="preserve">uyer and seller work hand in hand </w:t>
+      </w:r>
+      <w:r>
+        <w:t xml:space="preserve">and </w:t>
+      </w:r>
+      <w:proofErr w:type="gramStart"/>
+      <w:r>
+        <w:t>Financial</w:t>
+      </w:r>
+      <w:proofErr w:type="gramEnd"/>
+      <w:r>
+        <w:t xml:space="preserve"> institutions provide cheap and short term financing </w:t>
+      </w:r>
+    </w:p>
+    <w:p>
+      <w:proofErr w:type="gramStart"/>
+      <w:r>
+        <w:t>to</w:t>
+      </w:r>
+      <w:proofErr w:type="gramEnd"/>
+      <w:r>
+        <w:t xml:space="preserve"> increase working capital of </w:t>
+      </w:r>
+      <w:r>
+        <w:t>each party</w:t>
+      </w:r>
+      <w:r>
+        <w:t>.</w:t>
+      </w:r>
+    </w:p>
+    <w:p>
+      <w:r>
+        <w:t>Supplier expects early payment by selling the invoice to a financial institution often called as factor.</w:t>
+      </w:r>
+      <w:r>
+        <w:t xml:space="preserve"> </w:t>
+      </w:r>
+    </w:p>
+    <w:p>
+      <w:r>
+        <w:t>Buyer can delay payment or on due date according to the agreement with the financer or factor.</w:t>
+      </w:r>
+    </w:p>
+    <w:p>
+      <w:r>
+        <w:t>To make the process simpler and transparent the following should be done.</w:t>
+      </w:r>
+    </w:p>
+    <w:p>
+      <w:pPr>
+        <w:pStyle w:val="ListParagraph"/>
+        <w:numPr>
+          <w:ilvl w:val="0"/>
+          <w:numId w:val="8"/>
+        </w:numPr>
+      </w:pPr>
+      <w:r>
+        <w:t>Financial institutions persuade buyers to do a KYC check on the suppliers.</w:t>
+      </w:r>
+    </w:p>
+    <w:p>
+      <w:pPr>
+        <w:pStyle w:val="ListParagraph"/>
+        <w:numPr>
+          <w:ilvl w:val="0"/>
+          <w:numId w:val="8"/>
+        </w:numPr>
+      </w:pPr>
+      <w:r>
+        <w:t>Supplier on boarding</w:t>
+      </w:r>
+    </w:p>
+    <w:p>
+      <w:pPr>
+        <w:pStyle w:val="ListParagraph"/>
+        <w:numPr>
+          <w:ilvl w:val="0"/>
+          <w:numId w:val="8"/>
+        </w:numPr>
+      </w:pPr>
+      <w:r>
+        <w:t>Credit risk calculations of all participating parties</w:t>
+      </w:r>
+    </w:p>
+    <w:p>
+      <w:pPr>
+        <w:pStyle w:val="ListParagraph"/>
+        <w:numPr>
+          <w:ilvl w:val="0"/>
+          <w:numId w:val="8"/>
+        </w:numPr>
+      </w:pPr>
+      <w:r>
+        <w:t>Credit score calculations</w:t>
+      </w:r>
+    </w:p>
+    <w:p>
+      <w:pPr>
+        <w:pStyle w:val="ListParagraph"/>
+        <w:numPr>
+          <w:ilvl w:val="0"/>
+          <w:numId w:val="8"/>
+        </w:numPr>
+      </w:pPr>
+      <w:r>
+        <w:t>Rating of funding institutions</w:t>
+      </w:r>
+    </w:p>
+    <w:p>
+      <w:pPr>
+        <w:pStyle w:val="ListParagraph"/>
+        <w:numPr>
+          <w:ilvl w:val="0"/>
+          <w:numId w:val="8"/>
+        </w:numPr>
+      </w:pPr>
+      <w:r>
+        <w:t>Bidding system can be introduced to generate more revenue from factors</w:t>
+      </w:r>
+    </w:p>
+    <w:p>
+      <w:r>
+        <w:rPr>
+          <w:b/>
+        </w:rPr>
+        <w:t xml:space="preserve">Dynamic </w:t>
+      </w:r>
+      <w:proofErr w:type="gramStart"/>
+      <w:r>
+        <w:rPr>
+          <w:b/>
+        </w:rPr>
+        <w:t>discounting</w:t>
+      </w:r>
+      <w:r>
+        <w:t xml:space="preserve"> </w:t>
+      </w:r>
+      <w:r>
+        <w:t xml:space="preserve"> is</w:t>
+      </w:r>
+      <w:proofErr w:type="gramEnd"/>
+      <w:r>
+        <w:t xml:space="preserve"> another approach where buyer and seller can directly interact with each other without the involvement of a financial institution.</w:t>
+      </w:r>
+    </w:p>
+    <w:p>
+      <w:r>
+        <w:rPr>
+          <w:noProof/>
+        </w:rPr>
+        <w:lastRenderedPageBreak/>
+        <w:drawing>
+          <wp:inline distT="0" distB="0" distL="0" distR="0">
+            <wp:extent cx="6144491" cy="1752600"/>
+            <wp:effectExtent l="19050" t="0" r="8659" b="0"/>
+            <wp:docPr id="2" name="Picture 2"/>
+            <wp:cNvGraphicFramePr>
+              <a:graphicFrameLocks xmlns:a="http://schemas.openxmlformats.org/drawingml/2006/main" noChangeAspect="1"/>
+            </wp:cNvGraphicFramePr>
+            <a:graphic xmlns:a="http://schemas.openxmlformats.org/drawingml/2006/main">
+              <a:graphicData uri="http://schemas.openxmlformats.org/drawingml/2006/picture">
+                <pic:pic xmlns:pic="http://schemas.openxmlformats.org/drawingml/2006/picture">
+                  <pic:nvPicPr>
+                    <pic:cNvPr id="0" name="Picture 2"/>
+                    <pic:cNvPicPr>
+                      <a:picLocks noChangeAspect="1" noChangeArrowheads="1"/>
+                    </pic:cNvPicPr>
+                  </pic:nvPicPr>
+                  <pic:blipFill>
+                    <a:blip r:embed="rId9" cstate="print"/>
+                    <a:srcRect l="2840" r="1190"/>
+                    <a:stretch>
+                      <a:fillRect/>
+                    </a:stretch>
+                  </pic:blipFill>
+                  <pic:spPr bwMode="auto">
+                    <a:xfrm>
+                      <a:off x="0" y="0"/>
+                      <a:ext cx="6144491" cy="1752600"/>
+                    </a:xfrm>
+                    <a:prstGeom prst="rect">
+                      <a:avLst/>
+                    </a:prstGeom>
+                    <a:noFill/>
+                    <a:ln w="9525">
+                      <a:noFill/>
+                      <a:miter lim="800000"/>
+                      <a:headEnd/>
+                      <a:tailEnd/>
+                    </a:ln>
+                  </pic:spPr>
+                </pic:pic>
+              </a:graphicData>
+            </a:graphic>
+          </wp:inline>
+        </w:drawing>
+      </w:r>
+    </w:p>
+    <w:p>
+      <w:r>
+        <w:t>So supplier is funded directly by the buyer and a healthy negotiation from both parties can be seen</w:t>
+      </w:r>
+      <w:r>
+        <w:t>.</w:t>
+      </w:r>
+      <w:r>
+        <w:t xml:space="preserve"> </w:t>
+      </w:r>
+      <w:r>
+        <w:t>The earlier the supplier receives the payment the higher the discount the buyer gets for the order.</w:t>
+      </w:r>
+    </w:p>
+    <w:p>
+      <w:r>
+        <w:t xml:space="preserve">Here all participating nodes are non-financers </w:t>
+      </w:r>
+    </w:p>
+    <w:p>
+      <w:r>
+        <w:t>KYC is not required</w:t>
+      </w:r>
+    </w:p>
+    <w:p>
+      <w:r>
+        <w:t>The system is Fraud prone</w:t>
+      </w:r>
+      <w:r>
+        <w:t xml:space="preserve"> in absence of automated infrastr</w:t>
+      </w:r>
+      <w:bookmarkStart w:id="5" w:name="_GoBack"/>
+      <w:bookmarkEnd w:id="5"/>
+    </w:p>
+    <w:p>
+      <w:r>
+        <w:t>Evaluation of credit portfolio is required to make it more sustainable</w:t>
+      </w:r>
+    </w:p>
+    <w:p/>
+    <w:p>
       <w:pPr>
         <w:pStyle w:val="Heading2"/>
       </w:pPr>
-      <w:bookmarkStart w:id="5" w:name="_Toc504048772"/>
+    </w:p>
+    <w:p/>
+    <w:p>
+      <w:pPr>
+        <w:pStyle w:val="Heading2"/>
+      </w:pPr>
+      <w:bookmarkStart w:id="6" w:name="_Toc504150682"/>
       <w:r>
         <w:t>What can be improved through Blockchain with the following actors</w:t>
       </w:r>
-      <w:bookmarkEnd w:id="5"/>
-    </w:p>
-    <w:p>
-      <w:pPr>
-        <w:jc w:val="both"/>
-      </w:pPr>
-      <w:r>
+      <w:bookmarkEnd w:id="6"/>
+    </w:p>
+    <w:p>
+      <w:pPr>
+        <w:jc w:val="both"/>
+      </w:pPr>
+      <w:r>
+        <w:rPr>
+          <w:noProof/>
+        </w:rPr>
         <w:drawing>
-          <wp:anchor distT="0" distB="0" distL="114300" distR="114300" simplePos="0" relativeHeight="251663360" behindDoc="0" locked="0" layoutInCell="1" allowOverlap="1">
+          <wp:anchor distT="0" distB="0" distL="114300" distR="114300" simplePos="0" relativeHeight="251658240" behindDoc="0" locked="0" layoutInCell="1" allowOverlap="1">
             <wp:simplePos x="0" y="0"/>
             <wp:positionH relativeFrom="column">
               <wp:posOffset>0</wp:posOffset>
@@ -2131,7 +2209,7 @@
                     <pic:cNvPicPr/>
                   </pic:nvPicPr>
                   <pic:blipFill>
-                    <a:blip r:embed="rId9" cstate="print">
+                    <a:blip r:embed="rId10" cstate="print">
                       <a:extLst>
                         <a:ext uri="{28A0092B-C50C-407E-A947-70E740481C1C}">
                           <a14:useLocalDpi xmlns:a14="http://schemas.microsoft.com/office/drawing/2010/main" val="0"/>
@@ -2168,8 +2246,11 @@
         <w:jc w:val="both"/>
       </w:pPr>
       <w:r>
+        <w:rPr>
+          <w:noProof/>
+        </w:rPr>
         <w:drawing>
-          <wp:inline distT="0" distB="0" distL="0" distR="0" wp14:anchorId="45166CE3" wp14:editId="4B2CAF68">
+          <wp:inline distT="0" distB="0" distL="0" distR="0">
             <wp:extent cx="3181350" cy="1659478"/>
             <wp:effectExtent l="0" t="0" r="0" b="0"/>
             <wp:docPr id="15" name="Picture 15"/>
@@ -2184,7 +2265,7 @@
                     <pic:cNvPicPr/>
                   </pic:nvPicPr>
                   <pic:blipFill>
-                    <a:blip r:embed="rId10"/>
+                    <a:blip r:embed="rId11" cstate="print"/>
                     <a:stretch>
                       <a:fillRect/>
                     </a:stretch>
@@ -2204,90 +2285,88 @@
           </wp:inline>
         </w:drawing>
       </w:r>
-      <w:bookmarkStart w:id="6" w:name="_GoBack"/>
-      <w:bookmarkEnd w:id="6"/>
-    </w:p>
-    <w:p>
-      <w:pPr>
-        <w:jc w:val="both"/>
-      </w:pPr>
-    </w:p>
-    <w:p>
-      <w:pPr>
-        <w:jc w:val="both"/>
-      </w:pPr>
-    </w:p>
-    <w:p>
-      <w:pPr>
-        <w:jc w:val="both"/>
-      </w:pPr>
-    </w:p>
-    <w:p>
-      <w:pPr>
-        <w:jc w:val="both"/>
-      </w:pPr>
-    </w:p>
-    <w:p>
-      <w:pPr>
-        <w:jc w:val="both"/>
-      </w:pPr>
-    </w:p>
-    <w:p>
-      <w:pPr>
-        <w:jc w:val="both"/>
-      </w:pPr>
-    </w:p>
-    <w:p>
-      <w:pPr>
-        <w:jc w:val="both"/>
-      </w:pPr>
-    </w:p>
-    <w:p>
-      <w:pPr>
-        <w:jc w:val="both"/>
-      </w:pPr>
-    </w:p>
-    <w:p>
-      <w:pPr>
-        <w:jc w:val="both"/>
-      </w:pPr>
-    </w:p>
-    <w:p>
-      <w:pPr>
-        <w:jc w:val="both"/>
-      </w:pPr>
-    </w:p>
-    <w:p>
-      <w:pPr>
-        <w:jc w:val="both"/>
-      </w:pPr>
-    </w:p>
-    <w:p>
-      <w:pPr>
-        <w:jc w:val="both"/>
-      </w:pPr>
-    </w:p>
-    <w:p>
-      <w:pPr>
-        <w:jc w:val="both"/>
-      </w:pPr>
-    </w:p>
-    <w:p>
-      <w:pPr>
-        <w:jc w:val="both"/>
-      </w:pPr>
-    </w:p>
-    <w:p>
-      <w:pPr>
-        <w:jc w:val="both"/>
-      </w:pPr>
-    </w:p>
-    <w:p>
-      <w:pPr>
-        <w:jc w:val="both"/>
-      </w:pPr>
-    </w:p>
-    <w:bookmarkStart w:id="7" w:name="_Toc504048773" w:displacedByCustomXml="next"/>
+    </w:p>
+    <w:p>
+      <w:pPr>
+        <w:jc w:val="both"/>
+      </w:pPr>
+    </w:p>
+    <w:p>
+      <w:pPr>
+        <w:jc w:val="both"/>
+      </w:pPr>
+    </w:p>
+    <w:p>
+      <w:pPr>
+        <w:jc w:val="both"/>
+      </w:pPr>
+    </w:p>
+    <w:p>
+      <w:pPr>
+        <w:jc w:val="both"/>
+      </w:pPr>
+    </w:p>
+    <w:p>
+      <w:pPr>
+        <w:jc w:val="both"/>
+      </w:pPr>
+    </w:p>
+    <w:p>
+      <w:pPr>
+        <w:jc w:val="both"/>
+      </w:pPr>
+    </w:p>
+    <w:p>
+      <w:pPr>
+        <w:jc w:val="both"/>
+      </w:pPr>
+    </w:p>
+    <w:p>
+      <w:pPr>
+        <w:jc w:val="both"/>
+      </w:pPr>
+    </w:p>
+    <w:p>
+      <w:pPr>
+        <w:jc w:val="both"/>
+      </w:pPr>
+    </w:p>
+    <w:p>
+      <w:pPr>
+        <w:jc w:val="both"/>
+      </w:pPr>
+    </w:p>
+    <w:p>
+      <w:pPr>
+        <w:jc w:val="both"/>
+      </w:pPr>
+    </w:p>
+    <w:p>
+      <w:pPr>
+        <w:jc w:val="both"/>
+      </w:pPr>
+    </w:p>
+    <w:p>
+      <w:pPr>
+        <w:jc w:val="both"/>
+      </w:pPr>
+    </w:p>
+    <w:p>
+      <w:pPr>
+        <w:jc w:val="both"/>
+      </w:pPr>
+    </w:p>
+    <w:p>
+      <w:pPr>
+        <w:jc w:val="both"/>
+      </w:pPr>
+    </w:p>
+    <w:p>
+      <w:pPr>
+        <w:jc w:val="both"/>
+      </w:pPr>
+    </w:p>
+    <w:bookmarkStart w:id="7" w:name="_Toc504150683" w:displacedByCustomXml="next"/>
     <w:sdt>
       <w:sdtPr>
         <w:rPr>
@@ -2296,7 +2375,7 @@
           <w:sz w:val="22"/>
           <w:szCs w:val="22"/>
         </w:rPr>
-        <w:id w:val="604160483"/>
+        <w:id w:val="-1351328494"/>
         <w:docPartObj>
           <w:docPartGallery w:val="Bibliographies"/>
           <w:docPartUnique/>
@@ -2307,23 +2386,28 @@
         <w:p>
           <w:pPr>
             <w:pStyle w:val="Heading1"/>
-            <w:jc w:val="both"/>
           </w:pPr>
           <w:r>
-            <w:t>References</w:t>
+            <w:t>Bibliography</w:t>
           </w:r>
           <w:bookmarkEnd w:id="7"/>
         </w:p>
         <w:sdt>
           <w:sdtPr>
-            <w:id w:val="-573587230"/>
+            <w:id w:val="111145805"/>
             <w:bibliography/>
           </w:sdtPr>
           <w:sdtEndPr/>
           <w:sdtContent>
             <w:p>
               <w:pPr>
-                <w:jc w:val="both"/>
+                <w:pStyle w:val="Bibliography"/>
+                <w:ind w:left="720" w:hanging="720"/>
+                <w:rPr>
+                  <w:noProof/>
+                  <w:sz w:val="24"/>
+                  <w:szCs w:val="24"/>
+                </w:rPr>
               </w:pPr>
               <w:r>
                 <w:fldChar w:fldCharType="begin"/>
@@ -2336,12 +2420,27 @@
               </w:r>
               <w:r>
                 <w:rPr>
-                  <w:b/>
-                  <w:bCs/>
                   <w:noProof/>
                 </w:rPr>
-                <w:t>There are no sources in the current document.</w:t>
+                <w:t>(n.d.). Retrieved from http://www.edc.ca/EN/Our-Solutions/Documents/supply-chain-financing.pdf</w:t>
               </w:r>
+            </w:p>
+            <w:p>
+              <w:pPr>
+                <w:pStyle w:val="Bibliography"/>
+                <w:ind w:left="720" w:hanging="720"/>
+                <w:rPr>
+                  <w:noProof/>
+                </w:rPr>
+              </w:pPr>
+              <w:r>
+                <w:rPr>
+                  <w:noProof/>
+                </w:rPr>
+                <w:t>Yaghoob Omrana, M. H. (2017). Blockchain-driven supply chain finance: Towards a conceptual framework from a buyer perspective.</w:t>
+              </w:r>
+            </w:p>
+            <w:p>
               <w:r>
                 <w:rPr>
                   <w:b/>
@@ -2487,10 +2586,15 @@
     </w:p>
     <w:p>
       <w:pPr>
+        <w:jc w:val="both"/>
+      </w:pPr>
+    </w:p>
+    <w:p>
+      <w:pPr>
         <w:pStyle w:val="Heading1"/>
         <w:jc w:val="both"/>
       </w:pPr>
-      <w:bookmarkStart w:id="8" w:name="_Toc504048774"/>
+      <w:bookmarkStart w:id="8" w:name="_Toc504150684"/>
       <w:r>
         <w:t>Glossary</w:t>
       </w:r>
@@ -2843,7 +2947,23 @@
                 <w:rFonts w:ascii="Calibri" w:eastAsia="Times New Roman" w:hAnsi="Calibri" w:cs="Times New Roman"/>
                 <w:color w:val="000000"/>
               </w:rPr>
-              <w:t xml:space="preserve"> The number of employees equivalent to one full-time employee. 1FTE = one employee working full time</w:t>
+              <w:t xml:space="preserve"> The number of </w:t>
+            </w:r>
+            <w:proofErr w:type="gramStart"/>
+            <w:r>
+              <w:rPr>
+                <w:rFonts w:ascii="Calibri" w:eastAsia="Times New Roman" w:hAnsi="Calibri" w:cs="Times New Roman"/>
+                <w:color w:val="000000"/>
+              </w:rPr>
+              <w:t>employees</w:t>
+            </w:r>
+            <w:proofErr w:type="gramEnd"/>
+            <w:r>
+              <w:rPr>
+                <w:rFonts w:ascii="Calibri" w:eastAsia="Times New Roman" w:hAnsi="Calibri" w:cs="Times New Roman"/>
+                <w:color w:val="000000"/>
+              </w:rPr>
+              <w:t xml:space="preserve"> equivalent to one full-time employee. 1FTE = one employee working full time</w:t>
             </w:r>
           </w:p>
         </w:tc>
@@ -3469,7 +3589,7 @@
         <v:path o:extrusionok="f" gradientshapeok="t" o:connecttype="rect"/>
         <o:lock v:ext="edit" aspectratio="t"/>
       </v:shapetype>
-      <v:shape id="_x0000_i1112" type="#_x0000_t75" style="width:328.65pt;height:83.05pt;visibility:visible;mso-wrap-style:square" o:bullet="t">
+      <v:shape id="_x0000_i1034" type="#_x0000_t75" style="width:328.75pt;height:82.85pt;visibility:visible;mso-wrap-style:square" o:bullet="t">
         <v:imagedata r:id="rId1" o:title=""/>
       </v:shape>
     </w:pict>
@@ -3737,6 +3857,92 @@
     </w:lvl>
   </w:abstractNum>
   <w:abstractNum w:abstractNumId="2" w15:restartNumberingAfterBreak="0">
+    <w:nsid w:val="25950A54"/>
+    <w:multiLevelType w:val="hybridMultilevel"/>
+    <w:tmpl w:val="EE26E622"/>
+    <w:lvl w:ilvl="0" w:tplc="0409000F">
+      <w:start w:val="1"/>
+      <w:numFmt w:val="decimal"/>
+      <w:lvlText w:val="%1."/>
+      <w:lvlJc w:val="left"/>
+      <w:pPr>
+        <w:ind w:left="720" w:hanging="360"/>
+      </w:pPr>
+    </w:lvl>
+    <w:lvl w:ilvl="1" w:tplc="04090019" w:tentative="1">
+      <w:start w:val="1"/>
+      <w:numFmt w:val="lowerLetter"/>
+      <w:lvlText w:val="%2."/>
+      <w:lvlJc w:val="left"/>
+      <w:pPr>
+        <w:ind w:left="1440" w:hanging="360"/>
+      </w:pPr>
+    </w:lvl>
+    <w:lvl w:ilvl="2" w:tplc="0409001B" w:tentative="1">
+      <w:start w:val="1"/>
+      <w:numFmt w:val="lowerRoman"/>
+      <w:lvlText w:val="%3."/>
+      <w:lvlJc w:val="right"/>
+      <w:pPr>
+        <w:ind w:left="2160" w:hanging="180"/>
+      </w:pPr>
+    </w:lvl>
+    <w:lvl w:ilvl="3" w:tplc="0409000F" w:tentative="1">
+      <w:start w:val="1"/>
+      <w:numFmt w:val="decimal"/>
+      <w:lvlText w:val="%4."/>
+      <w:lvlJc w:val="left"/>
+      <w:pPr>
+        <w:ind w:left="2880" w:hanging="360"/>
+      </w:pPr>
+    </w:lvl>
+    <w:lvl w:ilvl="4" w:tplc="04090019" w:tentative="1">
+      <w:start w:val="1"/>
+      <w:numFmt w:val="lowerLetter"/>
+      <w:lvlText w:val="%5."/>
+      <w:lvlJc w:val="left"/>
+      <w:pPr>
+        <w:ind w:left="3600" w:hanging="360"/>
+      </w:pPr>
+    </w:lvl>
+    <w:lvl w:ilvl="5" w:tplc="0409001B" w:tentative="1">
+      <w:start w:val="1"/>
+      <w:numFmt w:val="lowerRoman"/>
+      <w:lvlText w:val="%6."/>
+      <w:lvlJc w:val="right"/>
+      <w:pPr>
+        <w:ind w:left="4320" w:hanging="180"/>
+      </w:pPr>
+    </w:lvl>
+    <w:lvl w:ilvl="6" w:tplc="0409000F" w:tentative="1">
+      <w:start w:val="1"/>
+      <w:numFmt w:val="decimal"/>
+      <w:lvlText w:val="%7."/>
+      <w:lvlJc w:val="left"/>
+      <w:pPr>
+        <w:ind w:left="5040" w:hanging="360"/>
+      </w:pPr>
+    </w:lvl>
+    <w:lvl w:ilvl="7" w:tplc="04090019" w:tentative="1">
+      <w:start w:val="1"/>
+      <w:numFmt w:val="lowerLetter"/>
+      <w:lvlText w:val="%8."/>
+      <w:lvlJc w:val="left"/>
+      <w:pPr>
+        <w:ind w:left="5760" w:hanging="360"/>
+      </w:pPr>
+    </w:lvl>
+    <w:lvl w:ilvl="8" w:tplc="0409001B" w:tentative="1">
+      <w:start w:val="1"/>
+      <w:numFmt w:val="lowerRoman"/>
+      <w:lvlText w:val="%9."/>
+      <w:lvlJc w:val="right"/>
+      <w:pPr>
+        <w:ind w:left="6480" w:hanging="180"/>
+      </w:pPr>
+    </w:lvl>
+  </w:abstractNum>
+  <w:abstractNum w:abstractNumId="3" w15:restartNumberingAfterBreak="0">
     <w:nsid w:val="3D686DB3"/>
     <w:multiLevelType w:val="hybridMultilevel"/>
     <w:tmpl w:val="78D4C6F8"/>
@@ -3877,7 +4083,120 @@
       </w:rPr>
     </w:lvl>
   </w:abstractNum>
-  <w:abstractNum w:abstractNumId="3" w15:restartNumberingAfterBreak="0">
+  <w:abstractNum w:abstractNumId="4" w15:restartNumberingAfterBreak="0">
+    <w:nsid w:val="407E6827"/>
+    <w:multiLevelType w:val="hybridMultilevel"/>
+    <w:tmpl w:val="D90679D4"/>
+    <w:lvl w:ilvl="0" w:tplc="04090001">
+      <w:start w:val="1"/>
+      <w:numFmt w:val="bullet"/>
+      <w:lvlText w:val=""/>
+      <w:lvlJc w:val="left"/>
+      <w:pPr>
+        <w:ind w:left="720" w:hanging="360"/>
+      </w:pPr>
+      <w:rPr>
+        <w:rFonts w:ascii="Symbol" w:hAnsi="Symbol" w:hint="default"/>
+      </w:rPr>
+    </w:lvl>
+    <w:lvl w:ilvl="1" w:tplc="04090003" w:tentative="1">
+      <w:start w:val="1"/>
+      <w:numFmt w:val="bullet"/>
+      <w:lvlText w:val="o"/>
+      <w:lvlJc w:val="left"/>
+      <w:pPr>
+        <w:ind w:left="1440" w:hanging="360"/>
+      </w:pPr>
+      <w:rPr>
+        <w:rFonts w:ascii="Courier New" w:hAnsi="Courier New" w:cs="Courier New" w:hint="default"/>
+      </w:rPr>
+    </w:lvl>
+    <w:lvl w:ilvl="2" w:tplc="04090005" w:tentative="1">
+      <w:start w:val="1"/>
+      <w:numFmt w:val="bullet"/>
+      <w:lvlText w:val=""/>
+      <w:lvlJc w:val="left"/>
+      <w:pPr>
+        <w:ind w:left="2160" w:hanging="360"/>
+      </w:pPr>
+      <w:rPr>
+        <w:rFonts w:ascii="Wingdings" w:hAnsi="Wingdings" w:hint="default"/>
+      </w:rPr>
+    </w:lvl>
+    <w:lvl w:ilvl="3" w:tplc="04090001" w:tentative="1">
+      <w:start w:val="1"/>
+      <w:numFmt w:val="bullet"/>
+      <w:lvlText w:val=""/>
+      <w:lvlJc w:val="left"/>
+      <w:pPr>
+        <w:ind w:left="2880" w:hanging="360"/>
+      </w:pPr>
+      <w:rPr>
+        <w:rFonts w:ascii="Symbol" w:hAnsi="Symbol" w:hint="default"/>
+      </w:rPr>
+    </w:lvl>
+    <w:lvl w:ilvl="4" w:tplc="04090003" w:tentative="1">
+      <w:start w:val="1"/>
+      <w:numFmt w:val="bullet"/>
+      <w:lvlText w:val="o"/>
+      <w:lvlJc w:val="left"/>
+      <w:pPr>
+        <w:ind w:left="3600" w:hanging="360"/>
+      </w:pPr>
+      <w:rPr>
+        <w:rFonts w:ascii="Courier New" w:hAnsi="Courier New" w:cs="Courier New" w:hint="default"/>
+      </w:rPr>
+    </w:lvl>
+    <w:lvl w:ilvl="5" w:tplc="04090005" w:tentative="1">
+      <w:start w:val="1"/>
+      <w:numFmt w:val="bullet"/>
+      <w:lvlText w:val=""/>
+      <w:lvlJc w:val="left"/>
+      <w:pPr>
+        <w:ind w:left="4320" w:hanging="360"/>
+      </w:pPr>
+      <w:rPr>
+        <w:rFonts w:ascii="Wingdings" w:hAnsi="Wingdings" w:hint="default"/>
+      </w:rPr>
+    </w:lvl>
+    <w:lvl w:ilvl="6" w:tplc="04090001" w:tentative="1">
+      <w:start w:val="1"/>
+      <w:numFmt w:val="bullet"/>
+      <w:lvlText w:val=""/>
+      <w:lvlJc w:val="left"/>
+      <w:pPr>
+        <w:ind w:left="5040" w:hanging="360"/>
+      </w:pPr>
+      <w:rPr>
+        <w:rFonts w:ascii="Symbol" w:hAnsi="Symbol" w:hint="default"/>
+      </w:rPr>
+    </w:lvl>
+    <w:lvl w:ilvl="7" w:tplc="04090003" w:tentative="1">
+      <w:start w:val="1"/>
+      <w:numFmt w:val="bullet"/>
+      <w:lvlText w:val="o"/>
+      <w:lvlJc w:val="left"/>
+      <w:pPr>
+        <w:ind w:left="5760" w:hanging="360"/>
+      </w:pPr>
+      <w:rPr>
+        <w:rFonts w:ascii="Courier New" w:hAnsi="Courier New" w:cs="Courier New" w:hint="default"/>
+      </w:rPr>
+    </w:lvl>
+    <w:lvl w:ilvl="8" w:tplc="04090005" w:tentative="1">
+      <w:start w:val="1"/>
+      <w:numFmt w:val="bullet"/>
+      <w:lvlText w:val=""/>
+      <w:lvlJc w:val="left"/>
+      <w:pPr>
+        <w:ind w:left="6480" w:hanging="360"/>
+      </w:pPr>
+      <w:rPr>
+        <w:rFonts w:ascii="Wingdings" w:hAnsi="Wingdings" w:hint="default"/>
+      </w:rPr>
+    </w:lvl>
+  </w:abstractNum>
+  <w:abstractNum w:abstractNumId="5" w15:restartNumberingAfterBreak="0">
     <w:nsid w:val="4B2B7AEF"/>
     <w:multiLevelType w:val="hybridMultilevel"/>
     <w:tmpl w:val="CBFAF174"/>
@@ -3963,7 +4282,7 @@
       </w:pPr>
     </w:lvl>
   </w:abstractNum>
-  <w:abstractNum w:abstractNumId="4" w15:restartNumberingAfterBreak="0">
+  <w:abstractNum w:abstractNumId="6" w15:restartNumberingAfterBreak="0">
     <w:nsid w:val="69DB406E"/>
     <w:multiLevelType w:val="hybridMultilevel"/>
     <w:tmpl w:val="003C45D2"/>
@@ -4076,7 +4395,7 @@
       </w:rPr>
     </w:lvl>
   </w:abstractNum>
-  <w:abstractNum w:abstractNumId="5" w15:restartNumberingAfterBreak="0">
+  <w:abstractNum w:abstractNumId="7" w15:restartNumberingAfterBreak="0">
     <w:nsid w:val="742A3128"/>
     <w:multiLevelType w:val="hybridMultilevel"/>
     <w:tmpl w:val="03D41A8E"/>
@@ -4190,22 +4509,28 @@
     </w:lvl>
   </w:abstractNum>
   <w:num w:numId="1">
-    <w:abstractNumId w:val="2"/>
+    <w:abstractNumId w:val="3"/>
   </w:num>
   <w:num w:numId="2">
     <w:abstractNumId w:val="0"/>
   </w:num>
   <w:num w:numId="3">
-    <w:abstractNumId w:val="5"/>
+    <w:abstractNumId w:val="7"/>
   </w:num>
   <w:num w:numId="4">
-    <w:abstractNumId w:val="4"/>
+    <w:abstractNumId w:val="6"/>
   </w:num>
   <w:num w:numId="5">
     <w:abstractNumId w:val="1"/>
   </w:num>
   <w:num w:numId="6">
-    <w:abstractNumId w:val="3"/>
+    <w:abstractNumId w:val="5"/>
+  </w:num>
+  <w:num w:numId="7">
+    <w:abstractNumId w:val="2"/>
+  </w:num>
+  <w:num w:numId="8">
+    <w:abstractNumId w:val="4"/>
   </w:num>
 </w:numbering>
 </file>
@@ -4603,6 +4928,7 @@
   <w:style w:type="paragraph" w:default="1" w:styleId="Normal">
     <w:name w:val="Normal"/>
     <w:qFormat/>
+    <w:rsid w:val="00524B5C"/>
   </w:style>
   <w:style w:type="paragraph" w:styleId="Heading1">
     <w:name w:val="heading 1"/>
@@ -4819,6 +5145,60 @@
       <w:u w:val="single"/>
     </w:rPr>
   </w:style>
+  <w:style w:type="paragraph" w:customStyle="1" w:styleId="Default">
+    <w:name w:val="Default"/>
+    <w:rsid w:val="000B1DAF"/>
+    <w:pPr>
+      <w:autoSpaceDE w:val="0"/>
+      <w:autoSpaceDN w:val="0"/>
+      <w:adjustRightInd w:val="0"/>
+      <w:spacing w:after="0" w:line="240" w:lineRule="auto"/>
+    </w:pPr>
+    <w:rPr>
+      <w:rFonts w:ascii="Times New Roman" w:hAnsi="Times New Roman" w:cs="Times New Roman"/>
+      <w:color w:val="000000"/>
+      <w:sz w:val="24"/>
+      <w:szCs w:val="24"/>
+    </w:rPr>
+  </w:style>
+  <w:style w:type="paragraph" w:styleId="Bibliography">
+    <w:name w:val="Bibliography"/>
+    <w:basedOn w:val="Normal"/>
+    <w:next w:val="Normal"/>
+    <w:uiPriority w:val="37"/>
+    <w:unhideWhenUsed/>
+    <w:rsid w:val="00884495"/>
+  </w:style>
+  <w:style w:type="paragraph" w:styleId="BalloonText">
+    <w:name w:val="Balloon Text"/>
+    <w:basedOn w:val="Normal"/>
+    <w:link w:val="BalloonTextChar"/>
+    <w:uiPriority w:val="99"/>
+    <w:semiHidden/>
+    <w:unhideWhenUsed/>
+    <w:rsid w:val="00914845"/>
+    <w:pPr>
+      <w:spacing w:after="0" w:line="240" w:lineRule="auto"/>
+    </w:pPr>
+    <w:rPr>
+      <w:rFonts w:ascii="Tahoma" w:hAnsi="Tahoma" w:cs="Tahoma"/>
+      <w:sz w:val="16"/>
+      <w:szCs w:val="16"/>
+    </w:rPr>
+  </w:style>
+  <w:style w:type="character" w:customStyle="1" w:styleId="BalloonTextChar">
+    <w:name w:val="Balloon Text Char"/>
+    <w:basedOn w:val="DefaultParagraphFont"/>
+    <w:link w:val="BalloonText"/>
+    <w:uiPriority w:val="99"/>
+    <w:semiHidden/>
+    <w:rsid w:val="00914845"/>
+    <w:rPr>
+      <w:rFonts w:ascii="Tahoma" w:hAnsi="Tahoma" w:cs="Tahoma"/>
+      <w:sz w:val="16"/>
+      <w:szCs w:val="16"/>
+    </w:rPr>
+  </w:style>
 </w:styles>
 </file>
 
@@ -4865,7 +5245,7 @@
     </a:clrScheme>
     <a:fontScheme name="Office">
       <a:majorFont>
-        <a:latin typeface="Calibri Light" panose="020F0302020204030204"/>
+        <a:latin typeface="Calibri Light"/>
         <a:ea typeface=""/>
         <a:cs typeface=""/>
         <a:font script="Jpan" typeface="ＭＳ ゴシック"/>
@@ -4900,7 +5280,7 @@
         <a:font script="Geor" typeface="Sylfaen"/>
       </a:majorFont>
       <a:minorFont>
-        <a:latin typeface="Calibri" panose="020F0502020204030204"/>
+        <a:latin typeface="Calibri"/>
         <a:ea typeface=""/>
         <a:cs typeface=""/>
         <a:font script="Jpan" typeface="ＭＳ 明朝"/>
@@ -5090,13 +5470,32 @@
     <b:SourceType>InternetSite</b:SourceType>
     <b:Guid>{40EA51FF-A6ED-4173-91E0-5477D3742B94}</b:Guid>
     <b:URL>http://www.edc.ca/EN/Our-Solutions/Documents/supply-chain-financing.pdf</b:URL>
+    <b:RefOrder>2</b:RefOrder>
+  </b:Source>
+  <b:Source>
+    <b:Tag>Yag17</b:Tag>
+    <b:SourceType>JournalArticle</b:SourceType>
+    <b:Guid>{AC73F8EB-AF23-4B21-AE0F-8797B8C8729B}</b:Guid>
+    <b:Title>Blockchain-driven supply chain finance: Towards a conceptual framework from a buyer perspective</b:Title>
+    <b:Year>2017</b:Year>
+    <b:Author>
+      <b:Author>
+        <b:NameList>
+          <b:Person>
+            <b:Last>Yaghoob Omrana</b:Last>
+            <b:First>Michael</b:First>
+            <b:Middle>Henkeb, Roger Heinesc, Erik Hofmannd</b:Middle>
+          </b:Person>
+        </b:NameList>
+      </b:Author>
+    </b:Author>
     <b:RefOrder>1</b:RefOrder>
   </b:Source>
 </b:Sources>
 </file>
 
 <file path=customXml/itemProps1.xml><?xml version="1.0" encoding="utf-8"?>
-<ds:datastoreItem xmlns:ds="http://schemas.openxmlformats.org/officeDocument/2006/customXml" ds:itemID="{70A501BB-C517-40E7-8F11-BB47221ACD93}">
+<ds:datastoreItem xmlns:ds="http://schemas.openxmlformats.org/officeDocument/2006/customXml" ds:itemID="{973B298A-1139-46AC-991C-BBBB7DFD5254}">
   <ds:schemaRefs>
     <ds:schemaRef ds:uri="http://schemas.openxmlformats.org/officeDocument/2006/bibliography"/>
   </ds:schemaRefs>

</xml_diff>